<commit_message>
More UI changes, updtaes to dissertation doc
</commit_message>
<xml_diff>
--- a/resources/documents/Liam_Reid_Dissertation (2).docx
+++ b/resources/documents/Liam_Reid_Dissertation (2).docx
@@ -3365,13 +3365,8 @@
       <w:r>
         <w:t xml:space="preserve">C. </w:t>
       </w:r>
-      <w:proofErr w:type="spellStart"/>
-      <w:r>
-        <w:t>Kelliher</w:t>
-      </w:r>
-      <w:proofErr w:type="spellEnd"/>
-      <w:r>
-        <w:t xml:space="preserve"> (2020), "</w:t>
+      <w:r>
+        <w:t>Kelliher (2020), "</w:t>
       </w:r>
       <w:r>
         <w:t>Enforced remote working and the work-life interface during lockdown</w:t>
@@ -3426,17 +3421,8 @@
           <w:i/>
           <w:iCs/>
         </w:rPr>
-        <w:t xml:space="preserve">JMIR mHealth and </w:t>
-      </w:r>
-      <w:proofErr w:type="spellStart"/>
-      <w:r>
-        <w:rPr>
-          <w:i/>
-          <w:iCs/>
-        </w:rPr>
-        <w:t>uHealth</w:t>
-      </w:r>
-      <w:proofErr w:type="spellEnd"/>
+        <w:t>JMIR mHealth and uHealth</w:t>
+      </w:r>
       <w:r>
         <w:t xml:space="preserve"> (2021).</w:t>
       </w:r>
@@ -3683,15 +3669,7 @@
       </w:r>
       <w:r>
         <w:tab/>
-        <w:t xml:space="preserve">N. Arya., M </w:t>
-      </w:r>
-      <w:proofErr w:type="spellStart"/>
-      <w:r>
-        <w:t>Gidwani</w:t>
-      </w:r>
-      <w:proofErr w:type="spellEnd"/>
-      <w:r>
-        <w:t>., S.K. Gupta</w:t>
+        <w:t>N. Arya., M Gidwani., S.K. Gupta</w:t>
       </w:r>
       <w:r>
         <w:t>. (2013)</w:t>
@@ -3970,15 +3948,7 @@
       </w:r>
       <w:r>
         <w:tab/>
-        <w:t xml:space="preserve">V. </w:t>
-      </w:r>
-      <w:proofErr w:type="spellStart"/>
-      <w:r>
-        <w:t>Chandola</w:t>
-      </w:r>
-      <w:proofErr w:type="spellEnd"/>
-      <w:r>
-        <w:t xml:space="preserve">. A. Banerjee., V Kumar. (2009, Jul) </w:t>
+        <w:t xml:space="preserve">V. Chandola. A. Banerjee., V Kumar. (2009, Jul) </w:t>
       </w:r>
       <w:r>
         <w:t>Anomaly Detection: A Survey</w:t>
@@ -4028,23 +3998,7 @@
       </w:r>
       <w:r>
         <w:tab/>
-        <w:t xml:space="preserve">H.P. </w:t>
-      </w:r>
-      <w:proofErr w:type="spellStart"/>
-      <w:r>
-        <w:t>Kriegel</w:t>
-      </w:r>
-      <w:proofErr w:type="spellEnd"/>
-      <w:r>
-        <w:t xml:space="preserve">., P Kroger., A. </w:t>
-      </w:r>
-      <w:proofErr w:type="spellStart"/>
-      <w:r>
-        <w:t>Zimek</w:t>
-      </w:r>
-      <w:proofErr w:type="spellEnd"/>
-      <w:r>
-        <w:t xml:space="preserve">. (2010) “Outlier Detection Techniques” </w:t>
+        <w:t xml:space="preserve">H.P. Kriegel., P Kroger., A. Zimek. (2010) “Outlier Detection Techniques” </w:t>
       </w:r>
       <w:r>
         <w:rPr>
@@ -5228,13 +5182,8 @@
         <w:tab/>
         <w:t xml:space="preserve">T.G. </w:t>
       </w:r>
-      <w:proofErr w:type="spellStart"/>
-      <w:r>
-        <w:t>Dietterich</w:t>
-      </w:r>
-      <w:proofErr w:type="spellEnd"/>
-      <w:r>
-        <w:t xml:space="preserve">. </w:t>
+      <w:r>
+        <w:t xml:space="preserve">Dietterich. </w:t>
       </w:r>
       <w:r>
         <w:t>(2002)</w:t>
@@ -5311,73 +5260,13 @@
       </w:r>
       <w:r>
         <w:tab/>
-        <w:t xml:space="preserve">J. Gama., I. </w:t>
-      </w:r>
-      <w:proofErr w:type="spellStart"/>
-      <w:r>
-        <w:t>Žliobaitė</w:t>
-      </w:r>
-      <w:proofErr w:type="spellEnd"/>
-      <w:r>
-        <w:t xml:space="preserve">., A. </w:t>
-      </w:r>
-      <w:proofErr w:type="spellStart"/>
-      <w:r>
-        <w:t>Bifet</w:t>
-      </w:r>
-      <w:proofErr w:type="spellEnd"/>
-      <w:r>
-        <w:t xml:space="preserve">., M. </w:t>
-      </w:r>
-      <w:proofErr w:type="spellStart"/>
-      <w:r>
-        <w:t>Pechenizkiy</w:t>
-      </w:r>
-      <w:proofErr w:type="spellEnd"/>
-      <w:r>
-        <w:t xml:space="preserve">., and A. </w:t>
-      </w:r>
-      <w:proofErr w:type="spellStart"/>
-      <w:r>
-        <w:t>Bouchachia</w:t>
-      </w:r>
-      <w:proofErr w:type="spellEnd"/>
-      <w:r>
-        <w:t xml:space="preserve">. (2014) A survey on concept drift adaptation. </w:t>
+        <w:t xml:space="preserve">J. Gama., I. Žliobaitė., A. Bifet., M. Pechenizkiy., and A. Bouchachia. (2014) A survey on concept drift adaptation. </w:t>
       </w:r>
       <w:r>
         <w:rPr>
           <w:i/>
         </w:rPr>
-        <w:t xml:space="preserve">ACM </w:t>
-      </w:r>
-      <w:proofErr w:type="spellStart"/>
-      <w:r>
-        <w:rPr>
-          <w:i/>
-        </w:rPr>
-        <w:t>Comput</w:t>
-      </w:r>
-      <w:proofErr w:type="spellEnd"/>
-      <w:r>
-        <w:rPr>
-          <w:i/>
-        </w:rPr>
-        <w:t xml:space="preserve">. </w:t>
-      </w:r>
-      <w:proofErr w:type="spellStart"/>
-      <w:r>
-        <w:rPr>
-          <w:i/>
-        </w:rPr>
-        <w:t>Surv</w:t>
-      </w:r>
-      <w:proofErr w:type="spellEnd"/>
-      <w:r>
-        <w:rPr>
-          <w:i/>
-        </w:rPr>
-        <w:t>. 46, 4, Article 44 (April 2014), 37 pages</w:t>
+        <w:t>ACM Comput. Surv. 46, 4, Article 44 (April 2014), 37 pages</w:t>
       </w:r>
       <w:r>
         <w:t xml:space="preserve">. Available: </w:t>
@@ -5516,15 +5405,7 @@
       </w:r>
       <w:r>
         <w:tab/>
-        <w:t xml:space="preserve">J. </w:t>
-      </w:r>
-      <w:proofErr w:type="spellStart"/>
-      <w:r>
-        <w:t>Delua</w:t>
-      </w:r>
-      <w:proofErr w:type="spellEnd"/>
-      <w:r>
-        <w:t xml:space="preserve">. (2021, Mar. 12) Supervised vs. Unsupervised Learning: What’s the Difference? </w:t>
+        <w:t xml:space="preserve">J. Delua. (2021, Mar. 12) Supervised vs. Unsupervised Learning: What’s the Difference? </w:t>
       </w:r>
       <w:r>
         <w:rPr>
@@ -6820,11 +6701,9 @@
       <w:r>
         <w:t xml:space="preserve">M. </w:t>
       </w:r>
-      <w:proofErr w:type="spellStart"/>
       <w:r>
         <w:t>Wojcieszak</w:t>
       </w:r>
-      <w:proofErr w:type="spellEnd"/>
       <w:r>
         <w:t xml:space="preserve">. </w:t>
       </w:r>
@@ -6905,15 +6784,7 @@
         <w:tab/>
       </w:r>
       <w:r>
-        <w:t xml:space="preserve">A. </w:t>
-      </w:r>
-      <w:proofErr w:type="spellStart"/>
-      <w:r>
-        <w:t>Baratloo</w:t>
-      </w:r>
-      <w:proofErr w:type="spellEnd"/>
-      <w:r>
-        <w:t xml:space="preserve">., </w:t>
+        <w:t xml:space="preserve">A. Baratloo., </w:t>
       </w:r>
       <w:r>
         <w:t>et al.</w:t>
@@ -6996,13 +6867,8 @@
         <w:t>.</w:t>
       </w:r>
       <w:r>
-        <w:t xml:space="preserve"> </w:t>
-      </w:r>
-      <w:proofErr w:type="spellStart"/>
-      <w:r>
-        <w:t>Eades</w:t>
-      </w:r>
-      <w:proofErr w:type="spellEnd"/>
+        <w:t xml:space="preserve"> Eades</w:t>
+      </w:r>
       <w:r>
         <w:t>.</w:t>
       </w:r>
@@ -7316,15 +7182,7 @@
         <w:t>.</w:t>
       </w:r>
       <w:r>
-        <w:t xml:space="preserve"> Z. </w:t>
-      </w:r>
-      <w:proofErr w:type="spellStart"/>
-      <w:r>
-        <w:t>Hauschild</w:t>
-      </w:r>
-      <w:proofErr w:type="spellEnd"/>
-      <w:r>
-        <w:t xml:space="preserve">. </w:t>
+        <w:t xml:space="preserve"> Z. Hauschild. </w:t>
       </w:r>
       <w:r>
         <w:t xml:space="preserve">(2015) </w:t>
@@ -8056,7 +7914,7 @@
           </mc:Choice>
           <mc:Fallback>
             <w:pict>
-              <v:rect w14:anchorId="2B9139E0" id="Rectangle 59" o:spid="_x0000_s1026" style="position:absolute;left:0;text-align:left;margin-left:150.1pt;margin-top:14.6pt;width:118.2pt;height:44.15pt;z-index:251719680;visibility:visible;mso-wrap-style:square;mso-width-percent:0;mso-height-percent:0;mso-wrap-distance-left:9pt;mso-wrap-distance-top:0;mso-wrap-distance-right:9pt;mso-wrap-distance-bottom:0;mso-position-horizontal:absolute;mso-position-horizontal-relative:margin;mso-position-vertical:absolute;mso-position-vertical-relative:text;mso-width-percent:0;mso-height-percent:0;mso-width-relative:margin;mso-height-relative:page;v-text-anchor:middle" o:gfxdata="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" fillcolor="white [3201]" strokecolor="black [3200]" strokeweight="1pt">
+              <v:rect w14:anchorId="2B9139E0" id="Rectangle 59" o:spid="_x0000_s1026" style="position:absolute;left:0;text-align:left;margin-left:150.1pt;margin-top:14.6pt;width:118.2pt;height:44.15pt;z-index:251719680;visibility:visible;mso-wrap-style:square;mso-width-percent:0;mso-height-percent:0;mso-wrap-distance-left:9pt;mso-wrap-distance-top:0;mso-wrap-distance-right:9pt;mso-wrap-distance-bottom:0;mso-position-horizontal:absolute;mso-position-horizontal-relative:margin;mso-position-vertical:absolute;mso-position-vertical-relative:text;mso-width-percent:0;mso-height-percent:0;mso-width-relative:margin;mso-height-relative:page;v-text-anchor:middle" o:gfxdata="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" fillcolor="white [3201]" strokecolor="black [3200]" strokeweight="1pt">
                 <v:textbox>
                   <w:txbxContent>
                     <w:p>
@@ -8514,7 +8372,7 @@
                 <v:stroke joinstyle="miter"/>
                 <v:path gradientshapeok="t" o:connecttype="rect"/>
               </v:shapetype>
-              <v:shape id="Text Box 65" o:spid="_x0000_s1027" type="#_x0000_t202" style="position:absolute;left:0;text-align:left;margin-left:124.3pt;margin-top:57.65pt;width:61.8pt;height:37.35pt;z-index:251710464;visibility:visible;mso-wrap-style:square;mso-width-percent:0;mso-height-percent:0;mso-wrap-distance-left:9pt;mso-wrap-distance-top:0;mso-wrap-distance-right:9pt;mso-wrap-distance-bottom:0;mso-position-horizontal:absolute;mso-position-horizontal-relative:text;mso-position-vertical:absolute;mso-position-vertical-relative:text;mso-width-percent:0;mso-height-percent:0;mso-width-relative:margin;mso-height-relative:margin;v-text-anchor:top" o:gfxdata="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" filled="f" stroked="f" strokeweight=".5pt">
+              <v:shape id="Text Box 65" o:spid="_x0000_s1027" type="#_x0000_t202" style="position:absolute;left:0;text-align:left;margin-left:124.3pt;margin-top:57.65pt;width:61.8pt;height:37.35pt;z-index:251710464;visibility:visible;mso-wrap-style:square;mso-width-percent:0;mso-height-percent:0;mso-wrap-distance-left:9pt;mso-wrap-distance-top:0;mso-wrap-distance-right:9pt;mso-wrap-distance-bottom:0;mso-position-horizontal:absolute;mso-position-horizontal-relative:text;mso-position-vertical:absolute;mso-position-vertical-relative:text;mso-width-percent:0;mso-height-percent:0;mso-width-relative:margin;mso-height-relative:margin;v-text-anchor:top" o:gfxdata="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" filled="f" stroked="f" strokeweight=".5pt">
                 <v:textbox>
                   <w:txbxContent>
                     <w:p>
@@ -8638,7 +8496,7 @@
           </mc:Choice>
           <mc:Fallback>
             <w:pict>
-              <v:shape w14:anchorId="20B5C83B" id="Text Box 66" o:spid="_x0000_s1028" type="#_x0000_t202" style="position:absolute;left:0;text-align:left;margin-left:247pt;margin-top:57.45pt;width:61.8pt;height:37.35pt;z-index:251711488;visibility:visible;mso-wrap-style:square;mso-width-percent:0;mso-height-percent:0;mso-wrap-distance-left:9pt;mso-wrap-distance-top:0;mso-wrap-distance-right:9pt;mso-wrap-distance-bottom:0;mso-position-horizontal:absolute;mso-position-horizontal-relative:text;mso-position-vertical:absolute;mso-position-vertical-relative:text;mso-width-percent:0;mso-height-percent:0;mso-width-relative:margin;mso-height-relative:margin;v-text-anchor:top" o:gfxdata="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" filled="f" stroked="f" strokeweight=".5pt">
+              <v:shape w14:anchorId="20B5C83B" id="Text Box 66" o:spid="_x0000_s1028" type="#_x0000_t202" style="position:absolute;left:0;text-align:left;margin-left:247pt;margin-top:57.45pt;width:61.8pt;height:37.35pt;z-index:251711488;visibility:visible;mso-wrap-style:square;mso-width-percent:0;mso-height-percent:0;mso-wrap-distance-left:9pt;mso-wrap-distance-top:0;mso-wrap-distance-right:9pt;mso-wrap-distance-bottom:0;mso-position-horizontal:absolute;mso-position-horizontal-relative:text;mso-position-vertical:absolute;mso-position-vertical-relative:text;mso-width-percent:0;mso-height-percent:0;mso-width-relative:margin;mso-height-relative:margin;v-text-anchor:top" o:gfxdata="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" filled="f" stroked="f" strokeweight=".5pt">
                 <v:textbox>
                   <w:txbxContent>
                     <w:p>
@@ -8899,7 +8757,7 @@
           </mc:Choice>
           <mc:Fallback>
             <w:pict>
-              <v:shape w14:anchorId="50C8C596" id="Text Box 69" o:spid="_x0000_s1029" type="#_x0000_t202" style="position:absolute;left:0;text-align:left;margin-left:364.75pt;margin-top:57.7pt;width:80.15pt;height:37.35pt;z-index:251714560;visibility:visible;mso-wrap-style:square;mso-width-percent:0;mso-height-percent:0;mso-wrap-distance-left:9pt;mso-wrap-distance-top:0;mso-wrap-distance-right:9pt;mso-wrap-distance-bottom:0;mso-position-horizontal:absolute;mso-position-horizontal-relative:text;mso-position-vertical:absolute;mso-position-vertical-relative:text;mso-width-percent:0;mso-height-percent:0;mso-width-relative:margin;mso-height-relative:margin;v-text-anchor:top" o:gfxdata="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" filled="f" stroked="f" strokeweight=".5pt">
+              <v:shape w14:anchorId="50C8C596" id="Text Box 69" o:spid="_x0000_s1029" type="#_x0000_t202" style="position:absolute;left:0;text-align:left;margin-left:364.75pt;margin-top:57.7pt;width:80.15pt;height:37.35pt;z-index:251714560;visibility:visible;mso-wrap-style:square;mso-width-percent:0;mso-height-percent:0;mso-wrap-distance-left:9pt;mso-wrap-distance-top:0;mso-wrap-distance-right:9pt;mso-wrap-distance-bottom:0;mso-position-horizontal:absolute;mso-position-horizontal-relative:text;mso-position-vertical:absolute;mso-position-vertical-relative:text;mso-width-percent:0;mso-height-percent:0;mso-width-relative:margin;mso-height-relative:margin;v-text-anchor:top" o:gfxdata="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" filled="f" stroked="f" strokeweight=".5pt">
                 <v:textbox>
                   <w:txbxContent>
                     <w:p>
@@ -8997,7 +8855,7 @@
           </mc:Choice>
           <mc:Fallback>
             <w:pict>
-              <v:shape w14:anchorId="59FEA295" id="Text Box 70" o:spid="_x0000_s1030" type="#_x0000_t202" style="position:absolute;left:0;text-align:left;margin-left:6.8pt;margin-top:57.7pt;width:80.15pt;height:37.35pt;z-index:251715584;visibility:visible;mso-wrap-style:square;mso-width-percent:0;mso-height-percent:0;mso-wrap-distance-left:9pt;mso-wrap-distance-top:0;mso-wrap-distance-right:9pt;mso-wrap-distance-bottom:0;mso-position-horizontal:absolute;mso-position-horizontal-relative:text;mso-position-vertical:absolute;mso-position-vertical-relative:text;mso-width-percent:0;mso-height-percent:0;mso-width-relative:margin;mso-height-relative:margin;v-text-anchor:top" o:gfxdata="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" filled="f" stroked="f" strokeweight=".5pt">
+              <v:shape w14:anchorId="59FEA295" id="Text Box 70" o:spid="_x0000_s1030" type="#_x0000_t202" style="position:absolute;left:0;text-align:left;margin-left:6.8pt;margin-top:57.7pt;width:80.15pt;height:37.35pt;z-index:251715584;visibility:visible;mso-wrap-style:square;mso-width-percent:0;mso-height-percent:0;mso-wrap-distance-left:9pt;mso-wrap-distance-top:0;mso-wrap-distance-right:9pt;mso-wrap-distance-bottom:0;mso-position-horizontal:absolute;mso-position-horizontal-relative:text;mso-position-vertical:absolute;mso-position-vertical-relative:text;mso-width-percent:0;mso-height-percent:0;mso-width-relative:margin;mso-height-relative:margin;v-text-anchor:top" o:gfxdata="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" filled="f" stroked="f" strokeweight=".5pt">
                 <v:textbox>
                   <w:txbxContent>
                     <w:p>
@@ -9107,7 +8965,7 @@
           </mc:Choice>
           <mc:Fallback>
             <w:pict>
-              <v:oval w14:anchorId="33C14BAE" id="Oval 71" o:spid="_x0000_s1031" style="position:absolute;left:0;text-align:left;margin-left:396.65pt;margin-top:33.5pt;width:6.1pt;height:6.1pt;z-index:251716608;visibility:visible;mso-wrap-style:square;mso-width-percent:0;mso-height-percent:0;mso-wrap-distance-left:9pt;mso-wrap-distance-top:0;mso-wrap-distance-right:9pt;mso-wrap-distance-bottom:0;mso-position-horizontal:absolute;mso-position-horizontal-relative:text;mso-position-vertical:absolute;mso-position-vertical-relative:text;mso-width-percent:0;mso-height-percent:0;mso-width-relative:page;mso-height-relative:page;v-text-anchor:middle" o:gfxdata="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" fillcolor="red" strokecolor="red" strokeweight="1pt">
+              <v:oval w14:anchorId="33C14BAE" id="Oval 71" o:spid="_x0000_s1031" style="position:absolute;left:0;text-align:left;margin-left:396.65pt;margin-top:33.5pt;width:6.1pt;height:6.1pt;z-index:251716608;visibility:visible;mso-wrap-style:square;mso-width-percent:0;mso-height-percent:0;mso-wrap-distance-left:9pt;mso-wrap-distance-top:0;mso-wrap-distance-right:9pt;mso-wrap-distance-bottom:0;mso-position-horizontal:absolute;mso-position-horizontal-relative:text;mso-position-vertical:absolute;mso-position-vertical-relative:text;mso-width-percent:0;mso-height-percent:0;mso-width-relative:page;mso-height-relative:page;v-text-anchor:middle" o:gfxdata="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" fillcolor="red" strokecolor="red" strokeweight="1pt">
                 <v:stroke joinstyle="miter"/>
                 <v:textbox>
                   <w:txbxContent>
@@ -9210,7 +9068,7 @@
           </mc:Choice>
           <mc:Fallback>
             <w:pict>
-              <v:oval w14:anchorId="0BEB3BBE" id="Oval 72" o:spid="_x0000_s1032" style="position:absolute;left:0;text-align:left;margin-left:431.75pt;margin-top:33.25pt;width:6.1pt;height:6.1pt;z-index:251717632;visibility:visible;mso-wrap-style:square;mso-width-percent:0;mso-height-percent:0;mso-wrap-distance-left:9pt;mso-wrap-distance-top:0;mso-wrap-distance-right:9pt;mso-wrap-distance-bottom:0;mso-position-horizontal:absolute;mso-position-horizontal-relative:text;mso-position-vertical:absolute;mso-position-vertical-relative:text;mso-width-percent:0;mso-height-percent:0;mso-width-relative:page;mso-height-relative:page;v-text-anchor:middle" o:gfxdata="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" fillcolor="red" strokecolor="red" strokeweight="1pt">
+              <v:oval w14:anchorId="0BEB3BBE" id="Oval 72" o:spid="_x0000_s1032" style="position:absolute;left:0;text-align:left;margin-left:431.75pt;margin-top:33.25pt;width:6.1pt;height:6.1pt;z-index:251717632;visibility:visible;mso-wrap-style:square;mso-width-percent:0;mso-height-percent:0;mso-wrap-distance-left:9pt;mso-wrap-distance-top:0;mso-wrap-distance-right:9pt;mso-wrap-distance-bottom:0;mso-position-horizontal:absolute;mso-position-horizontal-relative:text;mso-position-vertical:absolute;mso-position-vertical-relative:text;mso-width-percent:0;mso-height-percent:0;mso-width-relative:page;mso-height-relative:page;v-text-anchor:middle" o:gfxdata="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" fillcolor="red" strokecolor="red" strokeweight="1pt">
                 <v:stroke joinstyle="miter"/>
                 <v:textbox>
                   <w:txbxContent>
@@ -9313,7 +9171,7 @@
           </mc:Choice>
           <mc:Fallback>
             <w:pict>
-              <v:oval w14:anchorId="218F8728" id="Oval 73" o:spid="_x0000_s1033" style="position:absolute;left:0;text-align:left;margin-left:21.75pt;margin-top:33.95pt;width:6.1pt;height:6.1pt;z-index:251718656;visibility:visible;mso-wrap-style:square;mso-width-percent:0;mso-height-percent:0;mso-wrap-distance-left:9pt;mso-wrap-distance-top:0;mso-wrap-distance-right:9pt;mso-wrap-distance-bottom:0;mso-position-horizontal:absolute;mso-position-horizontal-relative:text;mso-position-vertical:absolute;mso-position-vertical-relative:text;mso-width-percent:0;mso-height-percent:0;mso-width-relative:page;mso-height-relative:page;v-text-anchor:middle" o:gfxdata="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" fillcolor="red" strokecolor="red" strokeweight="1pt">
+              <v:oval w14:anchorId="218F8728" id="Oval 73" o:spid="_x0000_s1033" style="position:absolute;left:0;text-align:left;margin-left:21.75pt;margin-top:33.95pt;width:6.1pt;height:6.1pt;z-index:251718656;visibility:visible;mso-wrap-style:square;mso-width-percent:0;mso-height-percent:0;mso-wrap-distance-left:9pt;mso-wrap-distance-top:0;mso-wrap-distance-right:9pt;mso-wrap-distance-bottom:0;mso-position-horizontal:absolute;mso-position-horizontal-relative:text;mso-position-vertical:absolute;mso-position-vertical-relative:text;mso-width-percent:0;mso-height-percent:0;mso-width-relative:page;mso-height-relative:page;v-text-anchor:middle" o:gfxdata="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" fillcolor="red" strokecolor="red" strokeweight="1pt">
                 <v:stroke joinstyle="miter"/>
                 <v:textbox>
                   <w:txbxContent>
@@ -10189,7 +10047,7 @@
           </mc:Choice>
           <mc:Fallback>
             <w:pict>
-              <v:shape w14:anchorId="3DD8F1DA" id="Text Box 79" o:spid="_x0000_s1034" type="#_x0000_t202" style="position:absolute;left:0;text-align:left;margin-left:214.9pt;margin-top:32.9pt;width:45.25pt;height:28.35pt;z-index:251725824;visibility:visible;mso-wrap-style:square;mso-width-percent:0;mso-height-percent:0;mso-wrap-distance-left:9pt;mso-wrap-distance-top:0;mso-wrap-distance-right:9pt;mso-wrap-distance-bottom:0;mso-position-horizontal:absolute;mso-position-horizontal-relative:text;mso-position-vertical:absolute;mso-position-vertical-relative:text;mso-width-percent:0;mso-height-percent:0;mso-width-relative:page;mso-height-relative:page;v-text-anchor:top" o:gfxdata="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" filled="f" stroked="f" strokeweight=".5pt">
+              <v:shape w14:anchorId="3DD8F1DA" id="Text Box 79" o:spid="_x0000_s1034" type="#_x0000_t202" style="position:absolute;left:0;text-align:left;margin-left:214.9pt;margin-top:32.9pt;width:45.25pt;height:28.35pt;z-index:251725824;visibility:visible;mso-wrap-style:square;mso-width-percent:0;mso-height-percent:0;mso-wrap-distance-left:9pt;mso-wrap-distance-top:0;mso-wrap-distance-right:9pt;mso-wrap-distance-bottom:0;mso-position-horizontal:absolute;mso-position-horizontal-relative:text;mso-position-vertical:absolute;mso-position-vertical-relative:text;mso-width-percent:0;mso-height-percent:0;mso-width-relative:page;mso-height-relative:page;v-text-anchor:top" o:gfxdata="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" filled="f" stroked="f" strokeweight=".5pt">
                 <v:textbox>
                   <w:txbxContent>
                     <w:p>
@@ -10304,7 +10162,7 @@
           </mc:Choice>
           <mc:Fallback>
             <w:pict>
-              <v:shape w14:anchorId="448395D9" id="Text Box 80" o:spid="_x0000_s1035" type="#_x0000_t202" style="position:absolute;left:0;text-align:left;margin-left:366pt;margin-top:22.55pt;width:95.45pt;height:28.35pt;z-index:251726848;visibility:visible;mso-wrap-style:square;mso-width-percent:0;mso-height-percent:0;mso-wrap-distance-left:9pt;mso-wrap-distance-top:0;mso-wrap-distance-right:9pt;mso-wrap-distance-bottom:0;mso-position-horizontal:absolute;mso-position-horizontal-relative:text;mso-position-vertical:absolute;mso-position-vertical-relative:text;mso-width-percent:0;mso-height-percent:0;mso-width-relative:margin;mso-height-relative:page;v-text-anchor:top" o:gfxdata="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" filled="f" stroked="f" strokeweight=".5pt">
+              <v:shape w14:anchorId="448395D9" id="Text Box 80" o:spid="_x0000_s1035" type="#_x0000_t202" style="position:absolute;left:0;text-align:left;margin-left:366pt;margin-top:22.55pt;width:95.45pt;height:28.35pt;z-index:251726848;visibility:visible;mso-wrap-style:square;mso-width-percent:0;mso-height-percent:0;mso-wrap-distance-left:9pt;mso-wrap-distance-top:0;mso-wrap-distance-right:9pt;mso-wrap-distance-bottom:0;mso-position-horizontal:absolute;mso-position-horizontal-relative:text;mso-position-vertical:absolute;mso-position-vertical-relative:text;mso-width-percent:0;mso-height-percent:0;mso-width-relative:margin;mso-height-relative:page;v-text-anchor:top" o:gfxdata="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" filled="f" stroked="f" strokeweight=".5pt">
                 <v:textbox>
                   <w:txbxContent>
                     <w:p>
@@ -10435,7 +10293,7 @@
           </mc:Choice>
           <mc:Fallback>
             <w:pict>
-              <v:shape w14:anchorId="50686C5B" id="Text Box 81" o:spid="_x0000_s1036" type="#_x0000_t202" style="position:absolute;left:0;text-align:left;margin-left:-.05pt;margin-top:22.5pt;width:95.45pt;height:28.35pt;z-index:251727872;visibility:visible;mso-wrap-style:square;mso-width-percent:0;mso-height-percent:0;mso-wrap-distance-left:9pt;mso-wrap-distance-top:0;mso-wrap-distance-right:9pt;mso-wrap-distance-bottom:0;mso-position-horizontal:absolute;mso-position-horizontal-relative:margin;mso-position-vertical:absolute;mso-position-vertical-relative:text;mso-width-percent:0;mso-height-percent:0;mso-width-relative:margin;mso-height-relative:page;v-text-anchor:top" o:gfxdata="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" filled="f" stroked="f" strokeweight=".5pt">
+              <v:shape w14:anchorId="50686C5B" id="Text Box 81" o:spid="_x0000_s1036" type="#_x0000_t202" style="position:absolute;left:0;text-align:left;margin-left:-.05pt;margin-top:22.5pt;width:95.45pt;height:28.35pt;z-index:251727872;visibility:visible;mso-wrap-style:square;mso-width-percent:0;mso-height-percent:0;mso-wrap-distance-left:9pt;mso-wrap-distance-top:0;mso-wrap-distance-right:9pt;mso-wrap-distance-bottom:0;mso-position-horizontal:absolute;mso-position-horizontal-relative:margin;mso-position-vertical:absolute;mso-position-vertical-relative:text;mso-width-percent:0;mso-height-percent:0;mso-width-relative:margin;mso-height-relative:page;v-text-anchor:top" o:gfxdata="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" filled="f" stroked="f" strokeweight=".5pt">
                 <v:textbox>
                   <w:txbxContent>
                     <w:p>
@@ -10601,15 +10459,7 @@
       </w:r>
       <w:r>
         <w:tab/>
-        <w:t xml:space="preserve">A. </w:t>
-      </w:r>
-      <w:proofErr w:type="spellStart"/>
-      <w:r>
-        <w:t>Tsymbal</w:t>
-      </w:r>
-      <w:proofErr w:type="spellEnd"/>
-      <w:r>
-        <w:t xml:space="preserve">. (2004). </w:t>
+        <w:t xml:space="preserve">A. Tsymbal. (2004). </w:t>
       </w:r>
       <w:r>
         <w:rPr>
@@ -10645,22 +10495,7 @@
       </w:r>
       <w:r>
         <w:tab/>
-      </w:r>
-      <w:proofErr w:type="spellStart"/>
-      <w:r>
-        <w:t>Dr.</w:t>
-      </w:r>
-      <w:proofErr w:type="spellEnd"/>
-      <w:r>
-        <w:t xml:space="preserve"> </w:t>
-      </w:r>
-      <w:proofErr w:type="spellStart"/>
-      <w:r>
-        <w:t>Dataman</w:t>
-      </w:r>
-      <w:proofErr w:type="spellEnd"/>
-      <w:r>
-        <w:t xml:space="preserve">. (2021, Apr, 18). </w:t>
+        <w:t xml:space="preserve">Dr. Dataman. (2021, Apr, 18). </w:t>
       </w:r>
       <w:r>
         <w:rPr>
@@ -10701,16 +10536,8 @@
         <w:rPr>
           <w:i/>
         </w:rPr>
-        <w:t xml:space="preserve">Detecting Anomalies with Moving Median </w:t>
-      </w:r>
-      <w:proofErr w:type="spellStart"/>
-      <w:r>
-        <w:rPr>
-          <w:i/>
-        </w:rPr>
-        <w:t>Decompsition</w:t>
-      </w:r>
-      <w:proofErr w:type="spellEnd"/>
+        <w:t>Detecting Anomalies with Moving Median Decompsition</w:t>
+      </w:r>
       <w:r>
         <w:t xml:space="preserve">. [Online]. Available: </w:t>
       </w:r>
@@ -12304,7 +12131,6 @@
         </w:rPr>
         <w:t xml:space="preserve">A. R. </w:t>
       </w:r>
-      <w:proofErr w:type="spellStart"/>
       <w:r>
         <w:rPr>
           <w:rFonts w:ascii="Times New Roman" w:hAnsi="Times New Roman"/>
@@ -12312,7 +12138,6 @@
         </w:rPr>
         <w:t>Ajiboye</w:t>
       </w:r>
-      <w:proofErr w:type="spellEnd"/>
       <w:r>
         <w:rPr>
           <w:rFonts w:ascii="Times New Roman" w:hAnsi="Times New Roman"/>
@@ -12339,17 +12164,8 @@
           <w:rFonts w:ascii="Times New Roman" w:hAnsi="Times New Roman"/>
           <w:szCs w:val="24"/>
         </w:rPr>
-        <w:t xml:space="preserve"> Abdullah-</w:t>
-      </w:r>
-      <w:proofErr w:type="spellStart"/>
-      <w:r>
-        <w:rPr>
-          <w:rFonts w:ascii="Times New Roman" w:hAnsi="Times New Roman"/>
-          <w:szCs w:val="24"/>
-        </w:rPr>
-        <w:t>Arshah</w:t>
-      </w:r>
-      <w:proofErr w:type="spellEnd"/>
+        <w:t xml:space="preserve"> Abdullah-Arshah</w:t>
+      </w:r>
       <w:r>
         <w:rPr>
           <w:rFonts w:ascii="Times New Roman" w:hAnsi="Times New Roman"/>
@@ -12700,15 +12516,7 @@
       </w:r>
       <w:r>
         <w:tab/>
-        <w:t xml:space="preserve">P. </w:t>
-      </w:r>
-      <w:proofErr w:type="spellStart"/>
-      <w:r>
-        <w:t>Ivanics</w:t>
-      </w:r>
-      <w:proofErr w:type="spellEnd"/>
-      <w:r>
-        <w:t xml:space="preserve">. (n.d.) An Introduction to Clean Code Architecture. </w:t>
+        <w:t xml:space="preserve">P. Ivanics. (n.d.) An Introduction to Clean Code Architecture. </w:t>
       </w:r>
       <w:r>
         <w:rPr>
@@ -13207,14 +13015,721 @@
           <w:lang w:val="en-US"/>
         </w:rPr>
       </w:pPr>
-    </w:p>
-    <w:p>
-      <w:pPr>
+      <w:r>
+        <w:rPr>
+          <w:lang w:val="en-US"/>
+        </w:rPr>
+        <w:t xml:space="preserve">The requirements of </w:t>
+      </w:r>
+      <w:r>
+        <w:rPr>
+          <w:lang w:val="en-US"/>
+        </w:rPr>
+        <w:t>a</w:t>
+      </w:r>
+      <w:r>
+        <w:rPr>
+          <w:lang w:val="en-US"/>
+        </w:rPr>
+        <w:t xml:space="preserve"> user is the most important factor when designing a user interface, therefore, the</w:t>
+      </w:r>
+      <w:r>
+        <w:rPr>
+          <w:lang w:val="en-US"/>
+        </w:rPr>
+        <w:t xml:space="preserve"> design is based on the information most relevant to a Cloud Systems Administr</w:t>
+      </w:r>
+      <w:r>
+        <w:rPr>
+          <w:lang w:val="en-US"/>
+        </w:rPr>
+        <w:t>ato</w:t>
+      </w:r>
+      <w:r>
+        <w:rPr>
+          <w:lang w:val="en-US"/>
+        </w:rPr>
+        <w:t>r</w:t>
+      </w:r>
+      <w:r>
+        <w:rPr>
+          <w:lang w:val="en-US"/>
+        </w:rPr>
+        <w:t xml:space="preserve"> [1]</w:t>
+      </w:r>
+      <w:r>
+        <w:rPr>
+          <w:lang w:val="en-US"/>
+        </w:rPr>
+        <w:t>.</w:t>
+      </w:r>
+      <w:r>
+        <w:rPr>
+          <w:lang w:val="en-US"/>
+        </w:rPr>
+        <w:t xml:space="preserve"> </w:t>
+      </w:r>
+      <w:r>
+        <w:rPr>
+          <w:lang w:val="en-US"/>
+        </w:rPr>
+        <w:t xml:space="preserve">Fig. 3.7.1 shows </w:t>
+      </w:r>
+      <w:r>
+        <w:rPr>
+          <w:lang w:val="en-US"/>
+        </w:rPr>
+        <w:t xml:space="preserve">the </w:t>
+      </w:r>
+      <w:r>
+        <w:rPr>
+          <w:lang w:val="en-US"/>
+        </w:rPr>
+        <w:t>user interface of the real time outlier detection part of this application</w:t>
+      </w:r>
+      <w:r>
+        <w:rPr>
+          <w:lang w:val="en-US"/>
+        </w:rPr>
+        <w:t>.</w:t>
+      </w:r>
+      <w:r>
+        <w:rPr>
+          <w:lang w:val="en-US"/>
+        </w:rPr>
+        <w:t xml:space="preserve"> The</w:t>
+      </w:r>
+      <w:r>
+        <w:rPr>
+          <w:lang w:val="en-US"/>
+        </w:rPr>
+        <w:t xml:space="preserve"> components have been labelled and the decisions around the design are discussed below.</w:t>
+      </w:r>
+    </w:p>
+    <w:p>
+      <w:pPr>
+        <w:pStyle w:val="NoSpacing"/>
+        <w:rPr>
+          <w:lang w:val="en-US"/>
+        </w:rPr>
+      </w:pPr>
+      <w:r>
+        <w:rPr>
+          <w:noProof/>
+        </w:rPr>
+        <w:drawing>
+          <wp:inline distT="0" distB="0" distL="0" distR="0" wp14:anchorId="6D97543E" wp14:editId="40442B26">
+            <wp:extent cx="5759450" cy="3458210"/>
+            <wp:effectExtent l="19050" t="19050" r="12700" b="27940"/>
+            <wp:docPr id="15" name="Picture 15" descr="Graphical user interface, application&#10;&#10;Description automatically generated"/>
+            <wp:cNvGraphicFramePr>
+              <a:graphicFrameLocks xmlns:a="http://schemas.openxmlformats.org/drawingml/2006/main" noChangeAspect="1"/>
+            </wp:cNvGraphicFramePr>
+            <a:graphic xmlns:a="http://schemas.openxmlformats.org/drawingml/2006/main">
+              <a:graphicData uri="http://schemas.openxmlformats.org/drawingml/2006/picture">
+                <pic:pic xmlns:pic="http://schemas.openxmlformats.org/drawingml/2006/picture">
+                  <pic:nvPicPr>
+                    <pic:cNvPr id="15" name="Picture 15" descr="Graphical user interface, application&#10;&#10;Description automatically generated"/>
+                    <pic:cNvPicPr/>
+                  </pic:nvPicPr>
+                  <pic:blipFill>
+                    <a:blip r:embed="rId72"/>
+                    <a:stretch>
+                      <a:fillRect/>
+                    </a:stretch>
+                  </pic:blipFill>
+                  <pic:spPr>
+                    <a:xfrm>
+                      <a:off x="0" y="0"/>
+                      <a:ext cx="5759450" cy="3458210"/>
+                    </a:xfrm>
+                    <a:prstGeom prst="rect">
+                      <a:avLst/>
+                    </a:prstGeom>
+                    <a:ln>
+                      <a:solidFill>
+                        <a:schemeClr val="tx1"/>
+                      </a:solidFill>
+                    </a:ln>
+                  </pic:spPr>
+                </pic:pic>
+              </a:graphicData>
+            </a:graphic>
+          </wp:inline>
+        </w:drawing>
+      </w:r>
+    </w:p>
+    <w:p>
+      <w:pPr>
+        <w:pStyle w:val="NoSpacing"/>
         <w:jc w:val="center"/>
         <w:rPr>
           <w:lang w:val="en-US"/>
         </w:rPr>
       </w:pPr>
+      <w:r>
+        <w:rPr>
+          <w:lang w:val="en-US"/>
+        </w:rPr>
+        <w:t>Fig. 3.7.1</w:t>
+      </w:r>
+      <w:r>
+        <w:rPr>
+          <w:lang w:val="en-US"/>
+        </w:rPr>
+        <w:t xml:space="preserve"> Real Time Detection UI</w:t>
+      </w:r>
+    </w:p>
+    <w:p>
+      <w:pPr>
+        <w:tabs>
+          <w:tab w:val="left" w:pos="360"/>
+          <w:tab w:val="left" w:pos="810"/>
+          <w:tab w:val="left" w:pos="7920"/>
+        </w:tabs>
+        <w:ind w:right="-20"/>
+        <w:rPr>
+          <w:rFonts w:ascii="Times New Roman" w:hAnsi="Times New Roman"/>
+          <w:b/>
+          <w:bCs/>
+        </w:rPr>
+      </w:pPr>
+      <w:r>
+        <w:rPr>
+          <w:rFonts w:ascii="Times New Roman" w:hAnsi="Times New Roman"/>
+          <w:b/>
+          <w:bCs/>
+        </w:rPr>
+        <w:lastRenderedPageBreak/>
+        <w:t>1-</w:t>
+      </w:r>
+      <w:r>
+        <w:rPr>
+          <w:rFonts w:ascii="Times New Roman" w:hAnsi="Times New Roman"/>
+          <w:b/>
+          <w:bCs/>
+        </w:rPr>
+        <w:t>Tabs</w:t>
+      </w:r>
+    </w:p>
+    <w:p>
+      <w:pPr>
+        <w:tabs>
+          <w:tab w:val="left" w:pos="360"/>
+          <w:tab w:val="left" w:pos="810"/>
+          <w:tab w:val="left" w:pos="7920"/>
+        </w:tabs>
+        <w:ind w:right="-20"/>
+        <w:rPr>
+          <w:rFonts w:ascii="Times New Roman" w:hAnsi="Times New Roman"/>
+        </w:rPr>
+      </w:pPr>
+      <w:r>
+        <w:rPr>
+          <w:rFonts w:ascii="Times New Roman" w:hAnsi="Times New Roman"/>
+        </w:rPr>
+        <w:t>Tabs</w:t>
+      </w:r>
+      <w:r>
+        <w:rPr>
+          <w:rFonts w:ascii="Times New Roman" w:hAnsi="Times New Roman"/>
+        </w:rPr>
+        <w:t xml:space="preserve"> have been implemented as part of this design to</w:t>
+      </w:r>
+      <w:r>
+        <w:rPr>
+          <w:rFonts w:ascii="Times New Roman" w:hAnsi="Times New Roman"/>
+        </w:rPr>
+        <w:t xml:space="preserve"> separate the real time outlier detection part of the system from the experimental space.</w:t>
+      </w:r>
+      <w:r>
+        <w:rPr>
+          <w:rFonts w:ascii="Times New Roman" w:hAnsi="Times New Roman"/>
+        </w:rPr>
+        <w:t xml:space="preserve"> Separating the experimental components allows the Cloud Systems Administrator</w:t>
+      </w:r>
+      <w:r>
+        <w:rPr>
+          <w:rFonts w:ascii="Times New Roman" w:hAnsi="Times New Roman"/>
+        </w:rPr>
+        <w:t xml:space="preserve"> to</w:t>
+      </w:r>
+      <w:r>
+        <w:rPr>
+          <w:rFonts w:ascii="Times New Roman" w:hAnsi="Times New Roman"/>
+        </w:rPr>
+        <w:t xml:space="preserve"> concentrate </w:t>
+      </w:r>
+      <w:r>
+        <w:rPr>
+          <w:rFonts w:ascii="Times New Roman" w:hAnsi="Times New Roman"/>
+        </w:rPr>
+        <w:t>on the data associated with the resource usage.</w:t>
+      </w:r>
+    </w:p>
+    <w:p>
+      <w:pPr>
+        <w:tabs>
+          <w:tab w:val="left" w:pos="360"/>
+          <w:tab w:val="left" w:pos="810"/>
+          <w:tab w:val="left" w:pos="7920"/>
+        </w:tabs>
+        <w:ind w:right="-20"/>
+        <w:rPr>
+          <w:rFonts w:ascii="Times New Roman" w:hAnsi="Times New Roman"/>
+          <w:b/>
+          <w:bCs/>
+        </w:rPr>
+      </w:pPr>
+      <w:r>
+        <w:rPr>
+          <w:rFonts w:ascii="Times New Roman" w:hAnsi="Times New Roman"/>
+          <w:b/>
+          <w:bCs/>
+        </w:rPr>
+        <w:t>2-Dropdown Boxes</w:t>
+      </w:r>
+    </w:p>
+    <w:p>
+      <w:pPr>
+        <w:tabs>
+          <w:tab w:val="left" w:pos="360"/>
+          <w:tab w:val="left" w:pos="810"/>
+          <w:tab w:val="left" w:pos="7920"/>
+        </w:tabs>
+        <w:ind w:right="-20"/>
+        <w:rPr>
+          <w:rFonts w:ascii="Times New Roman" w:hAnsi="Times New Roman"/>
+        </w:rPr>
+      </w:pPr>
+      <w:r>
+        <w:rPr>
+          <w:rFonts w:ascii="Times New Roman" w:hAnsi="Times New Roman"/>
+        </w:rPr>
+        <w:t>As part of the requirements, this design allows users to</w:t>
+      </w:r>
+      <w:r>
+        <w:rPr>
+          <w:rFonts w:ascii="Times New Roman" w:hAnsi="Times New Roman"/>
+        </w:rPr>
+        <w:t xml:space="preserve"> select a detector </w:t>
+      </w:r>
+      <w:r>
+        <w:rPr>
+          <w:rFonts w:ascii="Times New Roman" w:hAnsi="Times New Roman"/>
+        </w:rPr>
+        <w:t>to perform the detection</w:t>
+      </w:r>
+      <w:r>
+        <w:rPr>
+          <w:rFonts w:ascii="Times New Roman" w:hAnsi="Times New Roman"/>
+        </w:rPr>
+        <w:t>.</w:t>
+      </w:r>
+      <w:r>
+        <w:rPr>
+          <w:rFonts w:ascii="Times New Roman" w:hAnsi="Times New Roman"/>
+        </w:rPr>
+        <w:t xml:space="preserve"> The use can also select which VM resource data to stream into the </w:t>
+      </w:r>
+      <w:r>
+        <w:rPr>
+          <w:rFonts w:ascii="Times New Roman" w:hAnsi="Times New Roman"/>
+        </w:rPr>
+        <w:t>application.</w:t>
+      </w:r>
+      <w:r>
+        <w:rPr>
+          <w:rFonts w:ascii="Times New Roman" w:hAnsi="Times New Roman"/>
+        </w:rPr>
+        <w:t xml:space="preserve"> These dropdown boxes are clearly labelled ‘Detector’ and ‘Dataset’</w:t>
+      </w:r>
+      <w:r>
+        <w:rPr>
+          <w:rFonts w:ascii="Times New Roman" w:hAnsi="Times New Roman"/>
+        </w:rPr>
+        <w:t>.</w:t>
+      </w:r>
+      <w:r>
+        <w:rPr>
+          <w:rFonts w:ascii="Times New Roman" w:hAnsi="Times New Roman"/>
+        </w:rPr>
+        <w:t xml:space="preserve"> Additionally, these options are </w:t>
+      </w:r>
+      <w:r>
+        <w:rPr>
+          <w:rFonts w:ascii="Times New Roman" w:hAnsi="Times New Roman"/>
+        </w:rPr>
+        <w:t>auto filled</w:t>
+      </w:r>
+      <w:r>
+        <w:rPr>
+          <w:rFonts w:ascii="Times New Roman" w:hAnsi="Times New Roman"/>
+        </w:rPr>
+        <w:t xml:space="preserve"> on app start up</w:t>
+      </w:r>
+      <w:r>
+        <w:rPr>
+          <w:rFonts w:ascii="Times New Roman" w:hAnsi="Times New Roman"/>
+        </w:rPr>
+        <w:t xml:space="preserve"> to aid the user in understanding the application.</w:t>
+      </w:r>
+    </w:p>
+    <w:p>
+      <w:pPr>
+        <w:tabs>
+          <w:tab w:val="left" w:pos="360"/>
+          <w:tab w:val="left" w:pos="810"/>
+          <w:tab w:val="left" w:pos="7920"/>
+        </w:tabs>
+        <w:ind w:right="-20"/>
+        <w:rPr>
+          <w:rFonts w:ascii="Times New Roman" w:hAnsi="Times New Roman"/>
+          <w:b/>
+          <w:bCs/>
+        </w:rPr>
+      </w:pPr>
+      <w:r>
+        <w:rPr>
+          <w:rFonts w:ascii="Times New Roman" w:hAnsi="Times New Roman"/>
+          <w:b/>
+          <w:bCs/>
+        </w:rPr>
+        <w:t>3-Status Information</w:t>
+      </w:r>
+    </w:p>
+    <w:p>
+      <w:pPr>
+        <w:tabs>
+          <w:tab w:val="left" w:pos="360"/>
+          <w:tab w:val="left" w:pos="810"/>
+          <w:tab w:val="left" w:pos="7920"/>
+        </w:tabs>
+        <w:ind w:right="-20"/>
+        <w:rPr>
+          <w:rFonts w:ascii="Times New Roman" w:hAnsi="Times New Roman"/>
+        </w:rPr>
+      </w:pPr>
+      <w:r>
+        <w:rPr>
+          <w:rFonts w:ascii="Times New Roman" w:hAnsi="Times New Roman"/>
+        </w:rPr>
+        <w:t>This section of the application</w:t>
+      </w:r>
+      <w:r>
+        <w:rPr>
+          <w:rFonts w:ascii="Times New Roman" w:hAnsi="Times New Roman"/>
+        </w:rPr>
+        <w:t xml:space="preserve"> is designed to display information about the stream of data</w:t>
+      </w:r>
+      <w:r>
+        <w:rPr>
+          <w:rFonts w:ascii="Times New Roman" w:hAnsi="Times New Roman"/>
+        </w:rPr>
+        <w:t>.</w:t>
+      </w:r>
+    </w:p>
+    <w:p>
+      <w:pPr>
+        <w:tabs>
+          <w:tab w:val="left" w:pos="360"/>
+          <w:tab w:val="left" w:pos="810"/>
+          <w:tab w:val="left" w:pos="7920"/>
+        </w:tabs>
+        <w:ind w:right="-20"/>
+        <w:rPr>
+          <w:rFonts w:ascii="Times New Roman" w:hAnsi="Times New Roman"/>
+        </w:rPr>
+      </w:pPr>
+      <w:r>
+        <w:rPr>
+          <w:rFonts w:ascii="Times New Roman" w:hAnsi="Times New Roman"/>
+        </w:rPr>
+        <w:t>The first box</w:t>
+      </w:r>
+      <w:r>
+        <w:rPr>
+          <w:rFonts w:ascii="Times New Roman" w:hAnsi="Times New Roman"/>
+        </w:rPr>
+        <w:t xml:space="preserve"> labelled ‘Stream Status’,</w:t>
+      </w:r>
+      <w:r>
+        <w:rPr>
+          <w:rFonts w:ascii="Times New Roman" w:hAnsi="Times New Roman"/>
+        </w:rPr>
+        <w:t xml:space="preserve"> informs the user about the server </w:t>
+      </w:r>
+      <w:r>
+        <w:rPr>
+          <w:rFonts w:ascii="Times New Roman" w:hAnsi="Times New Roman"/>
+        </w:rPr>
+        <w:t>connection.</w:t>
+      </w:r>
+      <w:r>
+        <w:rPr>
+          <w:rFonts w:ascii="Times New Roman" w:hAnsi="Times New Roman"/>
+        </w:rPr>
+        <w:t xml:space="preserve"> </w:t>
+      </w:r>
+      <w:r>
+        <w:rPr>
+          <w:rFonts w:ascii="Times New Roman" w:hAnsi="Times New Roman"/>
+        </w:rPr>
+        <w:t xml:space="preserve">If the </w:t>
+      </w:r>
+      <w:r>
+        <w:rPr>
+          <w:rFonts w:ascii="Times New Roman" w:hAnsi="Times New Roman"/>
+        </w:rPr>
+        <w:t>application</w:t>
+      </w:r>
+      <w:r>
+        <w:rPr>
+          <w:rFonts w:ascii="Times New Roman" w:hAnsi="Times New Roman"/>
+        </w:rPr>
+        <w:t xml:space="preserve"> can make a connection to the server</w:t>
+      </w:r>
+      <w:r>
+        <w:rPr>
+          <w:rFonts w:ascii="Times New Roman" w:hAnsi="Times New Roman"/>
+        </w:rPr>
+        <w:t xml:space="preserve"> the stream status is set to ‘LIVE’, otherwise it is set to ‘DOWN’</w:t>
+      </w:r>
+      <w:r>
+        <w:rPr>
+          <w:rFonts w:ascii="Times New Roman" w:hAnsi="Times New Roman"/>
+        </w:rPr>
+        <w:t>.</w:t>
+      </w:r>
+      <w:r>
+        <w:rPr>
+          <w:rFonts w:ascii="Times New Roman" w:hAnsi="Times New Roman"/>
+        </w:rPr>
+        <w:t xml:space="preserve"> Live server status is observed in Fig. 3.7.1.</w:t>
+      </w:r>
+      <w:r>
+        <w:rPr>
+          <w:rFonts w:ascii="Times New Roman" w:hAnsi="Times New Roman"/>
+        </w:rPr>
+        <w:t xml:space="preserve"> Down server status in shown in Fig. 3.7.2.</w:t>
+      </w:r>
+    </w:p>
+    <w:p>
+      <w:pPr>
+        <w:tabs>
+          <w:tab w:val="left" w:pos="360"/>
+          <w:tab w:val="left" w:pos="810"/>
+          <w:tab w:val="left" w:pos="7920"/>
+        </w:tabs>
+        <w:ind w:right="-20"/>
+        <w:rPr>
+          <w:rFonts w:ascii="Times New Roman" w:hAnsi="Times New Roman"/>
+        </w:rPr>
+      </w:pPr>
+      <w:r>
+        <w:rPr>
+          <w:rFonts w:ascii="Times New Roman" w:hAnsi="Times New Roman"/>
+        </w:rPr>
+        <w:t>The box labelled, ‘Resource Usage Status’</w:t>
+      </w:r>
+      <w:r>
+        <w:rPr>
+          <w:rFonts w:ascii="Times New Roman" w:hAnsi="Times New Roman"/>
+        </w:rPr>
+        <w:t>, is</w:t>
+      </w:r>
+      <w:r>
+        <w:rPr>
+          <w:rFonts w:ascii="Times New Roman" w:hAnsi="Times New Roman"/>
+        </w:rPr>
+        <w:t xml:space="preserve"> designed to</w:t>
+      </w:r>
+      <w:r>
+        <w:rPr>
+          <w:rFonts w:ascii="Times New Roman" w:hAnsi="Times New Roman"/>
+        </w:rPr>
+        <w:t xml:space="preserve"> alert the user the abnormal behaviour</w:t>
+      </w:r>
+      <w:r>
+        <w:rPr>
+          <w:rFonts w:ascii="Times New Roman" w:hAnsi="Times New Roman"/>
+        </w:rPr>
+        <w:t xml:space="preserve"> with physical resource usage.</w:t>
+      </w:r>
+      <w:r>
+        <w:rPr>
+          <w:rFonts w:ascii="Times New Roman" w:hAnsi="Times New Roman"/>
+        </w:rPr>
+        <w:t xml:space="preserve"> If no outliers have been detected recently, the status is set to ‘Normal’ as seen in Fig. 3.7.</w:t>
+      </w:r>
+      <w:r>
+        <w:rPr>
+          <w:rFonts w:ascii="Times New Roman" w:hAnsi="Times New Roman"/>
+        </w:rPr>
+        <w:t>1</w:t>
+      </w:r>
+      <w:r>
+        <w:rPr>
+          <w:rFonts w:ascii="Times New Roman" w:hAnsi="Times New Roman"/>
+        </w:rPr>
+        <w:t>.</w:t>
+      </w:r>
+      <w:r>
+        <w:rPr>
+          <w:rFonts w:ascii="Times New Roman" w:hAnsi="Times New Roman"/>
+        </w:rPr>
+        <w:t xml:space="preserve"> If outliers have been </w:t>
+      </w:r>
+      <w:r>
+        <w:rPr>
+          <w:rFonts w:ascii="Times New Roman" w:hAnsi="Times New Roman"/>
+        </w:rPr>
+        <w:t>detected,</w:t>
+      </w:r>
+      <w:r>
+        <w:rPr>
+          <w:rFonts w:ascii="Times New Roman" w:hAnsi="Times New Roman"/>
+        </w:rPr>
+        <w:t xml:space="preserve"> then the status is set to ‘Alert’ as seen in Fig 3.7.2.</w:t>
+      </w:r>
+    </w:p>
+    <w:p>
+      <w:pPr>
+        <w:tabs>
+          <w:tab w:val="left" w:pos="360"/>
+          <w:tab w:val="left" w:pos="810"/>
+          <w:tab w:val="left" w:pos="7920"/>
+        </w:tabs>
+        <w:ind w:right="-20"/>
+        <w:rPr>
+          <w:rFonts w:ascii="Times New Roman" w:hAnsi="Times New Roman"/>
+        </w:rPr>
+      </w:pPr>
+      <w:r>
+        <w:rPr>
+          <w:rFonts w:ascii="Times New Roman" w:hAnsi="Times New Roman"/>
+        </w:rPr>
+        <w:t>The next box displays the time that the components in the application were last updated.</w:t>
+      </w:r>
+      <w:r>
+        <w:rPr>
+          <w:rFonts w:ascii="Times New Roman" w:hAnsi="Times New Roman"/>
+        </w:rPr>
+        <w:t xml:space="preserve"> </w:t>
+      </w:r>
+      <w:r>
+        <w:rPr>
+          <w:rFonts w:ascii="Times New Roman" w:hAnsi="Times New Roman"/>
+        </w:rPr>
+        <w:t>This has been included as part of the design as it may be useful for debugging issues with components</w:t>
+      </w:r>
+      <w:r>
+        <w:rPr>
+          <w:rFonts w:ascii="Times New Roman" w:hAnsi="Times New Roman"/>
+        </w:rPr>
+        <w:t xml:space="preserve"> due to an issue with the server.</w:t>
+      </w:r>
+    </w:p>
+    <w:p>
+      <w:pPr>
+        <w:tabs>
+          <w:tab w:val="left" w:pos="360"/>
+          <w:tab w:val="left" w:pos="810"/>
+          <w:tab w:val="left" w:pos="7920"/>
+        </w:tabs>
+        <w:ind w:right="-20"/>
+        <w:rPr>
+          <w:rFonts w:ascii="Times New Roman" w:hAnsi="Times New Roman"/>
+        </w:rPr>
+      </w:pPr>
+      <w:r>
+        <w:rPr>
+          <w:rFonts w:ascii="Times New Roman" w:hAnsi="Times New Roman"/>
+        </w:rPr>
+        <w:t>The last box on the right contains the ‘Session Start’ time.</w:t>
+      </w:r>
+      <w:r>
+        <w:rPr>
+          <w:rFonts w:ascii="Times New Roman" w:hAnsi="Times New Roman"/>
+        </w:rPr>
+        <w:t xml:space="preserve"> This information has been included as part of the design so that the user can keep of track of how long the monitoring session has been taking place.</w:t>
+      </w:r>
+      <w:r>
+        <w:rPr>
+          <w:rFonts w:ascii="Times New Roman" w:hAnsi="Times New Roman"/>
+        </w:rPr>
+        <w:t xml:space="preserve"> This information may be useful for a Cloud Systems Administrator</w:t>
+      </w:r>
+      <w:r>
+        <w:rPr>
+          <w:rFonts w:ascii="Times New Roman" w:hAnsi="Times New Roman"/>
+        </w:rPr>
+        <w:t xml:space="preserve"> in the event that they are tracking the behaviour of a VM during a specific time of the day</w:t>
+      </w:r>
+      <w:r>
+        <w:rPr>
+          <w:rFonts w:ascii="Times New Roman" w:hAnsi="Times New Roman"/>
+        </w:rPr>
+        <w:t>.</w:t>
+      </w:r>
+    </w:p>
+    <w:p>
+      <w:pPr>
+        <w:tabs>
+          <w:tab w:val="left" w:pos="360"/>
+          <w:tab w:val="left" w:pos="810"/>
+          <w:tab w:val="left" w:pos="7920"/>
+        </w:tabs>
+        <w:ind w:right="-20"/>
+        <w:rPr>
+          <w:rFonts w:ascii="Times New Roman" w:hAnsi="Times New Roman"/>
+        </w:rPr>
+      </w:pPr>
+      <w:r>
+        <w:rPr>
+          <w:noProof/>
+        </w:rPr>
+        <w:drawing>
+          <wp:inline distT="0" distB="0" distL="0" distR="0" wp14:anchorId="494A7D48" wp14:editId="095C292F">
+            <wp:extent cx="5759450" cy="463550"/>
+            <wp:effectExtent l="19050" t="19050" r="12700" b="12700"/>
+            <wp:docPr id="7" name="Picture 7"/>
+            <wp:cNvGraphicFramePr>
+              <a:graphicFrameLocks xmlns:a="http://schemas.openxmlformats.org/drawingml/2006/main" noChangeAspect="1"/>
+            </wp:cNvGraphicFramePr>
+            <a:graphic xmlns:a="http://schemas.openxmlformats.org/drawingml/2006/main">
+              <a:graphicData uri="http://schemas.openxmlformats.org/drawingml/2006/picture">
+                <pic:pic xmlns:pic="http://schemas.openxmlformats.org/drawingml/2006/picture">
+                  <pic:nvPicPr>
+                    <pic:cNvPr id="1" name=""/>
+                    <pic:cNvPicPr/>
+                  </pic:nvPicPr>
+                  <pic:blipFill>
+                    <a:blip r:embed="rId73"/>
+                    <a:stretch>
+                      <a:fillRect/>
+                    </a:stretch>
+                  </pic:blipFill>
+                  <pic:spPr>
+                    <a:xfrm>
+                      <a:off x="0" y="0"/>
+                      <a:ext cx="5759450" cy="463550"/>
+                    </a:xfrm>
+                    <a:prstGeom prst="rect">
+                      <a:avLst/>
+                    </a:prstGeom>
+                    <a:ln>
+                      <a:solidFill>
+                        <a:schemeClr val="tx1"/>
+                      </a:solidFill>
+                    </a:ln>
+                  </pic:spPr>
+                </pic:pic>
+              </a:graphicData>
+            </a:graphic>
+          </wp:inline>
+        </w:drawing>
+      </w:r>
     </w:p>
     <w:p>
       <w:pPr>
@@ -13227,9 +13742,758 @@
         <w:jc w:val="center"/>
         <w:rPr>
           <w:rFonts w:ascii="Times New Roman" w:hAnsi="Times New Roman"/>
+        </w:rPr>
+      </w:pPr>
+      <w:r>
+        <w:rPr>
+          <w:rFonts w:ascii="Times New Roman" w:hAnsi="Times New Roman"/>
+        </w:rPr>
+        <w:t>Fig. 3.7.2</w:t>
+      </w:r>
+      <w:r>
+        <w:rPr>
+          <w:rFonts w:ascii="Times New Roman" w:hAnsi="Times New Roman"/>
+        </w:rPr>
+        <w:t xml:space="preserve"> Stream Status when Server Fails</w:t>
+      </w:r>
+      <w:r>
+        <w:rPr>
+          <w:rFonts w:ascii="Times New Roman" w:hAnsi="Times New Roman"/>
+        </w:rPr>
+        <w:t>.</w:t>
+      </w:r>
+    </w:p>
+    <w:p>
+      <w:pPr>
+        <w:tabs>
+          <w:tab w:val="left" w:pos="360"/>
+          <w:tab w:val="left" w:pos="810"/>
+          <w:tab w:val="left" w:pos="7920"/>
+        </w:tabs>
+        <w:ind w:right="-20"/>
+        <w:rPr>
+          <w:rFonts w:ascii="Times New Roman" w:hAnsi="Times New Roman"/>
+          <w:b/>
+          <w:bCs/>
+        </w:rPr>
+      </w:pPr>
+      <w:r>
+        <w:rPr>
+          <w:rFonts w:ascii="Times New Roman" w:hAnsi="Times New Roman"/>
+          <w:b/>
+          <w:bCs/>
+        </w:rPr>
+        <w:t>4-Real Time Stream Graph</w:t>
+      </w:r>
+    </w:p>
+    <w:p>
+      <w:pPr>
+        <w:tabs>
+          <w:tab w:val="left" w:pos="360"/>
+          <w:tab w:val="left" w:pos="810"/>
+          <w:tab w:val="left" w:pos="7920"/>
+        </w:tabs>
+        <w:ind w:right="-20"/>
+        <w:rPr>
+          <w:rFonts w:ascii="Times New Roman" w:hAnsi="Times New Roman"/>
+        </w:rPr>
+      </w:pPr>
+      <w:r>
+        <w:rPr>
+          <w:rFonts w:ascii="Times New Roman" w:hAnsi="Times New Roman"/>
+        </w:rPr>
+        <w:t>Th</w:t>
+      </w:r>
+      <w:r>
+        <w:rPr>
+          <w:rFonts w:ascii="Times New Roman" w:hAnsi="Times New Roman"/>
+        </w:rPr>
+        <w:t>is graph is</w:t>
+      </w:r>
+      <w:r>
+        <w:rPr>
+          <w:rFonts w:ascii="Times New Roman" w:hAnsi="Times New Roman"/>
+        </w:rPr>
+        <w:t xml:space="preserve"> designed to update in real time</w:t>
+      </w:r>
+      <w:r>
+        <w:rPr>
+          <w:rFonts w:ascii="Times New Roman" w:hAnsi="Times New Roman"/>
+        </w:rPr>
+        <w:t>, it plots</w:t>
+      </w:r>
+      <w:r>
+        <w:rPr>
+          <w:rFonts w:ascii="Times New Roman" w:hAnsi="Times New Roman"/>
+        </w:rPr>
+        <w:t xml:space="preserve"> the resource usage and</w:t>
+      </w:r>
+      <w:r>
+        <w:rPr>
+          <w:rFonts w:ascii="Times New Roman" w:hAnsi="Times New Roman"/>
+        </w:rPr>
+        <w:t xml:space="preserve"> marks</w:t>
+      </w:r>
+      <w:r>
+        <w:rPr>
+          <w:rFonts w:ascii="Times New Roman" w:hAnsi="Times New Roman"/>
+        </w:rPr>
+        <w:t xml:space="preserve"> any outliers detected.</w:t>
+      </w:r>
+      <w:r>
+        <w:rPr>
+          <w:rFonts w:ascii="Times New Roman" w:hAnsi="Times New Roman"/>
+        </w:rPr>
+        <w:t xml:space="preserve"> CPU usage is plotted on the Y axis against time, plotted on the X axis</w:t>
+      </w:r>
+      <w:r>
+        <w:rPr>
+          <w:rFonts w:ascii="Times New Roman" w:hAnsi="Times New Roman"/>
+        </w:rPr>
+        <w:t>.</w:t>
+      </w:r>
+      <w:r>
+        <w:rPr>
+          <w:rFonts w:ascii="Times New Roman" w:hAnsi="Times New Roman"/>
+        </w:rPr>
+        <w:t xml:space="preserve"> </w:t>
+      </w:r>
+      <w:r>
+        <w:rPr>
+          <w:rFonts w:ascii="Times New Roman" w:hAnsi="Times New Roman"/>
+        </w:rPr>
+        <w:t xml:space="preserve">The </w:t>
+      </w:r>
+      <w:r>
+        <w:rPr>
+          <w:rFonts w:ascii="Times New Roman" w:hAnsi="Times New Roman"/>
+        </w:rPr>
+        <w:lastRenderedPageBreak/>
+        <w:t xml:space="preserve">stream of data </w:t>
+      </w:r>
+      <w:r>
+        <w:rPr>
+          <w:rFonts w:ascii="Times New Roman" w:hAnsi="Times New Roman"/>
+        </w:rPr>
+        <w:t xml:space="preserve">over </w:t>
+      </w:r>
+      <w:r>
+        <w:rPr>
+          <w:rFonts w:ascii="Times New Roman" w:hAnsi="Times New Roman"/>
+        </w:rPr>
+        <w:t>is represented by a blue line</w:t>
+      </w:r>
+      <w:r>
+        <w:rPr>
+          <w:rFonts w:ascii="Times New Roman" w:hAnsi="Times New Roman"/>
+        </w:rPr>
+        <w:t>.</w:t>
+      </w:r>
+      <w:r>
+        <w:rPr>
+          <w:rFonts w:ascii="Times New Roman" w:hAnsi="Times New Roman"/>
+        </w:rPr>
+        <w:t xml:space="preserve"> Any outliers detected in the stream are marked by a red dot as observed in Fig.</w:t>
+      </w:r>
+      <w:r>
+        <w:rPr>
+          <w:rFonts w:ascii="Times New Roman" w:hAnsi="Times New Roman"/>
+        </w:rPr>
+        <w:t xml:space="preserve"> 3.7.3.</w:t>
+      </w:r>
+      <w:r>
+        <w:rPr>
+          <w:rFonts w:ascii="Times New Roman" w:hAnsi="Times New Roman"/>
+        </w:rPr>
+        <w:t xml:space="preserve"> </w:t>
+      </w:r>
+      <w:r>
+        <w:rPr>
+          <w:rFonts w:ascii="Times New Roman" w:hAnsi="Times New Roman"/>
+        </w:rPr>
+        <w:t>Additionally, the user can hover their mouse over the data for details about the time and usage (x and y coordinate)</w:t>
+      </w:r>
+      <w:r>
+        <w:rPr>
+          <w:rFonts w:ascii="Times New Roman" w:hAnsi="Times New Roman"/>
+        </w:rPr>
+        <w:t>.</w:t>
+      </w:r>
+    </w:p>
+    <w:p>
+      <w:pPr>
+        <w:tabs>
+          <w:tab w:val="left" w:pos="360"/>
+          <w:tab w:val="left" w:pos="810"/>
+          <w:tab w:val="left" w:pos="7920"/>
+        </w:tabs>
+        <w:ind w:right="-20"/>
+        <w:rPr>
+          <w:rFonts w:ascii="Times New Roman" w:hAnsi="Times New Roman"/>
+        </w:rPr>
+      </w:pPr>
+      <w:r>
+        <w:rPr>
+          <w:noProof/>
+        </w:rPr>
+        <w:drawing>
+          <wp:inline distT="0" distB="0" distL="0" distR="0" wp14:anchorId="5E33C495" wp14:editId="4AC771D6">
+            <wp:extent cx="5759450" cy="2030730"/>
+            <wp:effectExtent l="19050" t="19050" r="12700" b="26670"/>
+            <wp:docPr id="14" name="Picture 14" descr="A picture containing table&#10;&#10;Description automatically generated"/>
+            <wp:cNvGraphicFramePr>
+              <a:graphicFrameLocks xmlns:a="http://schemas.openxmlformats.org/drawingml/2006/main" noChangeAspect="1"/>
+            </wp:cNvGraphicFramePr>
+            <a:graphic xmlns:a="http://schemas.openxmlformats.org/drawingml/2006/main">
+              <a:graphicData uri="http://schemas.openxmlformats.org/drawingml/2006/picture">
+                <pic:pic xmlns:pic="http://schemas.openxmlformats.org/drawingml/2006/picture">
+                  <pic:nvPicPr>
+                    <pic:cNvPr id="14" name="Picture 14" descr="A picture containing table&#10;&#10;Description automatically generated"/>
+                    <pic:cNvPicPr/>
+                  </pic:nvPicPr>
+                  <pic:blipFill>
+                    <a:blip r:embed="rId74"/>
+                    <a:stretch>
+                      <a:fillRect/>
+                    </a:stretch>
+                  </pic:blipFill>
+                  <pic:spPr>
+                    <a:xfrm>
+                      <a:off x="0" y="0"/>
+                      <a:ext cx="5759450" cy="2030730"/>
+                    </a:xfrm>
+                    <a:prstGeom prst="rect">
+                      <a:avLst/>
+                    </a:prstGeom>
+                    <a:ln>
+                      <a:solidFill>
+                        <a:schemeClr val="tx1"/>
+                      </a:solidFill>
+                    </a:ln>
+                  </pic:spPr>
+                </pic:pic>
+              </a:graphicData>
+            </a:graphic>
+          </wp:inline>
+        </w:drawing>
+      </w:r>
+    </w:p>
+    <w:p>
+      <w:pPr>
+        <w:tabs>
+          <w:tab w:val="left" w:pos="360"/>
+          <w:tab w:val="left" w:pos="810"/>
+          <w:tab w:val="left" w:pos="7920"/>
+        </w:tabs>
+        <w:ind w:right="-20"/>
+        <w:jc w:val="center"/>
+        <w:rPr>
+          <w:rFonts w:ascii="Times New Roman" w:hAnsi="Times New Roman"/>
+        </w:rPr>
+      </w:pPr>
+      <w:r>
+        <w:rPr>
+          <w:rFonts w:ascii="Times New Roman" w:hAnsi="Times New Roman"/>
+        </w:rPr>
+        <w:t>Fig. 3.7.3</w:t>
+      </w:r>
+      <w:r>
+        <w:rPr>
+          <w:rFonts w:ascii="Times New Roman" w:hAnsi="Times New Roman"/>
+        </w:rPr>
+        <w:t xml:space="preserve"> Real Time Outlier Detection Graph</w:t>
+      </w:r>
+    </w:p>
+    <w:p>
+      <w:pPr>
+        <w:tabs>
+          <w:tab w:val="left" w:pos="360"/>
+          <w:tab w:val="left" w:pos="810"/>
+          <w:tab w:val="left" w:pos="7920"/>
+        </w:tabs>
+        <w:ind w:right="-20"/>
+        <w:rPr>
+          <w:rFonts w:ascii="Times New Roman" w:hAnsi="Times New Roman"/>
+          <w:b/>
+          <w:bCs/>
+        </w:rPr>
+      </w:pPr>
+      <w:r>
+        <w:rPr>
+          <w:rFonts w:ascii="Times New Roman" w:hAnsi="Times New Roman"/>
+          <w:b/>
+          <w:bCs/>
+        </w:rPr>
+        <w:t>5- Real Time Usage Pie Chart</w:t>
+      </w:r>
+    </w:p>
+    <w:p>
+      <w:pPr>
+        <w:tabs>
+          <w:tab w:val="left" w:pos="360"/>
+          <w:tab w:val="left" w:pos="810"/>
+          <w:tab w:val="left" w:pos="7920"/>
+        </w:tabs>
+        <w:ind w:right="-20"/>
+        <w:rPr>
+          <w:rFonts w:ascii="Times New Roman" w:hAnsi="Times New Roman"/>
+        </w:rPr>
+      </w:pPr>
+      <w:r>
+        <w:rPr>
+          <w:rFonts w:ascii="Times New Roman" w:hAnsi="Times New Roman"/>
+        </w:rPr>
+        <w:t>A pie chart has been included as part of this design to show the availability of the resource being analysed</w:t>
+      </w:r>
+      <w:r>
+        <w:rPr>
+          <w:rFonts w:ascii="Times New Roman" w:hAnsi="Times New Roman"/>
+        </w:rPr>
+        <w:t>.</w:t>
+      </w:r>
+      <w:r>
+        <w:rPr>
+          <w:rFonts w:ascii="Times New Roman" w:hAnsi="Times New Roman"/>
+        </w:rPr>
+        <w:t xml:space="preserve"> It updates in real time to show the portion of the resource in use and the portion that is available.</w:t>
+      </w:r>
+      <w:r>
+        <w:rPr>
+          <w:rFonts w:ascii="Times New Roman" w:hAnsi="Times New Roman"/>
+        </w:rPr>
+        <w:t xml:space="preserve"> This information is useful to visualise as it can alert a Cloud Systems Administrator of exceptionally high or low CPU usage that the detection algorithm has not flagged.</w:t>
+      </w:r>
+      <w:r>
+        <w:rPr>
+          <w:rFonts w:ascii="Times New Roman" w:hAnsi="Times New Roman"/>
+        </w:rPr>
+        <w:t xml:space="preserve"> The detection algorithm may not identify this behaviour because of a gradual increase or decrease in usage (concept drift).</w:t>
+      </w:r>
+    </w:p>
+    <w:p>
+      <w:pPr>
+        <w:tabs>
+          <w:tab w:val="left" w:pos="360"/>
+          <w:tab w:val="left" w:pos="810"/>
+          <w:tab w:val="left" w:pos="7920"/>
+        </w:tabs>
+        <w:ind w:right="-20"/>
+        <w:rPr>
+          <w:rFonts w:ascii="Times New Roman" w:hAnsi="Times New Roman"/>
+          <w:b/>
+          <w:bCs/>
+        </w:rPr>
+      </w:pPr>
+      <w:r>
+        <w:rPr>
+          <w:rFonts w:ascii="Times New Roman" w:hAnsi="Times New Roman"/>
+          <w:b/>
+          <w:bCs/>
+        </w:rPr>
+        <w:t xml:space="preserve">6- Outlier Data </w:t>
+      </w:r>
+      <w:r>
+        <w:rPr>
+          <w:rFonts w:ascii="Times New Roman" w:hAnsi="Times New Roman"/>
+          <w:b/>
+          <w:bCs/>
+        </w:rPr>
+        <w:t>Table</w:t>
+      </w:r>
+      <w:r>
+        <w:rPr>
+          <w:rFonts w:ascii="Times New Roman" w:hAnsi="Times New Roman"/>
+          <w:b/>
+          <w:bCs/>
+        </w:rPr>
+        <w:t xml:space="preserve"> </w:t>
+      </w:r>
+    </w:p>
+    <w:p>
+      <w:pPr>
+        <w:tabs>
+          <w:tab w:val="left" w:pos="360"/>
+          <w:tab w:val="left" w:pos="810"/>
+          <w:tab w:val="left" w:pos="7920"/>
+        </w:tabs>
+        <w:ind w:right="-20"/>
+        <w:rPr>
+          <w:rFonts w:ascii="Times New Roman" w:hAnsi="Times New Roman"/>
+        </w:rPr>
+      </w:pPr>
+      <w:r>
+        <w:rPr>
+          <w:rFonts w:ascii="Times New Roman" w:hAnsi="Times New Roman"/>
+        </w:rPr>
+        <w:t>This section is designed to display information about the outliers detected in the current session</w:t>
+      </w:r>
+      <w:r>
+        <w:rPr>
+          <w:rFonts w:ascii="Times New Roman" w:hAnsi="Times New Roman"/>
+        </w:rPr>
+        <w:t>.</w:t>
+      </w:r>
+      <w:r>
+        <w:rPr>
+          <w:rFonts w:ascii="Times New Roman" w:hAnsi="Times New Roman"/>
+        </w:rPr>
+        <w:t xml:space="preserve"> When outliers are detected, information is stored in the database</w:t>
+      </w:r>
+      <w:r>
+        <w:rPr>
+          <w:rFonts w:ascii="Times New Roman" w:hAnsi="Times New Roman"/>
+        </w:rPr>
+        <w:t>.</w:t>
+      </w:r>
+      <w:r>
+        <w:rPr>
+          <w:rFonts w:ascii="Times New Roman" w:hAnsi="Times New Roman"/>
+        </w:rPr>
+        <w:t xml:space="preserve"> This table represents the data loaded from the database.</w:t>
+      </w:r>
+    </w:p>
+    <w:p>
+      <w:pPr>
+        <w:tabs>
+          <w:tab w:val="left" w:pos="360"/>
+          <w:tab w:val="left" w:pos="810"/>
+          <w:tab w:val="left" w:pos="7920"/>
+        </w:tabs>
+        <w:ind w:right="-20"/>
+        <w:rPr>
+          <w:rFonts w:ascii="Times New Roman" w:hAnsi="Times New Roman"/>
+          <w:b/>
+          <w:bCs/>
+        </w:rPr>
+      </w:pPr>
+      <w:r>
+        <w:rPr>
+          <w:rFonts w:ascii="Times New Roman" w:hAnsi="Times New Roman"/>
+          <w:b/>
+          <w:bCs/>
+        </w:rPr>
+        <w:t>7- Outlier Status</w:t>
+      </w:r>
+    </w:p>
+    <w:p>
+      <w:pPr>
+        <w:tabs>
+          <w:tab w:val="left" w:pos="360"/>
+          <w:tab w:val="left" w:pos="810"/>
+          <w:tab w:val="left" w:pos="7920"/>
+        </w:tabs>
+        <w:ind w:right="-20"/>
+        <w:rPr>
+          <w:rFonts w:ascii="Times New Roman" w:hAnsi="Times New Roman"/>
+        </w:rPr>
+      </w:pPr>
+      <w:r>
+        <w:rPr>
+          <w:rFonts w:ascii="Times New Roman" w:hAnsi="Times New Roman"/>
+        </w:rPr>
+        <w:t>This section of the UI is designed to display information about outliers detected in the current session.</w:t>
+      </w:r>
+      <w:r>
+        <w:rPr>
+          <w:rFonts w:ascii="Times New Roman" w:hAnsi="Times New Roman"/>
+        </w:rPr>
+        <w:t xml:space="preserve"> The box labelled ‘Outlier Count’ displayed the number of outliers detected in the session</w:t>
+      </w:r>
+      <w:r>
+        <w:rPr>
+          <w:rFonts w:ascii="Times New Roman" w:hAnsi="Times New Roman"/>
+        </w:rPr>
+        <w:t xml:space="preserve"> The box labelled ‘Outlier Status’ contains information about the most recent outlier detected.</w:t>
+      </w:r>
+      <w:r>
+        <w:rPr>
+          <w:rFonts w:ascii="Times New Roman" w:hAnsi="Times New Roman"/>
+        </w:rPr>
+        <w:t xml:space="preserve"> The information displayed in this box when an outlier is detected is shown in Fig. 3.7.4.</w:t>
+      </w:r>
+    </w:p>
+    <w:p>
+      <w:pPr>
+        <w:tabs>
+          <w:tab w:val="left" w:pos="360"/>
+          <w:tab w:val="left" w:pos="810"/>
+          <w:tab w:val="left" w:pos="7920"/>
+        </w:tabs>
+        <w:ind w:right="-20"/>
+        <w:jc w:val="center"/>
+        <w:rPr>
+          <w:rFonts w:ascii="Times New Roman" w:hAnsi="Times New Roman"/>
+        </w:rPr>
+      </w:pPr>
+      <w:r>
+        <w:rPr>
+          <w:noProof/>
+        </w:rPr>
+        <w:drawing>
+          <wp:inline distT="0" distB="0" distL="0" distR="0" wp14:anchorId="680CD5D4" wp14:editId="1793AC67">
+            <wp:extent cx="2171700" cy="632857"/>
+            <wp:effectExtent l="19050" t="19050" r="19050" b="15240"/>
+            <wp:docPr id="21" name="Picture 21" descr="Text&#10;&#10;Description automatically generated with low confidence"/>
+            <wp:cNvGraphicFramePr>
+              <a:graphicFrameLocks xmlns:a="http://schemas.openxmlformats.org/drawingml/2006/main" noChangeAspect="1"/>
+            </wp:cNvGraphicFramePr>
+            <a:graphic xmlns:a="http://schemas.openxmlformats.org/drawingml/2006/main">
+              <a:graphicData uri="http://schemas.openxmlformats.org/drawingml/2006/picture">
+                <pic:pic xmlns:pic="http://schemas.openxmlformats.org/drawingml/2006/picture">
+                  <pic:nvPicPr>
+                    <pic:cNvPr id="21" name="Picture 21" descr="Text&#10;&#10;Description automatically generated with low confidence"/>
+                    <pic:cNvPicPr/>
+                  </pic:nvPicPr>
+                  <pic:blipFill>
+                    <a:blip r:embed="rId75"/>
+                    <a:stretch>
+                      <a:fillRect/>
+                    </a:stretch>
+                  </pic:blipFill>
+                  <pic:spPr>
+                    <a:xfrm>
+                      <a:off x="0" y="0"/>
+                      <a:ext cx="2194823" cy="639595"/>
+                    </a:xfrm>
+                    <a:prstGeom prst="rect">
+                      <a:avLst/>
+                    </a:prstGeom>
+                    <a:ln>
+                      <a:solidFill>
+                        <a:schemeClr val="tx1"/>
+                      </a:solidFill>
+                    </a:ln>
+                  </pic:spPr>
+                </pic:pic>
+              </a:graphicData>
+            </a:graphic>
+          </wp:inline>
+        </w:drawing>
+      </w:r>
+    </w:p>
+    <w:p>
+      <w:pPr>
+        <w:tabs>
+          <w:tab w:val="left" w:pos="360"/>
+          <w:tab w:val="left" w:pos="810"/>
+          <w:tab w:val="left" w:pos="7920"/>
+        </w:tabs>
+        <w:ind w:right="-20"/>
+        <w:jc w:val="center"/>
+        <w:rPr>
+          <w:rFonts w:ascii="Times New Roman" w:hAnsi="Times New Roman"/>
+        </w:rPr>
+      </w:pPr>
+      <w:r>
+        <w:rPr>
+          <w:rFonts w:ascii="Times New Roman" w:hAnsi="Times New Roman"/>
+        </w:rPr>
+        <w:t>Fig. 3.7.4 Outlier Status when Outlier Detected.</w:t>
+      </w:r>
+    </w:p>
+    <w:p>
+      <w:pPr>
+        <w:tabs>
+          <w:tab w:val="left" w:pos="360"/>
+          <w:tab w:val="left" w:pos="810"/>
+          <w:tab w:val="left" w:pos="7920"/>
+        </w:tabs>
+        <w:ind w:right="-20"/>
+        <w:rPr>
+          <w:rFonts w:ascii="Times New Roman" w:hAnsi="Times New Roman"/>
+          <w:b/>
+          <w:bCs/>
+        </w:rPr>
+      </w:pPr>
+      <w:r>
+        <w:rPr>
+          <w:rFonts w:ascii="Times New Roman" w:hAnsi="Times New Roman"/>
+          <w:b/>
+          <w:bCs/>
+        </w:rPr>
+        <w:t>8- Reset Session</w:t>
+      </w:r>
+    </w:p>
+    <w:p>
+      <w:pPr>
+        <w:tabs>
+          <w:tab w:val="left" w:pos="360"/>
+          <w:tab w:val="left" w:pos="810"/>
+          <w:tab w:val="left" w:pos="7920"/>
+        </w:tabs>
+        <w:ind w:right="-20"/>
+        <w:rPr>
+          <w:rFonts w:ascii="Times New Roman" w:hAnsi="Times New Roman"/>
+        </w:rPr>
+      </w:pPr>
+      <w:r>
+        <w:rPr>
+          <w:rFonts w:ascii="Times New Roman" w:hAnsi="Times New Roman"/>
+        </w:rPr>
+        <w:lastRenderedPageBreak/>
+        <w:t xml:space="preserve">This button is designed to reset the session. </w:t>
+      </w:r>
+      <w:r>
+        <w:rPr>
+          <w:rFonts w:ascii="Times New Roman" w:hAnsi="Times New Roman"/>
+        </w:rPr>
+        <w:t xml:space="preserve">A Cloud Systems Administrator </w:t>
+      </w:r>
+      <w:r>
+        <w:rPr>
+          <w:rFonts w:ascii="Times New Roman" w:hAnsi="Times New Roman"/>
+        </w:rPr>
+        <w:t>may wish to do this in the event that an issue with a defective VM is resolved and only the new behaviour id considered for outlier detection.</w:t>
+      </w:r>
+    </w:p>
+    <w:p>
+      <w:pPr>
+        <w:tabs>
+          <w:tab w:val="left" w:pos="360"/>
+          <w:tab w:val="left" w:pos="810"/>
+          <w:tab w:val="left" w:pos="7920"/>
+        </w:tabs>
+        <w:ind w:right="-20"/>
+        <w:rPr>
+          <w:rFonts w:ascii="Times New Roman" w:hAnsi="Times New Roman"/>
+        </w:rPr>
+      </w:pPr>
+    </w:p>
+    <w:p>
+      <w:pPr>
+        <w:tabs>
+          <w:tab w:val="left" w:pos="360"/>
+          <w:tab w:val="left" w:pos="810"/>
+          <w:tab w:val="left" w:pos="7920"/>
+        </w:tabs>
+        <w:ind w:right="-20"/>
+        <w:rPr>
+          <w:rFonts w:ascii="Times New Roman" w:hAnsi="Times New Roman"/>
           <w:szCs w:val="24"/>
         </w:rPr>
       </w:pPr>
+      <w:r>
+        <w:rPr>
+          <w:rFonts w:ascii="Times New Roman" w:hAnsi="Times New Roman"/>
+          <w:szCs w:val="24"/>
+        </w:rPr>
+        <w:t>[1]</w:t>
+      </w:r>
+      <w:r>
+        <w:rPr>
+          <w:rFonts w:ascii="Times New Roman" w:hAnsi="Times New Roman"/>
+          <w:szCs w:val="24"/>
+        </w:rPr>
+        <w:tab/>
+      </w:r>
+      <w:r>
+        <w:rPr>
+          <w:rFonts w:ascii="Times New Roman" w:hAnsi="Times New Roman"/>
+          <w:szCs w:val="24"/>
+        </w:rPr>
+        <w:tab/>
+      </w:r>
+      <w:r>
+        <w:rPr>
+          <w:rFonts w:ascii="Times New Roman" w:hAnsi="Times New Roman"/>
+          <w:szCs w:val="24"/>
+        </w:rPr>
+        <w:t xml:space="preserve">D. </w:t>
+      </w:r>
+      <w:r>
+        <w:rPr>
+          <w:rFonts w:ascii="Times New Roman" w:hAnsi="Times New Roman"/>
+          <w:szCs w:val="24"/>
+        </w:rPr>
+        <w:t xml:space="preserve">Stone., </w:t>
+      </w:r>
+      <w:r>
+        <w:rPr>
+          <w:rFonts w:ascii="Times New Roman" w:hAnsi="Times New Roman"/>
+          <w:szCs w:val="24"/>
+        </w:rPr>
+        <w:t xml:space="preserve">C. </w:t>
+      </w:r>
+      <w:r>
+        <w:rPr>
+          <w:rFonts w:ascii="Times New Roman" w:hAnsi="Times New Roman"/>
+          <w:szCs w:val="24"/>
+        </w:rPr>
+        <w:t>Jarrett.,</w:t>
+      </w:r>
+      <w:r>
+        <w:rPr>
+          <w:rFonts w:ascii="Times New Roman" w:hAnsi="Times New Roman"/>
+          <w:szCs w:val="24"/>
+        </w:rPr>
+        <w:t xml:space="preserve"> M.</w:t>
+      </w:r>
+      <w:r>
+        <w:rPr>
+          <w:rFonts w:ascii="Times New Roman" w:hAnsi="Times New Roman"/>
+          <w:szCs w:val="24"/>
+        </w:rPr>
+        <w:t xml:space="preserve"> Woodroffe</w:t>
+      </w:r>
+      <w:r>
+        <w:rPr>
+          <w:rFonts w:ascii="Times New Roman" w:hAnsi="Times New Roman"/>
+          <w:szCs w:val="24"/>
+        </w:rPr>
+        <w:t>.</w:t>
+      </w:r>
+      <w:r>
+        <w:rPr>
+          <w:rFonts w:ascii="Times New Roman" w:hAnsi="Times New Roman"/>
+          <w:szCs w:val="24"/>
+        </w:rPr>
+        <w:t>, &amp;</w:t>
+      </w:r>
+      <w:r>
+        <w:rPr>
+          <w:rFonts w:ascii="Times New Roman" w:hAnsi="Times New Roman"/>
+          <w:szCs w:val="24"/>
+        </w:rPr>
+        <w:t xml:space="preserve"> S.</w:t>
+      </w:r>
+      <w:r>
+        <w:rPr>
+          <w:rFonts w:ascii="Times New Roman" w:hAnsi="Times New Roman"/>
+          <w:szCs w:val="24"/>
+        </w:rPr>
+        <w:t xml:space="preserve"> Minocha. (2005). User interface design and evaluation. Elsevier.</w:t>
+      </w:r>
+      <w:r>
+        <w:rPr>
+          <w:rFonts w:ascii="Times New Roman" w:hAnsi="Times New Roman"/>
+          <w:szCs w:val="24"/>
+        </w:rPr>
+        <w:t xml:space="preserve"> Available:</w:t>
+      </w:r>
+      <w:r>
+        <w:rPr>
+          <w:rFonts w:ascii="Times New Roman" w:hAnsi="Times New Roman"/>
+          <w:szCs w:val="24"/>
+        </w:rPr>
+        <w:t xml:space="preserve"> </w:t>
+      </w:r>
+      <w:hyperlink r:id="rId76" w:history="1">
+        <w:r>
+          <w:rPr>
+            <w:rStyle w:val="Hyperlink"/>
+            <w:rFonts w:ascii="Times New Roman" w:hAnsi="Times New Roman"/>
+            <w:szCs w:val="24"/>
+          </w:rPr>
+          <w:t>https://books.google.co.uk/books?hl=en&amp;lr=&amp;id=VvSoyqPBPbMC&amp;oi=fnd&amp;pg=PR21&amp;dq=user+interface+design&amp;ots=d8NUMYpNLd&amp;sig=_kL7ynycSW8CYNZRo3ilN9z4fos&amp;redir_esc=y#v=onepage&amp;q=user%20interface%20design&amp;f=false</w:t>
+        </w:r>
+      </w:hyperlink>
+      <w:r>
+        <w:rPr>
+          <w:rFonts w:ascii="Times New Roman" w:hAnsi="Times New Roman"/>
+          <w:szCs w:val="24"/>
+        </w:rPr>
+        <w:t xml:space="preserve"> </w:t>
+      </w:r>
     </w:p>
     <w:p>
       <w:pPr>
@@ -13375,29 +14639,29 @@
         <w:rPr>
           <w:color w:val="FF0000"/>
         </w:rPr>
+        <w:t>The design should be linked to requirements and, where applicable give a critical discussion of key design decisions/styles/patterns used. There might be a data model, a UI design, details of external interfaces, and of other important issues e.g. concurrency, event handling, error and exception handling, security, data persistence. No particular notation or tool is mandated. A satisfactory design will show a grasp of the main design issues. For top marks aim for outstanding design documentation approaching that of the best professionals. Prove that you have a very strong grasp of the design issues and aim for documentation that could be passed on to a developer without the need for further explanation</w:t>
+      </w:r>
+    </w:p>
+    <w:p>
+      <w:pPr>
+        <w:rPr>
+          <w:color w:val="FF0000"/>
+        </w:rPr>
+      </w:pPr>
+    </w:p>
+    <w:p>
+      <w:pPr>
+        <w:rPr>
+          <w:color w:val="FF0000"/>
+        </w:rPr>
+      </w:pPr>
+    </w:p>
+    <w:p>
+      <w:pPr>
+        <w:pStyle w:val="CSC3002MainHeading"/>
+      </w:pPr>
+      <w:r>
         <w:lastRenderedPageBreak/>
-        <w:t>The design should be linked to requirements and, where applicable give a critical discussion of key design decisions/styles/patterns used. There might be a data model, a UI design, details of external interfaces, and of other important issues e.g. concurrency, event handling, error and exception handling, security, data persistence. No particular notation or tool is mandated. A satisfactory design will show a grasp of the main design issues. For top marks aim for outstanding design documentation approaching that of the best professionals. Prove that you have a very strong grasp of the design issues and aim for documentation that could be passed on to a developer without the need for further explanation</w:t>
-      </w:r>
-    </w:p>
-    <w:p>
-      <w:pPr>
-        <w:rPr>
-          <w:color w:val="FF0000"/>
-        </w:rPr>
-      </w:pPr>
-    </w:p>
-    <w:p>
-      <w:pPr>
-        <w:rPr>
-          <w:color w:val="FF0000"/>
-        </w:rPr>
-      </w:pPr>
-    </w:p>
-    <w:p>
-      <w:pPr>
-        <w:pStyle w:val="CSC3002MainHeading"/>
-      </w:pPr>
-      <w:r>
         <w:t>Implementation</w:t>
       </w:r>
     </w:p>
@@ -13548,71 +14812,354 @@
     </w:p>
     <w:p>
       <w:r>
+        <w:t>Visual Studio Code was selected as the development environment</w:t>
+      </w:r>
+      <w:r>
+        <w:t>.</w:t>
+      </w:r>
+      <w:r>
+        <w:t xml:space="preserve"> It has features such as automatic code completion, bracket matching, auto-indentation and an interactive debugger.</w:t>
+      </w:r>
+      <w:r>
+        <w:t xml:space="preserve"> Visual Studio Code has support for Git, source control is p</w:t>
+      </w:r>
+      <w:r>
+        <w:t>ossible without leaving the IDE and changes from previous commits are highlighted, making it easy for the developer to modify changes</w:t>
+      </w:r>
+      <w:r>
+        <w:t xml:space="preserve"> [4]</w:t>
+      </w:r>
+      <w:r>
+        <w:t>.</w:t>
+      </w:r>
+      <w:r>
+        <w:t xml:space="preserve"> </w:t>
+      </w:r>
+      <w:r>
+        <w:t>Additionally, ac</w:t>
+      </w:r>
+      <w:r>
+        <w:t>cording to a stackoverflow survey,</w:t>
+      </w:r>
+      <w:r>
+        <w:t xml:space="preserve"> Visual Studio Code is the most popular IDE</w:t>
+      </w:r>
+      <w:r>
+        <w:t xml:space="preserve"> </w:t>
+      </w:r>
+      <w:r>
+        <w:t>among professional developers</w:t>
+      </w:r>
+      <w:r>
+        <w:t xml:space="preserve"> [5]</w:t>
+      </w:r>
+      <w:r>
+        <w:t>.</w:t>
+      </w:r>
+    </w:p>
+    <w:p>
+      <w:pPr>
+        <w:pStyle w:val="CSC3002SubHead"/>
+      </w:pPr>
+      <w:r>
+        <w:t>Software Libraries</w:t>
+      </w:r>
+    </w:p>
+    <w:p>
+      <w:r>
+        <w:t>To aid the implementation of this solution, a number of software libraries were imported.</w:t>
+      </w:r>
+    </w:p>
+    <w:p>
+      <w:pPr>
+        <w:rPr>
+          <w:b/>
+        </w:rPr>
+      </w:pPr>
+      <w:r>
+        <w:rPr>
+          <w:b/>
+        </w:rPr>
+        <w:t>Pandas</w:t>
+      </w:r>
+    </w:p>
+    <w:p>
+      <w:r>
         <w:lastRenderedPageBreak/>
-        <w:t>Visual Studio Code was selected as the development environment</w:t>
+        <w:t>This software library is used for data analysis and manipulation</w:t>
+      </w:r>
+      <w:r>
+        <w:t xml:space="preserve"> [6]</w:t>
       </w:r>
       <w:r>
         <w:t>.</w:t>
       </w:r>
       <w:r>
-        <w:t xml:space="preserve"> It has features such as automatic code completion, bracket matching, auto-indentation and an interactive debugger.</w:t>
-      </w:r>
-      <w:r>
-        <w:t xml:space="preserve"> Visual Studio Code has support for Git, source control is p</w:t>
-      </w:r>
-      <w:r>
-        <w:t>ossible without leaving the IDE and changes from previous commits are highlighted, making it easy for the developer to modify changes</w:t>
-      </w:r>
-      <w:r>
-        <w:t xml:space="preserve"> [4]</w:t>
+        <w:t xml:space="preserve"> The ‘Dataframe’ objects created using this library played a fundamental role in this software implementation</w:t>
       </w:r>
       <w:r>
         <w:t>.</w:t>
       </w:r>
       <w:r>
+        <w:t xml:space="preserve"> Dataframes are especially useful for temporarily storing data coordinates and outlier detection results. As such,</w:t>
+      </w:r>
+      <w:r>
+        <w:t xml:space="preserve"> a</w:t>
+      </w:r>
+      <w:r>
+        <w:t xml:space="preserve">lmost all data flowing through the system </w:t>
+      </w:r>
+      <w:r>
+        <w:t>is</w:t>
+      </w:r>
+      <w:r>
+        <w:t xml:space="preserve"> in a pandas Dataframe object</w:t>
+      </w:r>
+      <w:r>
+        <w:t>.</w:t>
+      </w:r>
+    </w:p>
+    <w:p>
+      <w:pPr>
+        <w:rPr>
+          <w:b/>
+        </w:rPr>
+      </w:pPr>
+      <w:r>
+        <w:rPr>
+          <w:b/>
+        </w:rPr>
+        <w:t>Plotly</w:t>
+      </w:r>
+    </w:p>
+    <w:p>
+      <w:r>
+        <w:t xml:space="preserve">This library is used for generating </w:t>
+      </w:r>
+      <w:r>
+        <w:t xml:space="preserve">interactive </w:t>
+      </w:r>
+      <w:r>
+        <w:t>graphs</w:t>
+      </w:r>
+      <w:r>
+        <w:t xml:space="preserve"> [7].</w:t>
+      </w:r>
+      <w:r>
+        <w:t xml:space="preserve"> Th</w:t>
+      </w:r>
+      <w:r>
+        <w:t>e</w:t>
+      </w:r>
+      <w:r>
+        <w:t xml:space="preserve"> software solution is a monitoring tool thus graphs are an important component</w:t>
+      </w:r>
+      <w:r>
+        <w:t xml:space="preserve"> in aiding with data readability.</w:t>
+      </w:r>
+      <w:r>
+        <w:t xml:space="preserve"> Line plots, scatter plots</w:t>
+      </w:r>
+      <w:r>
+        <w:t xml:space="preserve"> and</w:t>
+      </w:r>
+      <w:r>
+        <w:t xml:space="preserve"> pie charts </w:t>
+      </w:r>
+      <w:r>
+        <w:t>are implemented throughout the software solution using this library</w:t>
+      </w:r>
+      <w:r>
+        <w:t>.</w:t>
+      </w:r>
+      <w:r>
+        <w:t xml:space="preserve"> Additionally, interactive live update graphs</w:t>
+      </w:r>
+      <w:r>
+        <w:t xml:space="preserve"> are possibly with Plotly, this feature was used to display the real time detection of outliers.</w:t>
+      </w:r>
+    </w:p>
+    <w:p>
+      <w:pPr>
+        <w:rPr>
+          <w:b/>
+        </w:rPr>
+      </w:pPr>
+      <w:r>
+        <w:rPr>
+          <w:b/>
+        </w:rPr>
+        <w:t>Dash</w:t>
+      </w:r>
+    </w:p>
+    <w:p>
+      <w:r>
+        <w:t xml:space="preserve">Interactive dashboard applications can be created </w:t>
+      </w:r>
+      <w:r>
+        <w:t>with the</w:t>
+      </w:r>
+      <w:r>
+        <w:t xml:space="preserve"> Dash</w:t>
+      </w:r>
+      <w:r>
+        <w:t xml:space="preserve"> library</w:t>
+      </w:r>
+      <w:r>
+        <w:t>.</w:t>
+      </w:r>
+      <w:r>
+        <w:t xml:space="preserve"> The front end can be implemented by defining the ‘layout’ of the web</w:t>
+      </w:r>
+      <w:r>
+        <w:t>-</w:t>
+      </w:r>
+      <w:r>
+        <w:t>app</w:t>
+      </w:r>
+      <w:r>
+        <w:t xml:space="preserve"> using “Dash HTML components”.</w:t>
+      </w:r>
+      <w:r>
+        <w:t xml:space="preserve"> Back end functionality is implemented using “Callback” functions</w:t>
+      </w:r>
+      <w:r>
+        <w:t xml:space="preserve"> [8]</w:t>
+      </w:r>
+      <w:r>
+        <w:t>.</w:t>
+      </w:r>
+      <w:r>
+        <w:t xml:space="preserve"> This library was used to implement the front end (user interface) and the ‘</w:t>
+      </w:r>
+      <w:r>
+        <w:t>Callback</w:t>
+      </w:r>
+      <w:r>
+        <w:t>’ functions were used to bridge the front end to the data generated by the detection algorithms.</w:t>
+      </w:r>
+    </w:p>
+    <w:p>
+      <w:pPr>
+        <w:rPr>
+          <w:b/>
+        </w:rPr>
+      </w:pPr>
+      <w:r>
+        <w:rPr>
+          <w:b/>
+        </w:rPr>
+        <w:t>Sqlite3</w:t>
+      </w:r>
+    </w:p>
+    <w:p>
+      <w:r>
+        <w:t xml:space="preserve">The software solution required </w:t>
+      </w:r>
+      <w:r>
+        <w:t>storage for the detection</w:t>
+      </w:r>
+      <w:r>
+        <w:t xml:space="preserve"> results</w:t>
+      </w:r>
+      <w:r>
+        <w:t xml:space="preserve"> so that complex, resource intensive processes did not need to run redundantly to </w:t>
+      </w:r>
+      <w:r>
+        <w:t>generate</w:t>
+      </w:r>
+      <w:r>
+        <w:t xml:space="preserve"> pre-</w:t>
+      </w:r>
+      <w:r>
+        <w:t>existing</w:t>
+      </w:r>
+      <w:r>
+        <w:t xml:space="preserve"> data.</w:t>
+      </w:r>
+      <w:r>
+        <w:t xml:space="preserve"> Th</w:t>
+      </w:r>
+      <w:r>
+        <w:t>e sqlite3</w:t>
+      </w:r>
+      <w:r>
+        <w:t xml:space="preserve"> software library is used to implement a server-less, self-contained database [9].</w:t>
+      </w:r>
+      <w:r>
+        <w:t xml:space="preserve"> It is “small, fast, fully featured, SQL database” which serves as a perfect solution for the software’s storage needs.</w:t>
+      </w:r>
+    </w:p>
+    <w:p>
+      <w:pPr>
+        <w:rPr>
+          <w:b/>
+        </w:rPr>
+      </w:pPr>
+      <w:r>
+        <w:rPr>
+          <w:b/>
+        </w:rPr>
+        <w:t>Pycaret</w:t>
+      </w:r>
+    </w:p>
+    <w:p>
+      <w:r>
+        <w:t xml:space="preserve">The Pycaret Anomaly Detection module was </w:t>
+      </w:r>
+      <w:r>
+        <w:t>implemented</w:t>
+      </w:r>
+      <w:r>
+        <w:t xml:space="preserve"> early in the development of this project.</w:t>
+      </w:r>
+      <w:r>
+        <w:t xml:space="preserve"> It contains an array of unsupervised traditional detection techniques </w:t>
+      </w:r>
+      <w:r>
+        <w:t>such as SVM and KNN</w:t>
+      </w:r>
+      <w:r>
+        <w:t>.</w:t>
+      </w:r>
+      <w:r>
         <w:t xml:space="preserve"> </w:t>
       </w:r>
       <w:r>
-        <w:t>Additionally, ac</w:t>
-      </w:r>
-      <w:r>
-        <w:t xml:space="preserve">cording to a </w:t>
-      </w:r>
-      <w:proofErr w:type="spellStart"/>
-      <w:r>
-        <w:t>stackoverflow</w:t>
-      </w:r>
-      <w:proofErr w:type="spellEnd"/>
-      <w:r>
-        <w:t xml:space="preserve"> survey,</w:t>
-      </w:r>
-      <w:r>
-        <w:t xml:space="preserve"> Visual Studio Code is the most popular IDE</w:t>
+        <w:t>The detection</w:t>
+      </w:r>
+      <w:r>
+        <w:t xml:space="preserve"> techniques</w:t>
       </w:r>
       <w:r>
         <w:t xml:space="preserve"> </w:t>
       </w:r>
       <w:r>
-        <w:t>among professional developers</w:t>
-      </w:r>
-      <w:r>
-        <w:t xml:space="preserve"> [5]</w:t>
+        <w:t xml:space="preserve">can be applied to a dataset and outliers are </w:t>
+      </w:r>
+      <w:r>
+        <w:t>predicted</w:t>
+      </w:r>
+      <w:r>
+        <w:t xml:space="preserve"> [10]</w:t>
       </w:r>
       <w:r>
         <w:t>.</w:t>
       </w:r>
-    </w:p>
-    <w:p>
-      <w:pPr>
-        <w:pStyle w:val="CSC3002SubHead"/>
-      </w:pPr>
-      <w:r>
-        <w:t>Software Libraries</w:t>
-      </w:r>
-    </w:p>
-    <w:p>
-      <w:r>
-        <w:t>To aid the implementation of this solution, a number of software libraries were imported.</w:t>
+      <w:r>
+        <w:t xml:space="preserve"> </w:t>
+      </w:r>
+      <w:r>
+        <w:t>The techniques in this library were used to build the simple graphing a</w:t>
+      </w:r>
+      <w:r>
+        <w:t xml:space="preserve">nd scoring mechanisms behind the prototype </w:t>
+      </w:r>
+      <w:r>
+        <w:t>of this application</w:t>
+      </w:r>
+      <w:r>
+        <w:t>, they were also used a benchmark to test the ensemble technique proposed in this dissertation.</w:t>
       </w:r>
     </w:p>
     <w:p>
@@ -13625,66 +15172,33 @@
         <w:rPr>
           <w:b/>
         </w:rPr>
-        <w:t>Pandas</w:t>
-      </w:r>
-    </w:p>
-    <w:p>
-      <w:r>
-        <w:t>This software library is used for data analysis and manipulation</w:t>
-      </w:r>
-      <w:r>
-        <w:t xml:space="preserve"> [6]</w:t>
+        <w:t>Sklearn</w:t>
+      </w:r>
+    </w:p>
+    <w:p>
+      <w:r>
+        <w:t>This library is used for machine learning in python</w:t>
+      </w:r>
+      <w:r>
+        <w:t xml:space="preserve"> [11</w:t>
+      </w:r>
+      <w:r>
+        <w:t>]</w:t>
       </w:r>
       <w:r>
         <w:t>.</w:t>
       </w:r>
       <w:r>
-        <w:t xml:space="preserve"> The ‘</w:t>
-      </w:r>
-      <w:proofErr w:type="spellStart"/>
-      <w:r>
-        <w:t>Dataframe</w:t>
-      </w:r>
-      <w:proofErr w:type="spellEnd"/>
-      <w:r>
-        <w:t>’ objects created using this library played a fundamental role in this software implementation</w:t>
-      </w:r>
-      <w:r>
-        <w:t>.</w:t>
-      </w:r>
-      <w:r>
-        <w:t xml:space="preserve"> </w:t>
-      </w:r>
-      <w:proofErr w:type="spellStart"/>
-      <w:r>
-        <w:t>Dataframes</w:t>
-      </w:r>
-      <w:proofErr w:type="spellEnd"/>
-      <w:r>
-        <w:t xml:space="preserve"> are especially useful for temporarily storing data coordinates and outlier detection results. As such,</w:t>
-      </w:r>
-      <w:r>
-        <w:t xml:space="preserve"> a</w:t>
-      </w:r>
-      <w:r>
-        <w:t xml:space="preserve">lmost all data flowing through the system </w:t>
-      </w:r>
-      <w:r>
-        <w:t>is</w:t>
-      </w:r>
-      <w:r>
-        <w:t xml:space="preserve"> in a pandas </w:t>
-      </w:r>
-      <w:proofErr w:type="spellStart"/>
-      <w:r>
-        <w:t>Dataframe</w:t>
-      </w:r>
-      <w:proofErr w:type="spellEnd"/>
-      <w:r>
-        <w:t xml:space="preserve"> object</w:t>
-      </w:r>
-      <w:r>
-        <w:t>.</w:t>
+        <w:t xml:space="preserve"> In the experimental space of the software, there is a section for supervised learning.</w:t>
+      </w:r>
+      <w:r>
+        <w:t xml:space="preserve"> The supervised learning methods in this section were </w:t>
+      </w:r>
+      <w:r>
+        <w:t>implemented</w:t>
+      </w:r>
+      <w:r>
+        <w:t xml:space="preserve"> using this library.</w:t>
       </w:r>
     </w:p>
     <w:p>
@@ -13693,320 +15207,16 @@
           <w:b/>
         </w:rPr>
       </w:pPr>
-      <w:proofErr w:type="spellStart"/>
       <w:r>
         <w:rPr>
           <w:b/>
         </w:rPr>
-        <w:t>Plotly</w:t>
-      </w:r>
-      <w:proofErr w:type="spellEnd"/>
-    </w:p>
-    <w:p>
-      <w:r>
-        <w:t xml:space="preserve">This library is used for generating </w:t>
-      </w:r>
-      <w:r>
-        <w:t xml:space="preserve">interactive </w:t>
-      </w:r>
-      <w:r>
-        <w:t>graphs</w:t>
-      </w:r>
-      <w:r>
-        <w:t xml:space="preserve"> [7].</w:t>
-      </w:r>
-      <w:r>
-        <w:t xml:space="preserve"> Th</w:t>
-      </w:r>
-      <w:r>
-        <w:t>e</w:t>
-      </w:r>
-      <w:r>
-        <w:t xml:space="preserve"> software solution is a monitoring tool thus graphs are an important component</w:t>
-      </w:r>
-      <w:r>
-        <w:t xml:space="preserve"> in aiding with data readability.</w:t>
-      </w:r>
-      <w:r>
-        <w:t xml:space="preserve"> Line plots, scatter plots</w:t>
-      </w:r>
-      <w:r>
-        <w:t xml:space="preserve"> and</w:t>
-      </w:r>
-      <w:r>
-        <w:t xml:space="preserve"> pie charts </w:t>
-      </w:r>
-      <w:r>
-        <w:t>are implemented throughout the software solution using this library</w:t>
-      </w:r>
-      <w:r>
-        <w:t>.</w:t>
-      </w:r>
-      <w:r>
-        <w:t xml:space="preserve"> Additionally, interactive live update graphs</w:t>
-      </w:r>
-      <w:r>
-        <w:t xml:space="preserve"> are possibly with </w:t>
-      </w:r>
-      <w:proofErr w:type="spellStart"/>
-      <w:r>
-        <w:t>Plotly</w:t>
-      </w:r>
-      <w:proofErr w:type="spellEnd"/>
-      <w:r>
-        <w:t>, this feature was used to display the real time detection of outliers.</w:t>
-      </w:r>
-    </w:p>
-    <w:p>
-      <w:pPr>
-        <w:rPr>
-          <w:b/>
-        </w:rPr>
-      </w:pPr>
-      <w:r>
-        <w:rPr>
-          <w:b/>
-        </w:rPr>
-        <w:t>Dash</w:t>
-      </w:r>
-    </w:p>
-    <w:p>
-      <w:r>
-        <w:t xml:space="preserve">Interactive dashboard applications can be created </w:t>
-      </w:r>
-      <w:r>
-        <w:t>with the</w:t>
-      </w:r>
-      <w:r>
-        <w:t xml:space="preserve"> Dash</w:t>
-      </w:r>
-      <w:r>
-        <w:t xml:space="preserve"> library</w:t>
-      </w:r>
-      <w:r>
-        <w:t>.</w:t>
-      </w:r>
-      <w:r>
-        <w:t xml:space="preserve"> The front end can be implemented by defining the ‘layout’ of the web</w:t>
-      </w:r>
-      <w:r>
-        <w:t>-</w:t>
-      </w:r>
-      <w:r>
-        <w:t>app</w:t>
-      </w:r>
-      <w:r>
-        <w:t xml:space="preserve"> using “Dash HTML components”.</w:t>
-      </w:r>
-      <w:r>
-        <w:t xml:space="preserve"> Back end functionality is implemented using “</w:t>
-      </w:r>
-      <w:proofErr w:type="spellStart"/>
-      <w:r>
-        <w:t>Callback</w:t>
-      </w:r>
-      <w:proofErr w:type="spellEnd"/>
-      <w:r>
-        <w:t>” functions</w:t>
-      </w:r>
-      <w:r>
-        <w:t xml:space="preserve"> [8]</w:t>
-      </w:r>
-      <w:r>
-        <w:t>.</w:t>
-      </w:r>
-      <w:r>
-        <w:t xml:space="preserve"> This library was used to implement the front end (user interface) and the ‘</w:t>
-      </w:r>
-      <w:proofErr w:type="spellStart"/>
-      <w:r>
-        <w:t>Callback</w:t>
-      </w:r>
-      <w:proofErr w:type="spellEnd"/>
-      <w:r>
-        <w:t>’ functions were used to bridge the front end to the data generated by the detection algorithms.</w:t>
-      </w:r>
-    </w:p>
-    <w:p>
-      <w:pPr>
-        <w:rPr>
-          <w:b/>
-        </w:rPr>
-      </w:pPr>
-      <w:r>
-        <w:rPr>
-          <w:b/>
-        </w:rPr>
-        <w:t>Sqlite3</w:t>
-      </w:r>
-    </w:p>
-    <w:p>
-      <w:r>
-        <w:t xml:space="preserve">The software solution required </w:t>
-      </w:r>
-      <w:r>
-        <w:t>storage for the detection</w:t>
-      </w:r>
-      <w:r>
-        <w:t xml:space="preserve"> results</w:t>
-      </w:r>
-      <w:r>
-        <w:t xml:space="preserve"> so that complex, resource intensive processes did not need to run redundantly to </w:t>
-      </w:r>
-      <w:r>
-        <w:t>generate</w:t>
-      </w:r>
-      <w:r>
-        <w:t xml:space="preserve"> pre-</w:t>
-      </w:r>
-      <w:r>
-        <w:t>existing</w:t>
-      </w:r>
-      <w:r>
-        <w:t xml:space="preserve"> data.</w:t>
-      </w:r>
-      <w:r>
-        <w:t xml:space="preserve"> Th</w:t>
-      </w:r>
-      <w:r>
-        <w:t>e sqlite3</w:t>
-      </w:r>
-      <w:r>
-        <w:t xml:space="preserve"> software library is used to implement a server-less, self-contained database [9].</w:t>
-      </w:r>
-      <w:r>
-        <w:t xml:space="preserve"> It is “small, fast, fully featured, SQL database” which serves as a perfect solution for the software’s storage needs.</w:t>
-      </w:r>
-    </w:p>
-    <w:p>
-      <w:pPr>
-        <w:rPr>
-          <w:b/>
-        </w:rPr>
-      </w:pPr>
-      <w:r>
-        <w:rPr>
-          <w:b/>
-        </w:rPr>
-        <w:t>Pycaret</w:t>
+        <w:t>Requests</w:t>
       </w:r>
     </w:p>
     <w:p>
       <w:r>
         <w:lastRenderedPageBreak/>
-        <w:t xml:space="preserve">The Pycaret Anomaly Detection module was </w:t>
-      </w:r>
-      <w:r>
-        <w:t>implemented</w:t>
-      </w:r>
-      <w:r>
-        <w:t xml:space="preserve"> early in the development of this project.</w:t>
-      </w:r>
-      <w:r>
-        <w:t xml:space="preserve"> It contains an array of unsupervised traditional detection techniques </w:t>
-      </w:r>
-      <w:r>
-        <w:t>such as SVM and KNN</w:t>
-      </w:r>
-      <w:r>
-        <w:t>.</w:t>
-      </w:r>
-      <w:r>
-        <w:t xml:space="preserve"> </w:t>
-      </w:r>
-      <w:r>
-        <w:t>The detection</w:t>
-      </w:r>
-      <w:r>
-        <w:t xml:space="preserve"> techniques</w:t>
-      </w:r>
-      <w:r>
-        <w:t xml:space="preserve"> </w:t>
-      </w:r>
-      <w:r>
-        <w:t xml:space="preserve">can be applied to a dataset and outliers are </w:t>
-      </w:r>
-      <w:r>
-        <w:t>predicted</w:t>
-      </w:r>
-      <w:r>
-        <w:t xml:space="preserve"> [10]</w:t>
-      </w:r>
-      <w:r>
-        <w:t>.</w:t>
-      </w:r>
-      <w:r>
-        <w:t xml:space="preserve"> </w:t>
-      </w:r>
-      <w:r>
-        <w:t>The techniques in this library were used to build the simple graphing a</w:t>
-      </w:r>
-      <w:r>
-        <w:t xml:space="preserve">nd scoring mechanisms behind the prototype </w:t>
-      </w:r>
-      <w:r>
-        <w:t>of this application</w:t>
-      </w:r>
-      <w:r>
-        <w:t>, they were also used a benchmark to test the ensemble technique proposed in this dissertation.</w:t>
-      </w:r>
-    </w:p>
-    <w:p>
-      <w:pPr>
-        <w:rPr>
-          <w:b/>
-        </w:rPr>
-      </w:pPr>
-      <w:proofErr w:type="spellStart"/>
-      <w:r>
-        <w:rPr>
-          <w:b/>
-        </w:rPr>
-        <w:t>Sklearn</w:t>
-      </w:r>
-      <w:proofErr w:type="spellEnd"/>
-    </w:p>
-    <w:p>
-      <w:r>
-        <w:t>This library is used for machine learning in python</w:t>
-      </w:r>
-      <w:r>
-        <w:t xml:space="preserve"> [11</w:t>
-      </w:r>
-      <w:r>
-        <w:t>]</w:t>
-      </w:r>
-      <w:r>
-        <w:t>.</w:t>
-      </w:r>
-      <w:r>
-        <w:t xml:space="preserve"> In the experimental space of the software, there is a section for supervised learning.</w:t>
-      </w:r>
-      <w:r>
-        <w:t xml:space="preserve"> The supervised learning methods in this section were </w:t>
-      </w:r>
-      <w:r>
-        <w:t>implemented</w:t>
-      </w:r>
-      <w:r>
-        <w:t xml:space="preserve"> using this library.</w:t>
-      </w:r>
-    </w:p>
-    <w:p>
-      <w:pPr>
-        <w:rPr>
-          <w:b/>
-        </w:rPr>
-      </w:pPr>
-      <w:r>
-        <w:rPr>
-          <w:b/>
-        </w:rPr>
-        <w:t>Requests</w:t>
-      </w:r>
-    </w:p>
-    <w:p>
-      <w:r>
         <w:t>To simulate a real time stream of data read</w:t>
       </w:r>
       <w:r>
@@ -14188,7 +15398,7 @@
                     <pic:cNvPicPr/>
                   </pic:nvPicPr>
                   <pic:blipFill>
-                    <a:blip r:embed="rId72"/>
+                    <a:blip r:embed="rId77"/>
                     <a:stretch>
                       <a:fillRect/>
                     </a:stretch>
@@ -14307,7 +15517,7 @@
       <w:r>
         <w:t xml:space="preserve"> J. Shore., and S. Warden. (2021) The art of agile development. "O'Reilly Media, Inc." Available: </w:t>
       </w:r>
-      <w:hyperlink r:id="rId73" w:history="1">
+      <w:hyperlink r:id="rId78" w:history="1">
         <w:r>
           <w:rPr>
             <w:rStyle w:val="Hyperlink"/>
@@ -14356,7 +15566,7 @@
       <w:r>
         <w:t xml:space="preserve"> </w:t>
       </w:r>
-      <w:hyperlink r:id="rId74" w:history="1">
+      <w:hyperlink r:id="rId79" w:history="1">
         <w:r>
           <w:rPr>
             <w:rStyle w:val="Hyperlink"/>
@@ -14378,13 +15588,8 @@
       <w:r>
         <w:tab/>
       </w:r>
-      <w:proofErr w:type="spellStart"/>
-      <w:r>
-        <w:t>Tiobe</w:t>
-      </w:r>
-      <w:proofErr w:type="spellEnd"/>
-      <w:r>
-        <w:t>. (2022, April)</w:t>
+      <w:r>
+        <w:t>Tiobe. (2022, April)</w:t>
       </w:r>
       <w:r>
         <w:t xml:space="preserve"> </w:t>
@@ -14404,7 +15609,7 @@
       <w:r>
         <w:t xml:space="preserve">: </w:t>
       </w:r>
-      <w:hyperlink r:id="rId75" w:history="1">
+      <w:hyperlink r:id="rId80" w:history="1">
         <w:r>
           <w:rPr>
             <w:rStyle w:val="Hyperlink"/>
@@ -14445,7 +15650,7 @@
       <w:r>
         <w:t xml:space="preserve"> </w:t>
       </w:r>
-      <w:hyperlink r:id="rId76" w:history="1">
+      <w:hyperlink r:id="rId81" w:history="1">
         <w:r>
           <w:rPr>
             <w:rStyle w:val="Hyperlink"/>
@@ -14466,21 +15671,13 @@
       </w:r>
       <w:r>
         <w:tab/>
-        <w:t xml:space="preserve">Insights – </w:t>
-      </w:r>
-      <w:proofErr w:type="spellStart"/>
-      <w:r>
-        <w:t>Stack</w:t>
+        <w:t>Insights – Stack</w:t>
       </w:r>
       <w:r>
         <w:t>o</w:t>
       </w:r>
       <w:r>
-        <w:t>verflow</w:t>
-      </w:r>
-      <w:proofErr w:type="spellEnd"/>
-      <w:r>
-        <w:t xml:space="preserve">. (2021) </w:t>
+        <w:t xml:space="preserve">verflow. (2021) </w:t>
       </w:r>
       <w:r>
         <w:t>Stack Overflow Developer Survey 2021 – Most Popular Technologies</w:t>
@@ -14491,7 +15688,7 @@
       <w:r>
         <w:t xml:space="preserve">. Available: </w:t>
       </w:r>
-      <w:hyperlink r:id="rId77" w:anchor="technology" w:history="1">
+      <w:hyperlink r:id="rId82" w:anchor="technology" w:history="1">
         <w:r>
           <w:rPr>
             <w:rStyle w:val="Hyperlink"/>
@@ -14525,7 +15722,7 @@
       <w:r>
         <w:t xml:space="preserve">: </w:t>
       </w:r>
-      <w:hyperlink r:id="rId78" w:history="1">
+      <w:hyperlink r:id="rId83" w:history="1">
         <w:r>
           <w:rPr>
             <w:rStyle w:val="Hyperlink"/>
@@ -14547,24 +15744,17 @@
       <w:r>
         <w:tab/>
       </w:r>
-      <w:proofErr w:type="spellStart"/>
       <w:r>
         <w:t>Plotly</w:t>
       </w:r>
-      <w:proofErr w:type="spellEnd"/>
       <w:r>
         <w:t>. (n.d.)</w:t>
       </w:r>
       <w:r>
         <w:t xml:space="preserve"> </w:t>
       </w:r>
-      <w:proofErr w:type="spellStart"/>
-      <w:r>
-        <w:t>Plotly</w:t>
-      </w:r>
-      <w:proofErr w:type="spellEnd"/>
-      <w:r>
-        <w:t xml:space="preserve"> Python Open Source Graphing Library</w:t>
+      <w:r>
+        <w:t>Plotly Python Open Source Graphing Library</w:t>
       </w:r>
       <w:r>
         <w:t>. [Online]. Available</w:t>
@@ -14572,7 +15762,7 @@
       <w:r>
         <w:t xml:space="preserve">: </w:t>
       </w:r>
-      <w:hyperlink r:id="rId79" w:history="1">
+      <w:hyperlink r:id="rId84" w:history="1">
         <w:r>
           <w:rPr>
             <w:rStyle w:val="Hyperlink"/>
@@ -14595,15 +15785,7 @@
         <w:tab/>
       </w:r>
       <w:r>
-        <w:t xml:space="preserve">A. </w:t>
-      </w:r>
-      <w:proofErr w:type="spellStart"/>
-      <w:r>
-        <w:t>Tomar</w:t>
-      </w:r>
-      <w:proofErr w:type="spellEnd"/>
-      <w:r>
-        <w:t>. (2021, Mar. 17)</w:t>
+        <w:t>A. Tomar. (2021, Mar. 17)</w:t>
       </w:r>
       <w:r>
         <w:t xml:space="preserve"> </w:t>
@@ -14620,7 +15802,7 @@
       <w:r>
         <w:t xml:space="preserve"> </w:t>
       </w:r>
-      <w:hyperlink r:id="rId80" w:history="1">
+      <w:hyperlink r:id="rId85" w:history="1">
         <w:r>
           <w:rPr>
             <w:rStyle w:val="Hyperlink"/>
@@ -14657,7 +15839,7 @@
       <w:r>
         <w:t xml:space="preserve"> [Online]. Available: </w:t>
       </w:r>
-      <w:hyperlink r:id="rId81" w:history="1">
+      <w:hyperlink r:id="rId86" w:history="1">
         <w:r>
           <w:rPr>
             <w:rStyle w:val="Hyperlink"/>
@@ -14689,23 +15871,15 @@
         <w:rPr>
           <w:i/>
         </w:rPr>
-        <w:t xml:space="preserve">– Pycaret </w:t>
-      </w:r>
-      <w:proofErr w:type="spellStart"/>
-      <w:r>
-        <w:rPr>
-          <w:i/>
-        </w:rPr>
-        <w:t>Quickstart</w:t>
-      </w:r>
-      <w:proofErr w:type="spellEnd"/>
+        <w:t>– Pycaret Quickstart</w:t>
+      </w:r>
       <w:r>
         <w:t xml:space="preserve"> [Online]. Available</w:t>
       </w:r>
       <w:r>
         <w:t xml:space="preserve">: </w:t>
       </w:r>
-      <w:hyperlink r:id="rId82" w:anchor="anomaly-detection" w:history="1">
+      <w:hyperlink r:id="rId87" w:anchor="anomaly-detection" w:history="1">
         <w:r>
           <w:rPr>
             <w:rStyle w:val="Hyperlink"/>
@@ -14731,7 +15905,7 @@
       <w:r>
         <w:t xml:space="preserve"> (n.d.) Scikit-learn – Getting Started [Online]. Available: </w:t>
       </w:r>
-      <w:hyperlink r:id="rId83" w:history="1">
+      <w:hyperlink r:id="rId88" w:history="1">
         <w:r>
           <w:rPr>
             <w:rStyle w:val="Hyperlink"/>
@@ -14771,7 +15945,7 @@
       <w:r>
         <w:t xml:space="preserve"> </w:t>
       </w:r>
-      <w:hyperlink r:id="rId84" w:history="1">
+      <w:hyperlink r:id="rId89" w:history="1">
         <w:r>
           <w:rPr>
             <w:rStyle w:val="Hyperlink"/>
@@ -15842,7 +17016,7 @@
         </w:rPr>
         <w:t xml:space="preserve">‘Coverage.py’ - </w:t>
       </w:r>
-      <w:hyperlink r:id="rId85" w:history="1">
+      <w:hyperlink r:id="rId90" w:history="1">
         <w:r>
           <w:rPr>
             <w:rStyle w:val="Hyperlink"/>
@@ -16202,7 +17376,7 @@
                     <pic:cNvPicPr/>
                   </pic:nvPicPr>
                   <pic:blipFill>
-                    <a:blip r:embed="rId86"/>
+                    <a:blip r:embed="rId91"/>
                     <a:stretch>
                       <a:fillRect/>
                     </a:stretch>
@@ -16288,7 +17462,7 @@
         </w:rPr>
         <w:t xml:space="preserve"> </w:t>
       </w:r>
-      <w:hyperlink r:id="rId87" w:anchor="continuous-integration" w:history="1">
+      <w:hyperlink r:id="rId92" w:anchor="continuous-integration" w:history="1">
         <w:r>
           <w:rPr>
             <w:rStyle w:val="Hyperlink"/>
@@ -16343,7 +17517,7 @@
                     <pic:cNvPicPr/>
                   </pic:nvPicPr>
                   <pic:blipFill>
-                    <a:blip r:embed="rId88"/>
+                    <a:blip r:embed="rId93"/>
                     <a:stretch>
                       <a:fillRect/>
                     </a:stretch>
@@ -16467,7 +17641,7 @@
                     <pic:cNvPicPr/>
                   </pic:nvPicPr>
                   <pic:blipFill>
-                    <a:blip r:embed="rId89"/>
+                    <a:blip r:embed="rId94"/>
                     <a:stretch>
                       <a:fillRect/>
                     </a:stretch>
@@ -16587,7 +17761,7 @@
       <w:r>
         <w:t xml:space="preserve">: </w:t>
       </w:r>
-      <w:hyperlink r:id="rId90" w:history="1">
+      <w:hyperlink r:id="rId95" w:history="1">
         <w:r>
           <w:rPr>
             <w:rStyle w:val="Hyperlink"/>
@@ -16625,7 +17799,7 @@
       <w:r>
         <w:t xml:space="preserve"> Available: </w:t>
       </w:r>
-      <w:hyperlink r:id="rId91" w:history="1">
+      <w:hyperlink r:id="rId96" w:history="1">
         <w:r>
           <w:rPr>
             <w:rStyle w:val="Hyperlink"/>
@@ -16983,7 +18157,7 @@
                     <pic:cNvPicPr/>
                   </pic:nvPicPr>
                   <pic:blipFill>
-                    <a:blip r:embed="rId92"/>
+                    <a:blip r:embed="rId97"/>
                     <a:stretch>
                       <a:fillRect/>
                     </a:stretch>
@@ -17230,7 +18404,7 @@
                     <pic:cNvPicPr/>
                   </pic:nvPicPr>
                   <pic:blipFill>
-                    <a:blip r:embed="rId93"/>
+                    <a:blip r:embed="rId98"/>
                     <a:stretch>
                       <a:fillRect/>
                     </a:stretch>
@@ -17295,7 +18469,7 @@
                     <pic:cNvPicPr/>
                   </pic:nvPicPr>
                   <pic:blipFill rotWithShape="1">
-                    <a:blip r:embed="rId94"/>
+                    <a:blip r:embed="rId99"/>
                     <a:srcRect r="13608"/>
                     <a:stretch/>
                   </pic:blipFill>
@@ -17648,7 +18822,7 @@
         </w:rPr>
         <w:t xml:space="preserve"> [Online]. Available: </w:t>
       </w:r>
-      <w:hyperlink r:id="rId95" w:history="1">
+      <w:hyperlink r:id="rId100" w:history="1">
         <w:r>
           <w:rPr>
             <w:rStyle w:val="Hyperlink"/>
@@ -17692,7 +18866,7 @@
         </w:rPr>
         <w:t xml:space="preserve"> [Online]. Available: </w:t>
       </w:r>
-      <w:hyperlink r:id="rId96" w:history="1">
+      <w:hyperlink r:id="rId101" w:history="1">
         <w:r>
           <w:rPr>
             <w:rStyle w:val="Hyperlink"/>
@@ -17720,20 +18894,7 @@
           <w:lang w:val="en-US"/>
         </w:rPr>
         <w:tab/>
-      </w:r>
-      <w:proofErr w:type="spellStart"/>
-      <w:r>
-        <w:rPr>
-          <w:lang w:val="en-US"/>
-        </w:rPr>
-        <w:t>Ionos</w:t>
-      </w:r>
-      <w:proofErr w:type="spellEnd"/>
-      <w:r>
-        <w:rPr>
-          <w:lang w:val="en-US"/>
-        </w:rPr>
-        <w:t xml:space="preserve"> (2020, Feb. 24) </w:t>
+        <w:t xml:space="preserve">Ionos (2020, Feb. 24) </w:t>
       </w:r>
       <w:r>
         <w:rPr>
@@ -17749,7 +18910,7 @@
         </w:rPr>
         <w:t xml:space="preserve"> [Online]. Available: </w:t>
       </w:r>
-      <w:hyperlink r:id="rId97" w:history="1">
+      <w:hyperlink r:id="rId102" w:history="1">
         <w:r>
           <w:rPr>
             <w:rStyle w:val="Hyperlink"/>
@@ -17791,7 +18952,7 @@
         </w:rPr>
         <w:t xml:space="preserve"> Available: </w:t>
       </w:r>
-      <w:hyperlink r:id="rId98" w:history="1">
+      <w:hyperlink r:id="rId103" w:history="1">
         <w:r>
           <w:rPr>
             <w:rStyle w:val="Hyperlink"/>
@@ -17825,7 +18986,7 @@
       <w:r>
         <w:t xml:space="preserve"> 1. Available: </w:t>
       </w:r>
-      <w:hyperlink r:id="rId99" w:history="1">
+      <w:hyperlink r:id="rId104" w:history="1">
         <w:r>
           <w:rPr>
             <w:rStyle w:val="Hyperlink"/>
@@ -17849,14 +19010,7 @@
       </w:r>
       <w:r>
         <w:tab/>
-      </w:r>
-      <w:proofErr w:type="spellStart"/>
-      <w:r>
-        <w:t>Cloudfactory</w:t>
-      </w:r>
-      <w:proofErr w:type="spellEnd"/>
-      <w:r>
-        <w:t xml:space="preserve">. (n.d.). </w:t>
+        <w:t xml:space="preserve">Cloudfactory. (n.d.). </w:t>
       </w:r>
       <w:r>
         <w:rPr>
@@ -17875,7 +19029,7 @@
       <w:r>
         <w:t xml:space="preserve">[Online] Available: </w:t>
       </w:r>
-      <w:hyperlink r:id="rId100" w:history="1">
+      <w:hyperlink r:id="rId105" w:history="1">
         <w:r>
           <w:rPr>
             <w:rStyle w:val="Hyperlink"/>
@@ -17909,21 +19063,7 @@
           <w:lang w:val="en-US"/>
         </w:rPr>
         <w:tab/>
-        <w:t xml:space="preserve">P. </w:t>
-      </w:r>
-      <w:proofErr w:type="spellStart"/>
-      <w:r>
-        <w:rPr>
-          <w:lang w:val="en-US"/>
-        </w:rPr>
-        <w:t>Huilgol</w:t>
-      </w:r>
-      <w:proofErr w:type="spellEnd"/>
-      <w:r>
-        <w:rPr>
-          <w:lang w:val="en-US"/>
-        </w:rPr>
-        <w:t xml:space="preserve">. (2019, Aug. 24) </w:t>
+        <w:t xml:space="preserve">P. Huilgol. (2019, Aug. 24) </w:t>
       </w:r>
       <w:r>
         <w:rPr>
@@ -17939,7 +19079,7 @@
         </w:rPr>
         <w:t xml:space="preserve"> [Online]. Available: </w:t>
       </w:r>
-      <w:hyperlink r:id="rId101" w:history="1">
+      <w:hyperlink r:id="rId106" w:history="1">
         <w:r>
           <w:rPr>
             <w:rStyle w:val="Hyperlink"/>
@@ -18198,7 +19338,7 @@
                     <pic:cNvPicPr/>
                   </pic:nvPicPr>
                   <pic:blipFill rotWithShape="1">
-                    <a:blip r:embed="rId102"/>
+                    <a:blip r:embed="rId107"/>
                     <a:srcRect t="9039" b="1653"/>
                     <a:stretch/>
                   </pic:blipFill>
@@ -18601,7 +19741,7 @@
         </w:rPr>
         <w:t xml:space="preserve">Dengue and Severe Dengue [Online]. Available: </w:t>
       </w:r>
-      <w:hyperlink r:id="rId103" w:history="1">
+      <w:hyperlink r:id="rId108" w:history="1">
         <w:r>
           <w:rPr>
             <w:rStyle w:val="Hyperlink"/>
@@ -18649,7 +19789,7 @@
         </w:rPr>
         <w:t xml:space="preserve"> Algorithm. [Online]. Available: </w:t>
       </w:r>
-      <w:hyperlink r:id="rId104" w:history="1">
+      <w:hyperlink r:id="rId109" w:history="1">
         <w:r>
           <w:rPr>
             <w:rStyle w:val="Hyperlink"/>
@@ -18771,7 +19911,7 @@
                           <pic:cNvPicPr/>
                         </pic:nvPicPr>
                         <pic:blipFill>
-                          <a:blip r:embed="rId105"/>
+                          <a:blip r:embed="rId110"/>
                           <a:stretch>
                             <a:fillRect/>
                           </a:stretch>
@@ -18825,7 +19965,7 @@
                           <pic:cNvPicPr/>
                         </pic:nvPicPr>
                         <pic:blipFill>
-                          <a:blip r:embed="rId106"/>
+                          <a:blip r:embed="rId111"/>
                           <a:stretch>
                             <a:fillRect/>
                           </a:stretch>
@@ -18969,7 +20109,7 @@
                           <pic:cNvPicPr/>
                         </pic:nvPicPr>
                         <pic:blipFill>
-                          <a:blip r:embed="rId107"/>
+                          <a:blip r:embed="rId112"/>
                           <a:stretch>
                             <a:fillRect/>
                           </a:stretch>
@@ -19023,7 +20163,7 @@
                           <pic:cNvPicPr/>
                         </pic:nvPicPr>
                         <pic:blipFill>
-                          <a:blip r:embed="rId108"/>
+                          <a:blip r:embed="rId113"/>
                           <a:stretch>
                             <a:fillRect/>
                           </a:stretch>
@@ -19179,7 +20319,7 @@
                           <pic:cNvPicPr/>
                         </pic:nvPicPr>
                         <pic:blipFill>
-                          <a:blip r:embed="rId109"/>
+                          <a:blip r:embed="rId114"/>
                           <a:stretch>
                             <a:fillRect/>
                           </a:stretch>
@@ -19233,7 +20373,7 @@
                           <pic:cNvPicPr/>
                         </pic:nvPicPr>
                         <pic:blipFill>
-                          <a:blip r:embed="rId110"/>
+                          <a:blip r:embed="rId115"/>
                           <a:stretch>
                             <a:fillRect/>
                           </a:stretch>
@@ -19378,7 +20518,7 @@
                           <pic:cNvPicPr/>
                         </pic:nvPicPr>
                         <pic:blipFill>
-                          <a:blip r:embed="rId111"/>
+                          <a:blip r:embed="rId116"/>
                           <a:stretch>
                             <a:fillRect/>
                           </a:stretch>
@@ -19432,7 +20572,7 @@
                           <pic:cNvPicPr/>
                         </pic:nvPicPr>
                         <pic:blipFill>
-                          <a:blip r:embed="rId112"/>
+                          <a:blip r:embed="rId117"/>
                           <a:stretch>
                             <a:fillRect/>
                           </a:stretch>
@@ -19572,7 +20712,7 @@
                     <pic:cNvPicPr/>
                   </pic:nvPicPr>
                   <pic:blipFill>
-                    <a:blip r:embed="rId113"/>
+                    <a:blip r:embed="rId118"/>
                     <a:stretch>
                       <a:fillRect/>
                     </a:stretch>
@@ -24298,7 +25438,7 @@
                           <pic:cNvPicPr/>
                         </pic:nvPicPr>
                         <pic:blipFill>
-                          <a:blip r:embed="rId114"/>
+                          <a:blip r:embed="rId119"/>
                           <a:stretch>
                             <a:fillRect/>
                           </a:stretch>
@@ -24358,7 +25498,7 @@
                           <pic:cNvPicPr/>
                         </pic:nvPicPr>
                         <pic:blipFill>
-                          <a:blip r:embed="rId115"/>
+                          <a:blip r:embed="rId120"/>
                           <a:stretch>
                             <a:fillRect/>
                           </a:stretch>
@@ -24505,7 +25645,7 @@
                           <pic:cNvPicPr/>
                         </pic:nvPicPr>
                         <pic:blipFill>
-                          <a:blip r:embed="rId116"/>
+                          <a:blip r:embed="rId121"/>
                           <a:stretch>
                             <a:fillRect/>
                           </a:stretch>
@@ -24567,7 +25707,7 @@
                           <pic:cNvPicPr/>
                         </pic:nvPicPr>
                         <pic:blipFill>
-                          <a:blip r:embed="rId117"/>
+                          <a:blip r:embed="rId122"/>
                           <a:stretch>
                             <a:fillRect/>
                           </a:stretch>
@@ -24698,6 +25838,7 @@
                 <w:sz w:val="20"/>
                 <w:lang w:eastAsia="en-GB"/>
               </w:rPr>
+              <w:lastRenderedPageBreak/>
               <w:drawing>
                 <wp:inline distT="0" distB="0" distL="0" distR="0" wp14:anchorId="326D56E4" wp14:editId="27AB4032">
                   <wp:extent cx="2674189" cy="1450272"/>
@@ -24714,7 +25855,7 @@
                           <pic:cNvPicPr/>
                         </pic:nvPicPr>
                         <pic:blipFill>
-                          <a:blip r:embed="rId118"/>
+                          <a:blip r:embed="rId123"/>
                           <a:stretch>
                             <a:fillRect/>
                           </a:stretch>
@@ -24776,7 +25917,7 @@
                           <pic:cNvPicPr/>
                         </pic:nvPicPr>
                         <pic:blipFill>
-                          <a:blip r:embed="rId119"/>
+                          <a:blip r:embed="rId124"/>
                           <a:stretch>
                             <a:fillRect/>
                           </a:stretch>
@@ -24937,7 +26078,7 @@
                           <pic:cNvPicPr/>
                         </pic:nvPicPr>
                         <pic:blipFill>
-                          <a:blip r:embed="rId120"/>
+                          <a:blip r:embed="rId125"/>
                           <a:stretch>
                             <a:fillRect/>
                           </a:stretch>
@@ -24997,7 +26138,7 @@
                           <pic:cNvPicPr/>
                         </pic:nvPicPr>
                         <pic:blipFill>
-                          <a:blip r:embed="rId121"/>
+                          <a:blip r:embed="rId126"/>
                           <a:stretch>
                             <a:fillRect/>
                           </a:stretch>
@@ -25152,7 +26293,7 @@
                           <pic:cNvPicPr/>
                         </pic:nvPicPr>
                         <pic:blipFill>
-                          <a:blip r:embed="rId122"/>
+                          <a:blip r:embed="rId127"/>
                           <a:stretch>
                             <a:fillRect/>
                           </a:stretch>
@@ -25213,7 +26354,7 @@
                           <pic:cNvPicPr/>
                         </pic:nvPicPr>
                         <pic:blipFill>
-                          <a:blip r:embed="rId123"/>
+                          <a:blip r:embed="rId128"/>
                           <a:stretch>
                             <a:fillRect/>
                           </a:stretch>
@@ -25369,7 +26510,7 @@
                           <pic:cNvPicPr/>
                         </pic:nvPicPr>
                         <pic:blipFill>
-                          <a:blip r:embed="rId124"/>
+                          <a:blip r:embed="rId129"/>
                           <a:stretch>
                             <a:fillRect/>
                           </a:stretch>
@@ -25430,7 +26571,7 @@
                           <pic:cNvPicPr/>
                         </pic:nvPicPr>
                         <pic:blipFill>
-                          <a:blip r:embed="rId125"/>
+                          <a:blip r:embed="rId130"/>
                           <a:stretch>
                             <a:fillRect/>
                           </a:stretch>
@@ -25590,7 +26731,7 @@
                           </pic:cNvPicPr>
                         </pic:nvPicPr>
                         <pic:blipFill>
-                          <a:blip r:embed="rId126" cstate="print">
+                          <a:blip r:embed="rId131" cstate="print">
                             <a:extLst>
                               <a:ext uri="{28A0092B-C50C-407E-A947-70E740481C1C}">
                                 <a14:useLocalDpi xmlns:a14="http://schemas.microsoft.com/office/drawing/2010/main" val="0"/>
@@ -25660,7 +26801,7 @@
                           </pic:cNvPicPr>
                         </pic:nvPicPr>
                         <pic:blipFill>
-                          <a:blip r:embed="rId127" cstate="print">
+                          <a:blip r:embed="rId132" cstate="print">
                             <a:extLst>
                               <a:ext uri="{28A0092B-C50C-407E-A947-70E740481C1C}">
                                 <a14:useLocalDpi xmlns:a14="http://schemas.microsoft.com/office/drawing/2010/main" val="0"/>
@@ -25817,7 +26958,7 @@
                           </pic:cNvPicPr>
                         </pic:nvPicPr>
                         <pic:blipFill>
-                          <a:blip r:embed="rId128" cstate="print">
+                          <a:blip r:embed="rId133" cstate="print">
                             <a:extLst>
                               <a:ext uri="{28A0092B-C50C-407E-A947-70E740481C1C}">
                                 <a14:useLocalDpi xmlns:a14="http://schemas.microsoft.com/office/drawing/2010/main" val="0"/>
@@ -25889,7 +27030,7 @@
                           </pic:cNvPicPr>
                         </pic:nvPicPr>
                         <pic:blipFill>
-                          <a:blip r:embed="rId129" cstate="print">
+                          <a:blip r:embed="rId134" cstate="print">
                             <a:extLst>
                               <a:ext uri="{28A0092B-C50C-407E-A947-70E740481C1C}">
                                 <a14:useLocalDpi xmlns:a14="http://schemas.microsoft.com/office/drawing/2010/main" val="0"/>
@@ -26046,7 +27187,7 @@
                           </pic:cNvPicPr>
                         </pic:nvPicPr>
                         <pic:blipFill>
-                          <a:blip r:embed="rId130" cstate="print">
+                          <a:blip r:embed="rId135" cstate="print">
                             <a:extLst>
                               <a:ext uri="{28A0092B-C50C-407E-A947-70E740481C1C}">
                                 <a14:useLocalDpi xmlns:a14="http://schemas.microsoft.com/office/drawing/2010/main" val="0"/>
@@ -26118,7 +27259,7 @@
                           </pic:cNvPicPr>
                         </pic:nvPicPr>
                         <pic:blipFill>
-                          <a:blip r:embed="rId131" cstate="print">
+                          <a:blip r:embed="rId136" cstate="print">
                             <a:extLst>
                               <a:ext uri="{28A0092B-C50C-407E-A947-70E740481C1C}">
                                 <a14:useLocalDpi xmlns:a14="http://schemas.microsoft.com/office/drawing/2010/main" val="0"/>
@@ -26303,7 +27444,7 @@
                           </pic:cNvPicPr>
                         </pic:nvPicPr>
                         <pic:blipFill>
-                          <a:blip r:embed="rId132" cstate="print">
+                          <a:blip r:embed="rId137" cstate="print">
                             <a:extLst>
                               <a:ext uri="{28A0092B-C50C-407E-A947-70E740481C1C}">
                                 <a14:useLocalDpi xmlns:a14="http://schemas.microsoft.com/office/drawing/2010/main" val="0"/>
@@ -26373,7 +27514,7 @@
                           </pic:cNvPicPr>
                         </pic:nvPicPr>
                         <pic:blipFill>
-                          <a:blip r:embed="rId133" cstate="print">
+                          <a:blip r:embed="rId138" cstate="print">
                             <a:extLst>
                               <a:ext uri="{28A0092B-C50C-407E-A947-70E740481C1C}">
                                 <a14:useLocalDpi xmlns:a14="http://schemas.microsoft.com/office/drawing/2010/main" val="0"/>
@@ -26539,7 +27680,7 @@
                           </pic:cNvPicPr>
                         </pic:nvPicPr>
                         <pic:blipFill>
-                          <a:blip r:embed="rId134" cstate="print">
+                          <a:blip r:embed="rId139" cstate="print">
                             <a:extLst>
                               <a:ext uri="{28A0092B-C50C-407E-A947-70E740481C1C}">
                                 <a14:useLocalDpi xmlns:a14="http://schemas.microsoft.com/office/drawing/2010/main" val="0"/>
@@ -26611,7 +27752,7 @@
                           </pic:cNvPicPr>
                         </pic:nvPicPr>
                         <pic:blipFill>
-                          <a:blip r:embed="rId135" cstate="print">
+                          <a:blip r:embed="rId140" cstate="print">
                             <a:extLst>
                               <a:ext uri="{28A0092B-C50C-407E-A947-70E740481C1C}">
                                 <a14:useLocalDpi xmlns:a14="http://schemas.microsoft.com/office/drawing/2010/main" val="0"/>
@@ -26777,7 +27918,7 @@
                           </pic:cNvPicPr>
                         </pic:nvPicPr>
                         <pic:blipFill>
-                          <a:blip r:embed="rId136" cstate="print">
+                          <a:blip r:embed="rId141" cstate="print">
                             <a:extLst>
                               <a:ext uri="{28A0092B-C50C-407E-A947-70E740481C1C}">
                                 <a14:useLocalDpi xmlns:a14="http://schemas.microsoft.com/office/drawing/2010/main" val="0"/>
@@ -26849,7 +27990,7 @@
                           </pic:cNvPicPr>
                         </pic:nvPicPr>
                         <pic:blipFill>
-                          <a:blip r:embed="rId137" cstate="print">
+                          <a:blip r:embed="rId142" cstate="print">
                             <a:extLst>
                               <a:ext uri="{28A0092B-C50C-407E-A947-70E740481C1C}">
                                 <a14:useLocalDpi xmlns:a14="http://schemas.microsoft.com/office/drawing/2010/main" val="0"/>
@@ -27240,28 +28381,16 @@
           <w:color w:val="FF0000"/>
           <w:szCs w:val="24"/>
         </w:rPr>
-        <w:t xml:space="preserve">Appendices will not be marked but may be referred to by the assessor to aid their understanding. They are useful if there is something that helps in understanding earlier parts of the dissertation, but if included inline might break the flow or readability of the document. For example, there may be large tables of data, design documents, evidence of testing etc </w:t>
-      </w:r>
-      <w:proofErr w:type="spellStart"/>
-      <w:r>
-        <w:rPr>
-          <w:rFonts w:ascii="Times New Roman" w:hAnsi="Times New Roman"/>
-          <w:color w:val="FF0000"/>
-          <w:szCs w:val="24"/>
-        </w:rPr>
-        <w:t>etc</w:t>
-      </w:r>
-      <w:proofErr w:type="spellEnd"/>
-      <w:r>
-        <w:rPr>
-          <w:rFonts w:ascii="Times New Roman" w:hAnsi="Times New Roman"/>
-          <w:color w:val="FF0000"/>
-          <w:szCs w:val="24"/>
-        </w:rPr>
-        <w:t>.</w:t>
-      </w:r>
-    </w:p>
-    <w:p/>
+        <w:t>Appendices will not be marked but may be referred to by the assessor to aid their understanding. They are useful if there is something that helps in understanding earlier parts of the dissertation, but if included inline might break the flow or readability of the document. For example, there may be large tables of data, design documents, evidence of testing etc etc.</w:t>
+      </w:r>
+    </w:p>
+    <w:p>
+      <w:pPr>
+        <w:rPr>
+          <w:lang w:val="en-US"/>
+        </w:rPr>
+      </w:pPr>
+    </w:p>
     <w:sectPr>
       <w:pgSz w:w="11906" w:h="16838"/>
       <w:pgMar w:top="1418" w:right="1418" w:bottom="1418" w:left="1418" w:header="709" w:footer="709" w:gutter="0"/>
@@ -27414,6 +28543,95 @@
     </w:lvl>
   </w:abstractNum>
   <w:abstractNum w:abstractNumId="1" w15:restartNumberingAfterBreak="0">
+    <w:nsid w:val="0D7E49DC"/>
+    <w:multiLevelType w:val="hybridMultilevel"/>
+    <w:tmpl w:val="5C80021A"/>
+    <w:lvl w:ilvl="0" w:tplc="312E32BA">
+      <w:start w:val="1"/>
+      <w:numFmt w:val="decimal"/>
+      <w:lvlText w:val="%1-"/>
+      <w:lvlJc w:val="left"/>
+      <w:pPr>
+        <w:ind w:left="720" w:hanging="360"/>
+      </w:pPr>
+      <w:rPr>
+        <w:rFonts w:hint="default"/>
+      </w:rPr>
+    </w:lvl>
+    <w:lvl w:ilvl="1" w:tplc="08090019" w:tentative="1">
+      <w:start w:val="1"/>
+      <w:numFmt w:val="lowerLetter"/>
+      <w:lvlText w:val="%2."/>
+      <w:lvlJc w:val="left"/>
+      <w:pPr>
+        <w:ind w:left="1440" w:hanging="360"/>
+      </w:pPr>
+    </w:lvl>
+    <w:lvl w:ilvl="2" w:tplc="0809001B" w:tentative="1">
+      <w:start w:val="1"/>
+      <w:numFmt w:val="lowerRoman"/>
+      <w:lvlText w:val="%3."/>
+      <w:lvlJc w:val="right"/>
+      <w:pPr>
+        <w:ind w:left="2160" w:hanging="180"/>
+      </w:pPr>
+    </w:lvl>
+    <w:lvl w:ilvl="3" w:tplc="0809000F" w:tentative="1">
+      <w:start w:val="1"/>
+      <w:numFmt w:val="decimal"/>
+      <w:lvlText w:val="%4."/>
+      <w:lvlJc w:val="left"/>
+      <w:pPr>
+        <w:ind w:left="2880" w:hanging="360"/>
+      </w:pPr>
+    </w:lvl>
+    <w:lvl w:ilvl="4" w:tplc="08090019" w:tentative="1">
+      <w:start w:val="1"/>
+      <w:numFmt w:val="lowerLetter"/>
+      <w:lvlText w:val="%5."/>
+      <w:lvlJc w:val="left"/>
+      <w:pPr>
+        <w:ind w:left="3600" w:hanging="360"/>
+      </w:pPr>
+    </w:lvl>
+    <w:lvl w:ilvl="5" w:tplc="0809001B" w:tentative="1">
+      <w:start w:val="1"/>
+      <w:numFmt w:val="lowerRoman"/>
+      <w:lvlText w:val="%6."/>
+      <w:lvlJc w:val="right"/>
+      <w:pPr>
+        <w:ind w:left="4320" w:hanging="180"/>
+      </w:pPr>
+    </w:lvl>
+    <w:lvl w:ilvl="6" w:tplc="0809000F" w:tentative="1">
+      <w:start w:val="1"/>
+      <w:numFmt w:val="decimal"/>
+      <w:lvlText w:val="%7."/>
+      <w:lvlJc w:val="left"/>
+      <w:pPr>
+        <w:ind w:left="5040" w:hanging="360"/>
+      </w:pPr>
+    </w:lvl>
+    <w:lvl w:ilvl="7" w:tplc="08090019" w:tentative="1">
+      <w:start w:val="1"/>
+      <w:numFmt w:val="lowerLetter"/>
+      <w:lvlText w:val="%8."/>
+      <w:lvlJc w:val="left"/>
+      <w:pPr>
+        <w:ind w:left="5760" w:hanging="360"/>
+      </w:pPr>
+    </w:lvl>
+    <w:lvl w:ilvl="8" w:tplc="0809001B" w:tentative="1">
+      <w:start w:val="1"/>
+      <w:numFmt w:val="lowerRoman"/>
+      <w:lvlText w:val="%9."/>
+      <w:lvlJc w:val="right"/>
+      <w:pPr>
+        <w:ind w:left="6480" w:hanging="180"/>
+      </w:pPr>
+    </w:lvl>
+  </w:abstractNum>
+  <w:abstractNum w:abstractNumId="2" w15:restartNumberingAfterBreak="0">
     <w:nsid w:val="167245EE"/>
     <w:multiLevelType w:val="hybridMultilevel"/>
     <w:tmpl w:val="E35E29C6"/>
@@ -27526,7 +28744,96 @@
       </w:rPr>
     </w:lvl>
   </w:abstractNum>
-  <w:abstractNum w:abstractNumId="2" w15:restartNumberingAfterBreak="0">
+  <w:abstractNum w:abstractNumId="3" w15:restartNumberingAfterBreak="0">
+    <w:nsid w:val="275C2A1B"/>
+    <w:multiLevelType w:val="hybridMultilevel"/>
+    <w:tmpl w:val="8CC60D5C"/>
+    <w:lvl w:ilvl="0" w:tplc="85163C24">
+      <w:start w:val="1"/>
+      <w:numFmt w:val="decimal"/>
+      <w:lvlText w:val="%1-"/>
+      <w:lvlJc w:val="left"/>
+      <w:pPr>
+        <w:ind w:left="720" w:hanging="360"/>
+      </w:pPr>
+      <w:rPr>
+        <w:rFonts w:hint="default"/>
+      </w:rPr>
+    </w:lvl>
+    <w:lvl w:ilvl="1" w:tplc="08090019" w:tentative="1">
+      <w:start w:val="1"/>
+      <w:numFmt w:val="lowerLetter"/>
+      <w:lvlText w:val="%2."/>
+      <w:lvlJc w:val="left"/>
+      <w:pPr>
+        <w:ind w:left="1440" w:hanging="360"/>
+      </w:pPr>
+    </w:lvl>
+    <w:lvl w:ilvl="2" w:tplc="0809001B" w:tentative="1">
+      <w:start w:val="1"/>
+      <w:numFmt w:val="lowerRoman"/>
+      <w:lvlText w:val="%3."/>
+      <w:lvlJc w:val="right"/>
+      <w:pPr>
+        <w:ind w:left="2160" w:hanging="180"/>
+      </w:pPr>
+    </w:lvl>
+    <w:lvl w:ilvl="3" w:tplc="0809000F" w:tentative="1">
+      <w:start w:val="1"/>
+      <w:numFmt w:val="decimal"/>
+      <w:lvlText w:val="%4."/>
+      <w:lvlJc w:val="left"/>
+      <w:pPr>
+        <w:ind w:left="2880" w:hanging="360"/>
+      </w:pPr>
+    </w:lvl>
+    <w:lvl w:ilvl="4" w:tplc="08090019" w:tentative="1">
+      <w:start w:val="1"/>
+      <w:numFmt w:val="lowerLetter"/>
+      <w:lvlText w:val="%5."/>
+      <w:lvlJc w:val="left"/>
+      <w:pPr>
+        <w:ind w:left="3600" w:hanging="360"/>
+      </w:pPr>
+    </w:lvl>
+    <w:lvl w:ilvl="5" w:tplc="0809001B" w:tentative="1">
+      <w:start w:val="1"/>
+      <w:numFmt w:val="lowerRoman"/>
+      <w:lvlText w:val="%6."/>
+      <w:lvlJc w:val="right"/>
+      <w:pPr>
+        <w:ind w:left="4320" w:hanging="180"/>
+      </w:pPr>
+    </w:lvl>
+    <w:lvl w:ilvl="6" w:tplc="0809000F" w:tentative="1">
+      <w:start w:val="1"/>
+      <w:numFmt w:val="decimal"/>
+      <w:lvlText w:val="%7."/>
+      <w:lvlJc w:val="left"/>
+      <w:pPr>
+        <w:ind w:left="5040" w:hanging="360"/>
+      </w:pPr>
+    </w:lvl>
+    <w:lvl w:ilvl="7" w:tplc="08090019" w:tentative="1">
+      <w:start w:val="1"/>
+      <w:numFmt w:val="lowerLetter"/>
+      <w:lvlText w:val="%8."/>
+      <w:lvlJc w:val="left"/>
+      <w:pPr>
+        <w:ind w:left="5760" w:hanging="360"/>
+      </w:pPr>
+    </w:lvl>
+    <w:lvl w:ilvl="8" w:tplc="0809001B" w:tentative="1">
+      <w:start w:val="1"/>
+      <w:numFmt w:val="lowerRoman"/>
+      <w:lvlText w:val="%9."/>
+      <w:lvlJc w:val="right"/>
+      <w:pPr>
+        <w:ind w:left="6480" w:hanging="180"/>
+      </w:pPr>
+    </w:lvl>
+  </w:abstractNum>
+  <w:abstractNum w:abstractNumId="4" w15:restartNumberingAfterBreak="0">
     <w:nsid w:val="282976C9"/>
     <w:multiLevelType w:val="hybridMultilevel"/>
     <w:tmpl w:val="8C18E514"/>
@@ -27639,7 +28946,7 @@
       </w:rPr>
     </w:lvl>
   </w:abstractNum>
-  <w:abstractNum w:abstractNumId="3" w15:restartNumberingAfterBreak="0">
+  <w:abstractNum w:abstractNumId="5" w15:restartNumberingAfterBreak="0">
     <w:nsid w:val="46224CB5"/>
     <w:multiLevelType w:val="hybridMultilevel"/>
     <w:tmpl w:val="C54CA3E4"/>
@@ -27729,7 +29036,96 @@
       </w:pPr>
     </w:lvl>
   </w:abstractNum>
-  <w:abstractNum w:abstractNumId="4" w15:restartNumberingAfterBreak="0">
+  <w:abstractNum w:abstractNumId="6" w15:restartNumberingAfterBreak="0">
+    <w:nsid w:val="48A76299"/>
+    <w:multiLevelType w:val="hybridMultilevel"/>
+    <w:tmpl w:val="CB202DF8"/>
+    <w:lvl w:ilvl="0" w:tplc="9B00CCEA">
+      <w:start w:val="1"/>
+      <w:numFmt w:val="decimal"/>
+      <w:lvlText w:val="%1-"/>
+      <w:lvlJc w:val="left"/>
+      <w:pPr>
+        <w:ind w:left="420" w:hanging="360"/>
+      </w:pPr>
+      <w:rPr>
+        <w:rFonts w:hint="default"/>
+      </w:rPr>
+    </w:lvl>
+    <w:lvl w:ilvl="1" w:tplc="08090019" w:tentative="1">
+      <w:start w:val="1"/>
+      <w:numFmt w:val="lowerLetter"/>
+      <w:lvlText w:val="%2."/>
+      <w:lvlJc w:val="left"/>
+      <w:pPr>
+        <w:ind w:left="1140" w:hanging="360"/>
+      </w:pPr>
+    </w:lvl>
+    <w:lvl w:ilvl="2" w:tplc="0809001B" w:tentative="1">
+      <w:start w:val="1"/>
+      <w:numFmt w:val="lowerRoman"/>
+      <w:lvlText w:val="%3."/>
+      <w:lvlJc w:val="right"/>
+      <w:pPr>
+        <w:ind w:left="1860" w:hanging="180"/>
+      </w:pPr>
+    </w:lvl>
+    <w:lvl w:ilvl="3" w:tplc="0809000F" w:tentative="1">
+      <w:start w:val="1"/>
+      <w:numFmt w:val="decimal"/>
+      <w:lvlText w:val="%4."/>
+      <w:lvlJc w:val="left"/>
+      <w:pPr>
+        <w:ind w:left="2580" w:hanging="360"/>
+      </w:pPr>
+    </w:lvl>
+    <w:lvl w:ilvl="4" w:tplc="08090019" w:tentative="1">
+      <w:start w:val="1"/>
+      <w:numFmt w:val="lowerLetter"/>
+      <w:lvlText w:val="%5."/>
+      <w:lvlJc w:val="left"/>
+      <w:pPr>
+        <w:ind w:left="3300" w:hanging="360"/>
+      </w:pPr>
+    </w:lvl>
+    <w:lvl w:ilvl="5" w:tplc="0809001B" w:tentative="1">
+      <w:start w:val="1"/>
+      <w:numFmt w:val="lowerRoman"/>
+      <w:lvlText w:val="%6."/>
+      <w:lvlJc w:val="right"/>
+      <w:pPr>
+        <w:ind w:left="4020" w:hanging="180"/>
+      </w:pPr>
+    </w:lvl>
+    <w:lvl w:ilvl="6" w:tplc="0809000F" w:tentative="1">
+      <w:start w:val="1"/>
+      <w:numFmt w:val="decimal"/>
+      <w:lvlText w:val="%7."/>
+      <w:lvlJc w:val="left"/>
+      <w:pPr>
+        <w:ind w:left="4740" w:hanging="360"/>
+      </w:pPr>
+    </w:lvl>
+    <w:lvl w:ilvl="7" w:tplc="08090019" w:tentative="1">
+      <w:start w:val="1"/>
+      <w:numFmt w:val="lowerLetter"/>
+      <w:lvlText w:val="%8."/>
+      <w:lvlJc w:val="left"/>
+      <w:pPr>
+        <w:ind w:left="5460" w:hanging="360"/>
+      </w:pPr>
+    </w:lvl>
+    <w:lvl w:ilvl="8" w:tplc="0809001B" w:tentative="1">
+      <w:start w:val="1"/>
+      <w:numFmt w:val="lowerRoman"/>
+      <w:lvlText w:val="%9."/>
+      <w:lvlJc w:val="right"/>
+      <w:pPr>
+        <w:ind w:left="6180" w:hanging="180"/>
+      </w:pPr>
+    </w:lvl>
+  </w:abstractNum>
+  <w:abstractNum w:abstractNumId="7" w15:restartNumberingAfterBreak="0">
     <w:nsid w:val="49A034EC"/>
     <w:multiLevelType w:val="multilevel"/>
     <w:tmpl w:val="9510EDEC"/>
@@ -27844,7 +29240,7 @@
       </w:rPr>
     </w:lvl>
   </w:abstractNum>
-  <w:abstractNum w:abstractNumId="5" w15:restartNumberingAfterBreak="0">
+  <w:abstractNum w:abstractNumId="8" w15:restartNumberingAfterBreak="0">
     <w:nsid w:val="4D06250A"/>
     <w:multiLevelType w:val="hybridMultilevel"/>
     <w:tmpl w:val="F16EAB26"/>
@@ -27957,7 +29353,7 @@
       </w:rPr>
     </w:lvl>
   </w:abstractNum>
-  <w:abstractNum w:abstractNumId="6" w15:restartNumberingAfterBreak="0">
+  <w:abstractNum w:abstractNumId="9" w15:restartNumberingAfterBreak="0">
     <w:nsid w:val="52B407F2"/>
     <w:multiLevelType w:val="hybridMultilevel"/>
     <w:tmpl w:val="254EAA70"/>
@@ -28070,7 +29466,96 @@
       </w:rPr>
     </w:lvl>
   </w:abstractNum>
-  <w:abstractNum w:abstractNumId="7" w15:restartNumberingAfterBreak="0">
+  <w:abstractNum w:abstractNumId="10" w15:restartNumberingAfterBreak="0">
+    <w:nsid w:val="53DB3083"/>
+    <w:multiLevelType w:val="hybridMultilevel"/>
+    <w:tmpl w:val="49CEFA74"/>
+    <w:lvl w:ilvl="0" w:tplc="F960A25C">
+      <w:start w:val="1"/>
+      <w:numFmt w:val="decimal"/>
+      <w:lvlText w:val="%1-"/>
+      <w:lvlJc w:val="left"/>
+      <w:pPr>
+        <w:ind w:left="360" w:hanging="360"/>
+      </w:pPr>
+      <w:rPr>
+        <w:rFonts w:hint="default"/>
+      </w:rPr>
+    </w:lvl>
+    <w:lvl w:ilvl="1" w:tplc="08090019" w:tentative="1">
+      <w:start w:val="1"/>
+      <w:numFmt w:val="lowerLetter"/>
+      <w:lvlText w:val="%2."/>
+      <w:lvlJc w:val="left"/>
+      <w:pPr>
+        <w:ind w:left="1080" w:hanging="360"/>
+      </w:pPr>
+    </w:lvl>
+    <w:lvl w:ilvl="2" w:tplc="0809001B" w:tentative="1">
+      <w:start w:val="1"/>
+      <w:numFmt w:val="lowerRoman"/>
+      <w:lvlText w:val="%3."/>
+      <w:lvlJc w:val="right"/>
+      <w:pPr>
+        <w:ind w:left="1800" w:hanging="180"/>
+      </w:pPr>
+    </w:lvl>
+    <w:lvl w:ilvl="3" w:tplc="0809000F" w:tentative="1">
+      <w:start w:val="1"/>
+      <w:numFmt w:val="decimal"/>
+      <w:lvlText w:val="%4."/>
+      <w:lvlJc w:val="left"/>
+      <w:pPr>
+        <w:ind w:left="2520" w:hanging="360"/>
+      </w:pPr>
+    </w:lvl>
+    <w:lvl w:ilvl="4" w:tplc="08090019" w:tentative="1">
+      <w:start w:val="1"/>
+      <w:numFmt w:val="lowerLetter"/>
+      <w:lvlText w:val="%5."/>
+      <w:lvlJc w:val="left"/>
+      <w:pPr>
+        <w:ind w:left="3240" w:hanging="360"/>
+      </w:pPr>
+    </w:lvl>
+    <w:lvl w:ilvl="5" w:tplc="0809001B" w:tentative="1">
+      <w:start w:val="1"/>
+      <w:numFmt w:val="lowerRoman"/>
+      <w:lvlText w:val="%6."/>
+      <w:lvlJc w:val="right"/>
+      <w:pPr>
+        <w:ind w:left="3960" w:hanging="180"/>
+      </w:pPr>
+    </w:lvl>
+    <w:lvl w:ilvl="6" w:tplc="0809000F" w:tentative="1">
+      <w:start w:val="1"/>
+      <w:numFmt w:val="decimal"/>
+      <w:lvlText w:val="%7."/>
+      <w:lvlJc w:val="left"/>
+      <w:pPr>
+        <w:ind w:left="4680" w:hanging="360"/>
+      </w:pPr>
+    </w:lvl>
+    <w:lvl w:ilvl="7" w:tplc="08090019" w:tentative="1">
+      <w:start w:val="1"/>
+      <w:numFmt w:val="lowerLetter"/>
+      <w:lvlText w:val="%8."/>
+      <w:lvlJc w:val="left"/>
+      <w:pPr>
+        <w:ind w:left="5400" w:hanging="360"/>
+      </w:pPr>
+    </w:lvl>
+    <w:lvl w:ilvl="8" w:tplc="0809001B" w:tentative="1">
+      <w:start w:val="1"/>
+      <w:numFmt w:val="lowerRoman"/>
+      <w:lvlText w:val="%9."/>
+      <w:lvlJc w:val="right"/>
+      <w:pPr>
+        <w:ind w:left="6120" w:hanging="180"/>
+      </w:pPr>
+    </w:lvl>
+  </w:abstractNum>
+  <w:abstractNum w:abstractNumId="11" w15:restartNumberingAfterBreak="0">
     <w:nsid w:val="585A2FAF"/>
     <w:multiLevelType w:val="hybridMultilevel"/>
     <w:tmpl w:val="818C42C8"/>
@@ -28183,7 +29668,7 @@
       </w:rPr>
     </w:lvl>
   </w:abstractNum>
-  <w:abstractNum w:abstractNumId="8" w15:restartNumberingAfterBreak="0">
+  <w:abstractNum w:abstractNumId="12" w15:restartNumberingAfterBreak="0">
     <w:nsid w:val="588E1040"/>
     <w:multiLevelType w:val="hybridMultilevel"/>
     <w:tmpl w:val="41AEFF7A"/>
@@ -28296,17 +29781,17 @@
       </w:rPr>
     </w:lvl>
   </w:abstractNum>
-  <w:abstractNum w:abstractNumId="9" w15:restartNumberingAfterBreak="0">
-    <w:nsid w:val="679916E3"/>
+  <w:abstractNum w:abstractNumId="13" w15:restartNumberingAfterBreak="0">
+    <w:nsid w:val="63AE61D5"/>
     <w:multiLevelType w:val="hybridMultilevel"/>
-    <w:tmpl w:val="273EDD66"/>
-    <w:lvl w:ilvl="0" w:tplc="AAC4C36C">
+    <w:tmpl w:val="DC0EC66A"/>
+    <w:lvl w:ilvl="0" w:tplc="B7B40ADC">
       <w:start w:val="1"/>
-      <w:numFmt w:val="lowerLetter"/>
-      <w:lvlText w:val="(%1)"/>
+      <w:numFmt w:val="decimal"/>
+      <w:lvlText w:val="%1-"/>
       <w:lvlJc w:val="left"/>
       <w:pPr>
-        <w:ind w:left="1985" w:hanging="540"/>
+        <w:ind w:left="720" w:hanging="360"/>
       </w:pPr>
       <w:rPr>
         <w:rFonts w:hint="default"/>
@@ -28318,7 +29803,7 @@
       <w:lvlText w:val="%2."/>
       <w:lvlJc w:val="left"/>
       <w:pPr>
-        <w:ind w:left="2525" w:hanging="360"/>
+        <w:ind w:left="1440" w:hanging="360"/>
       </w:pPr>
     </w:lvl>
     <w:lvl w:ilvl="2" w:tplc="0809001B" w:tentative="1">
@@ -28327,7 +29812,7 @@
       <w:lvlText w:val="%3."/>
       <w:lvlJc w:val="right"/>
       <w:pPr>
-        <w:ind w:left="3245" w:hanging="180"/>
+        <w:ind w:left="2160" w:hanging="180"/>
       </w:pPr>
     </w:lvl>
     <w:lvl w:ilvl="3" w:tplc="0809000F" w:tentative="1">
@@ -28336,7 +29821,7 @@
       <w:lvlText w:val="%4."/>
       <w:lvlJc w:val="left"/>
       <w:pPr>
-        <w:ind w:left="3965" w:hanging="360"/>
+        <w:ind w:left="2880" w:hanging="360"/>
       </w:pPr>
     </w:lvl>
     <w:lvl w:ilvl="4" w:tplc="08090019" w:tentative="1">
@@ -28345,7 +29830,7 @@
       <w:lvlText w:val="%5."/>
       <w:lvlJc w:val="left"/>
       <w:pPr>
-        <w:ind w:left="4685" w:hanging="360"/>
+        <w:ind w:left="3600" w:hanging="360"/>
       </w:pPr>
     </w:lvl>
     <w:lvl w:ilvl="5" w:tplc="0809001B" w:tentative="1">
@@ -28354,7 +29839,7 @@
       <w:lvlText w:val="%6."/>
       <w:lvlJc w:val="right"/>
       <w:pPr>
-        <w:ind w:left="5405" w:hanging="180"/>
+        <w:ind w:left="4320" w:hanging="180"/>
       </w:pPr>
     </w:lvl>
     <w:lvl w:ilvl="6" w:tplc="0809000F" w:tentative="1">
@@ -28363,7 +29848,7 @@
       <w:lvlText w:val="%7."/>
       <w:lvlJc w:val="left"/>
       <w:pPr>
-        <w:ind w:left="6125" w:hanging="360"/>
+        <w:ind w:left="5040" w:hanging="360"/>
       </w:pPr>
     </w:lvl>
     <w:lvl w:ilvl="7" w:tplc="08090019" w:tentative="1">
@@ -28372,7 +29857,7 @@
       <w:lvlText w:val="%8."/>
       <w:lvlJc w:val="left"/>
       <w:pPr>
-        <w:ind w:left="6845" w:hanging="360"/>
+        <w:ind w:left="5760" w:hanging="360"/>
       </w:pPr>
     </w:lvl>
     <w:lvl w:ilvl="8" w:tplc="0809001B" w:tentative="1">
@@ -28381,11 +29866,100 @@
       <w:lvlText w:val="%9."/>
       <w:lvlJc w:val="right"/>
       <w:pPr>
-        <w:ind w:left="7565" w:hanging="180"/>
+        <w:ind w:left="6480" w:hanging="180"/>
       </w:pPr>
     </w:lvl>
   </w:abstractNum>
-  <w:abstractNum w:abstractNumId="10" w15:restartNumberingAfterBreak="0">
+  <w:abstractNum w:abstractNumId="14" w15:restartNumberingAfterBreak="0">
+    <w:nsid w:val="679916E3"/>
+    <w:multiLevelType w:val="hybridMultilevel"/>
+    <w:tmpl w:val="273EDD66"/>
+    <w:lvl w:ilvl="0" w:tplc="AAC4C36C">
+      <w:start w:val="1"/>
+      <w:numFmt w:val="lowerLetter"/>
+      <w:lvlText w:val="(%1)"/>
+      <w:lvlJc w:val="left"/>
+      <w:pPr>
+        <w:ind w:left="1985" w:hanging="540"/>
+      </w:pPr>
+      <w:rPr>
+        <w:rFonts w:hint="default"/>
+      </w:rPr>
+    </w:lvl>
+    <w:lvl w:ilvl="1" w:tplc="08090019" w:tentative="1">
+      <w:start w:val="1"/>
+      <w:numFmt w:val="lowerLetter"/>
+      <w:lvlText w:val="%2."/>
+      <w:lvlJc w:val="left"/>
+      <w:pPr>
+        <w:ind w:left="2525" w:hanging="360"/>
+      </w:pPr>
+    </w:lvl>
+    <w:lvl w:ilvl="2" w:tplc="0809001B" w:tentative="1">
+      <w:start w:val="1"/>
+      <w:numFmt w:val="lowerRoman"/>
+      <w:lvlText w:val="%3."/>
+      <w:lvlJc w:val="right"/>
+      <w:pPr>
+        <w:ind w:left="3245" w:hanging="180"/>
+      </w:pPr>
+    </w:lvl>
+    <w:lvl w:ilvl="3" w:tplc="0809000F" w:tentative="1">
+      <w:start w:val="1"/>
+      <w:numFmt w:val="decimal"/>
+      <w:lvlText w:val="%4."/>
+      <w:lvlJc w:val="left"/>
+      <w:pPr>
+        <w:ind w:left="3965" w:hanging="360"/>
+      </w:pPr>
+    </w:lvl>
+    <w:lvl w:ilvl="4" w:tplc="08090019" w:tentative="1">
+      <w:start w:val="1"/>
+      <w:numFmt w:val="lowerLetter"/>
+      <w:lvlText w:val="%5."/>
+      <w:lvlJc w:val="left"/>
+      <w:pPr>
+        <w:ind w:left="4685" w:hanging="360"/>
+      </w:pPr>
+    </w:lvl>
+    <w:lvl w:ilvl="5" w:tplc="0809001B" w:tentative="1">
+      <w:start w:val="1"/>
+      <w:numFmt w:val="lowerRoman"/>
+      <w:lvlText w:val="%6."/>
+      <w:lvlJc w:val="right"/>
+      <w:pPr>
+        <w:ind w:left="5405" w:hanging="180"/>
+      </w:pPr>
+    </w:lvl>
+    <w:lvl w:ilvl="6" w:tplc="0809000F" w:tentative="1">
+      <w:start w:val="1"/>
+      <w:numFmt w:val="decimal"/>
+      <w:lvlText w:val="%7."/>
+      <w:lvlJc w:val="left"/>
+      <w:pPr>
+        <w:ind w:left="6125" w:hanging="360"/>
+      </w:pPr>
+    </w:lvl>
+    <w:lvl w:ilvl="7" w:tplc="08090019" w:tentative="1">
+      <w:start w:val="1"/>
+      <w:numFmt w:val="lowerLetter"/>
+      <w:lvlText w:val="%8."/>
+      <w:lvlJc w:val="left"/>
+      <w:pPr>
+        <w:ind w:left="6845" w:hanging="360"/>
+      </w:pPr>
+    </w:lvl>
+    <w:lvl w:ilvl="8" w:tplc="0809001B" w:tentative="1">
+      <w:start w:val="1"/>
+      <w:numFmt w:val="lowerRoman"/>
+      <w:lvlText w:val="%9."/>
+      <w:lvlJc w:val="right"/>
+      <w:pPr>
+        <w:ind w:left="7565" w:hanging="180"/>
+      </w:pPr>
+    </w:lvl>
+  </w:abstractNum>
+  <w:abstractNum w:abstractNumId="15" w15:restartNumberingAfterBreak="0">
     <w:nsid w:val="765F6574"/>
     <w:multiLevelType w:val="hybridMultilevel"/>
     <w:tmpl w:val="2DF22150"/>
@@ -28471,7 +30045,7 @@
       </w:pPr>
     </w:lvl>
   </w:abstractNum>
-  <w:abstractNum w:abstractNumId="11" w15:restartNumberingAfterBreak="0">
+  <w:abstractNum w:abstractNumId="16" w15:restartNumberingAfterBreak="0">
     <w:nsid w:val="7FAD6A30"/>
     <w:multiLevelType w:val="hybridMultilevel"/>
     <w:tmpl w:val="05088298"/>
@@ -28557,44 +30131,59 @@
       </w:pPr>
     </w:lvl>
   </w:abstractNum>
-  <w:num w:numId="1">
+  <w:num w:numId="1" w16cid:durableId="928973583">
+    <w:abstractNumId w:val="12"/>
+  </w:num>
+  <w:num w:numId="2" w16cid:durableId="993214643">
+    <w:abstractNumId w:val="0"/>
+  </w:num>
+  <w:num w:numId="3" w16cid:durableId="1223449709">
+    <w:abstractNumId w:val="14"/>
+  </w:num>
+  <w:num w:numId="4" w16cid:durableId="867648127">
+    <w:abstractNumId w:val="15"/>
+  </w:num>
+  <w:num w:numId="5" w16cid:durableId="709035193">
+    <w:abstractNumId w:val="16"/>
+  </w:num>
+  <w:num w:numId="6" w16cid:durableId="332225560">
+    <w:abstractNumId w:val="7"/>
+  </w:num>
+  <w:num w:numId="7" w16cid:durableId="1045568991">
+    <w:abstractNumId w:val="7"/>
+  </w:num>
+  <w:num w:numId="8" w16cid:durableId="859978228">
+    <w:abstractNumId w:val="5"/>
+  </w:num>
+  <w:num w:numId="9" w16cid:durableId="1357386900">
+    <w:abstractNumId w:val="9"/>
+  </w:num>
+  <w:num w:numId="10" w16cid:durableId="1708725237">
+    <w:abstractNumId w:val="11"/>
+  </w:num>
+  <w:num w:numId="11" w16cid:durableId="1731343481">
+    <w:abstractNumId w:val="4"/>
+  </w:num>
+  <w:num w:numId="12" w16cid:durableId="1634602791">
+    <w:abstractNumId w:val="2"/>
+  </w:num>
+  <w:num w:numId="13" w16cid:durableId="1104568907">
     <w:abstractNumId w:val="8"/>
   </w:num>
-  <w:num w:numId="2">
-    <w:abstractNumId w:val="0"/>
+  <w:num w:numId="14" w16cid:durableId="1196578221">
+    <w:abstractNumId w:val="1"/>
   </w:num>
-  <w:num w:numId="3">
-    <w:abstractNumId w:val="9"/>
+  <w:num w:numId="15" w16cid:durableId="1677345608">
+    <w:abstractNumId w:val="13"/>
   </w:num>
-  <w:num w:numId="4">
+  <w:num w:numId="16" w16cid:durableId="1632586741">
+    <w:abstractNumId w:val="3"/>
+  </w:num>
+  <w:num w:numId="17" w16cid:durableId="715588467">
     <w:abstractNumId w:val="10"/>
   </w:num>
-  <w:num w:numId="5">
-    <w:abstractNumId w:val="11"/>
-  </w:num>
-  <w:num w:numId="6">
-    <w:abstractNumId w:val="4"/>
-  </w:num>
-  <w:num w:numId="7">
-    <w:abstractNumId w:val="4"/>
-  </w:num>
-  <w:num w:numId="8">
-    <w:abstractNumId w:val="3"/>
-  </w:num>
-  <w:num w:numId="9">
+  <w:num w:numId="18" w16cid:durableId="237403973">
     <w:abstractNumId w:val="6"/>
-  </w:num>
-  <w:num w:numId="10">
-    <w:abstractNumId w:val="7"/>
-  </w:num>
-  <w:num w:numId="11">
-    <w:abstractNumId w:val="2"/>
-  </w:num>
-  <w:num w:numId="12">
-    <w:abstractNumId w:val="1"/>
-  </w:num>
-  <w:num w:numId="13">
-    <w:abstractNumId w:val="5"/>
   </w:num>
 </w:numbering>
 </file>
@@ -28722,6 +30311,7 @@
     <w:lsdException w:name="HTML Sample" w:semiHidden="1" w:unhideWhenUsed="1"/>
     <w:lsdException w:name="HTML Typewriter" w:semiHidden="1" w:unhideWhenUsed="1"/>
     <w:lsdException w:name="HTML Variable" w:semiHidden="1" w:unhideWhenUsed="1"/>
+    <w:lsdException w:name="Normal Table" w:semiHidden="1" w:unhideWhenUsed="1"/>
     <w:lsdException w:name="annotation subject" w:semiHidden="1" w:unhideWhenUsed="1"/>
     <w:lsdException w:name="No List" w:semiHidden="1" w:unhideWhenUsed="1"/>
     <w:lsdException w:name="Outline List 1" w:semiHidden="1" w:unhideWhenUsed="1"/>
@@ -28764,8 +30354,11 @@
     <w:lsdException w:name="Table Contemporary" w:semiHidden="1" w:unhideWhenUsed="1"/>
     <w:lsdException w:name="Table Elegant" w:semiHidden="1" w:unhideWhenUsed="1"/>
     <w:lsdException w:name="Table Professional" w:semiHidden="1" w:unhideWhenUsed="1"/>
+    <w:lsdException w:name="Table Subtle 1" w:semiHidden="1" w:unhideWhenUsed="1"/>
     <w:lsdException w:name="Table Subtle 2" w:semiHidden="1" w:unhideWhenUsed="1"/>
     <w:lsdException w:name="Table Web 1" w:semiHidden="1" w:unhideWhenUsed="1"/>
+    <w:lsdException w:name="Table Web 2" w:semiHidden="1" w:unhideWhenUsed="1"/>
+    <w:lsdException w:name="Table Web 3" w:semiHidden="1" w:unhideWhenUsed="1"/>
     <w:lsdException w:name="Balloon Text" w:semiHidden="1" w:unhideWhenUsed="1"/>
     <w:lsdException w:name="Table Grid" w:uiPriority="39"/>
     <w:lsdException w:name="Table Theme" w:semiHidden="1" w:unhideWhenUsed="1"/>
@@ -29029,7 +30622,6 @@
   <w:style w:type="character" w:default="1" w:styleId="DefaultParagraphFont">
     <w:name w:val="Default Paragraph Font"/>
     <w:uiPriority w:val="1"/>
-    <w:semiHidden/>
     <w:unhideWhenUsed/>
   </w:style>
   <w:style w:type="table" w:default="1" w:styleId="TableNormal">
@@ -29563,6 +31155,18 @@
     <w:semiHidden/>
     <w:unhideWhenUsed/>
     <w:rsid w:val="00CC072A"/>
+    <w:rPr>
+      <w:color w:val="605E5C"/>
+      <w:shd w:val="clear" w:color="auto" w:fill="E1DFDD"/>
+    </w:rPr>
+  </w:style>
+  <w:style w:type="character" w:styleId="UnresolvedMention">
+    <w:name w:val="Unresolved Mention"/>
+    <w:basedOn w:val="DefaultParagraphFont"/>
+    <w:uiPriority w:val="99"/>
+    <w:semiHidden/>
+    <w:unhideWhenUsed/>
+    <w:rsid w:val="001048C3"/>
     <w:rPr>
       <w:color w:val="605E5C"/>
       <w:shd w:val="clear" w:color="auto" w:fill="E1DFDD"/>

</xml_diff>

<commit_message>
Updates to user interface
</commit_message>
<xml_diff>
--- a/resources/documents/Liam_Reid_Dissertation (2).docx
+++ b/resources/documents/Liam_Reid_Dissertation (2).docx
@@ -14331,7 +14331,31 @@
           <w:rFonts w:ascii="Times New Roman" w:hAnsi="Times New Roman"/>
         </w:rPr>
         <w:lastRenderedPageBreak/>
-        <w:t xml:space="preserve">This button is designed to reset the session. </w:t>
+        <w:t>This button is</w:t>
+      </w:r>
+      <w:r>
+        <w:rPr>
+          <w:rFonts w:ascii="Times New Roman" w:hAnsi="Times New Roman"/>
+        </w:rPr>
+        <w:t xml:space="preserve"> included as part of the</w:t>
+      </w:r>
+      <w:r>
+        <w:rPr>
+          <w:rFonts w:ascii="Times New Roman" w:hAnsi="Times New Roman"/>
+        </w:rPr>
+        <w:t xml:space="preserve"> design</w:t>
+      </w:r>
+      <w:r>
+        <w:rPr>
+          <w:rFonts w:ascii="Times New Roman" w:hAnsi="Times New Roman"/>
+        </w:rPr>
+        <w:t xml:space="preserve"> to allow the user</w:t>
+      </w:r>
+      <w:r>
+        <w:rPr>
+          <w:rFonts w:ascii="Times New Roman" w:hAnsi="Times New Roman"/>
+        </w:rPr>
+        <w:t xml:space="preserve"> to reset the session. </w:t>
       </w:r>
       <w:r>
         <w:rPr>
@@ -14343,7 +14367,43 @@
         <w:rPr>
           <w:rFonts w:ascii="Times New Roman" w:hAnsi="Times New Roman"/>
         </w:rPr>
-        <w:t>may wish to do this in the event that an issue with a defective VM is resolved and only the new behaviour id considered for outlier detection.</w:t>
+        <w:t xml:space="preserve">may wish to do this </w:t>
+      </w:r>
+      <w:r>
+        <w:rPr>
+          <w:rFonts w:ascii="Times New Roman" w:hAnsi="Times New Roman"/>
+        </w:rPr>
+        <w:t>if</w:t>
+      </w:r>
+      <w:r>
+        <w:rPr>
+          <w:rFonts w:ascii="Times New Roman" w:hAnsi="Times New Roman"/>
+        </w:rPr>
+        <w:t xml:space="preserve"> an issue with a defective VM is </w:t>
+      </w:r>
+      <w:r>
+        <w:rPr>
+          <w:rFonts w:ascii="Times New Roman" w:hAnsi="Times New Roman"/>
+        </w:rPr>
+        <w:t>resolved,</w:t>
+      </w:r>
+      <w:r>
+        <w:rPr>
+          <w:rFonts w:ascii="Times New Roman" w:hAnsi="Times New Roman"/>
+        </w:rPr>
+        <w:t xml:space="preserve"> and the new behaviour </w:t>
+      </w:r>
+      <w:r>
+        <w:rPr>
+          <w:rFonts w:ascii="Times New Roman" w:hAnsi="Times New Roman"/>
+        </w:rPr>
+        <w:t>is</w:t>
+      </w:r>
+      <w:r>
+        <w:rPr>
+          <w:rFonts w:ascii="Times New Roman" w:hAnsi="Times New Roman"/>
+        </w:rPr>
+        <w:t xml:space="preserve"> considered for outlier detection.</w:t>
       </w:r>
     </w:p>
     <w:p>

</xml_diff>

<commit_message>
Adding custom exception classes, fixing test suite
</commit_message>
<xml_diff>
--- a/resources/documents/Liam_Reid_Dissertation (2).docx
+++ b/resources/documents/Liam_Reid_Dissertation (2).docx
@@ -5901,7 +5901,13 @@
         <w:t xml:space="preserve"> throughout the series [26 in chapter 1 references</w:t>
       </w:r>
       <w:r>
-        <w:t>] It is designed to</w:t>
+        <w:t>]</w:t>
+      </w:r>
+      <w:r>
+        <w:t>.</w:t>
+      </w:r>
+      <w:r>
+        <w:t xml:space="preserve"> It is designed to</w:t>
       </w:r>
       <w:r>
         <w:t xml:space="preserve"> make the classification quickly so that real-time outlier detection is possible. This is a key feature to this detect</w:t>
@@ -6016,10 +6022,7 @@
         <w:t>e,</w:t>
       </w:r>
       <w:r>
-        <w:t xml:space="preserve"> </w:t>
-      </w:r>
-      <w:r>
-        <w:t>resource metrics</w:t>
+        <w:t xml:space="preserve"> resource metrics</w:t>
       </w:r>
       <w:r>
         <w:t xml:space="preserve"> </w:t>
@@ -6984,14 +6987,7 @@
                 <w:b/>
                 <w:bCs/>
               </w:rPr>
-              <w:t>The web application is capable of  performing real time outlier detection on a stream of</w:t>
-            </w:r>
-            <w:r>
-              <w:rPr>
-                <w:b/>
-                <w:bCs/>
-              </w:rPr>
-              <w:t xml:space="preserve"> data.</w:t>
+              <w:t>The web application is capable of  performing real time outlier detection on a stream of data.</w:t>
             </w:r>
           </w:p>
           <w:p>
@@ -7538,8 +7534,6 @@
       </w:r>
       <w:r>
         <w:tab/>
-      </w:r>
-      <w:r>
         <w:t xml:space="preserve">A. Hayes. (2021, Apr. 24) What Is a Time Series? [Online]. Available: </w:t>
       </w:r>
       <w:hyperlink r:id="rId49" w:history="1">
@@ -8540,13 +8534,7 @@
         <w:rPr>
           <w:rFonts w:ascii="Times New Roman" w:hAnsi="Times New Roman"/>
         </w:rPr>
-        <w:t>Fig. 3.1.1</w:t>
-      </w:r>
-      <w:r>
-        <w:rPr>
-          <w:rFonts w:ascii="Times New Roman" w:hAnsi="Times New Roman"/>
-        </w:rPr>
-        <w:t xml:space="preserve"> </w:t>
+        <w:t xml:space="preserve">Fig. 3.1.1 </w:t>
       </w:r>
       <w:r>
         <w:rPr>
@@ -11683,15 +11671,10 @@
       </w:pPr>
       <w:r>
         <w:lastRenderedPageBreak/>
-        <w:t>Design of the Software</w:t>
-      </w:r>
-    </w:p>
-    <w:p>
-      <w:pPr>
-        <w:pStyle w:val="CSC3002SubSubHEad"/>
-      </w:pPr>
-      <w:r>
-        <w:t>Database Design</w:t>
+        <w:t>D</w:t>
+      </w:r>
+      <w:r>
+        <w:t>atabase Design</w:t>
       </w:r>
     </w:p>
     <w:p>
@@ -12262,7 +12245,25 @@
     </w:p>
     <w:p>
       <w:r>
-        <w:t>Amazon’s CloudWatch service would be an effective method of streaming real world VM resource usage</w:t>
+        <w:t>Amazon’s</w:t>
+      </w:r>
+      <w:r>
+        <w:t>'</w:t>
+      </w:r>
+      <w:r>
+        <w:t xml:space="preserve"> </w:t>
+      </w:r>
+      <w:r>
+        <w:t>‘</w:t>
+      </w:r>
+      <w:r>
+        <w:t>CloudWatch</w:t>
+      </w:r>
+      <w:r>
+        <w:t>’</w:t>
+      </w:r>
+      <w:r>
+        <w:t xml:space="preserve"> service would be an effective method of streaming real world VM resource usage</w:t>
       </w:r>
       <w:r>
         <w:t xml:space="preserve">, </w:t>
@@ -12825,7 +12826,13 @@
         <w:t>dataset</w:t>
       </w:r>
       <w:r>
-        <w:t xml:space="preserve"> is used to evaluate it.</w:t>
+        <w:t xml:space="preserve"> is used </w:t>
+      </w:r>
+      <w:r>
+        <w:t>for evaluation</w:t>
+      </w:r>
+      <w:r>
+        <w:t>.</w:t>
       </w:r>
       <w:r>
         <w:t xml:space="preserve"> Once the model has been evaluated, the results are displayed to the user.</w:t>
@@ -13128,7 +13135,13 @@
         <w:t>8</w:t>
       </w:r>
       <w:r>
-        <w:t xml:space="preserve">]. Hence, clean architecture has been used in the implementation of the software solution. </w:t>
+        <w:t xml:space="preserve">]. Hence, clean architecture has been used in the </w:t>
+      </w:r>
+      <w:r>
+        <w:t>design</w:t>
+      </w:r>
+      <w:r>
+        <w:t xml:space="preserve"> of the software solution. </w:t>
       </w:r>
     </w:p>
     <w:p>
@@ -13270,29 +13283,41 @@
         <w:t xml:space="preserve"> Additionally, the detection time is calculated and displayed to the user for </w:t>
       </w:r>
       <w:r>
+        <w:t>evaluation</w:t>
+      </w:r>
+      <w:r>
+        <w:t xml:space="preserve"> purposes.</w:t>
+      </w:r>
+      <w:r>
+        <w:t xml:space="preserve"> To calculate the </w:t>
+      </w:r>
+      <w:r>
+        <w:rPr>
+          <w:color w:val="FF0000"/>
+        </w:rPr>
+        <w:t>aforementioned</w:t>
+      </w:r>
+      <w:r>
+        <w:rPr>
+          <w:color w:val="FF0000"/>
+        </w:rPr>
+        <w:t xml:space="preserve"> </w:t>
+      </w:r>
+      <w:r>
+        <w:t>metrics,</w:t>
+      </w:r>
+      <w:r>
+        <w:t xml:space="preserve"> the number of true positive</w:t>
+      </w:r>
+      <w:r>
+        <w:t>s</w:t>
+      </w:r>
+      <w:r>
+        <w:t xml:space="preserve">, </w:t>
+      </w:r>
+      <w:r>
         <w:lastRenderedPageBreak/>
-        <w:t>evaluation</w:t>
-      </w:r>
-      <w:r>
-        <w:t xml:space="preserve"> purposes.</w:t>
-      </w:r>
-      <w:r>
-        <w:t xml:space="preserve"> To calculate the </w:t>
-      </w:r>
-      <w:r>
-        <w:t>aforementioned</w:t>
-      </w:r>
-      <w:r>
-        <w:t xml:space="preserve"> metrics,</w:t>
-      </w:r>
-      <w:r>
-        <w:t xml:space="preserve"> the number of true positive</w:t>
-      </w:r>
-      <w:r>
-        <w:t>s</w:t>
-      </w:r>
-      <w:r>
-        <w:t xml:space="preserve">, false </w:t>
+        <w:t xml:space="preserve">false </w:t>
       </w:r>
       <w:r>
         <w:t>positives</w:t>
@@ -13826,24 +13851,19 @@
     </w:p>
     <w:p>
       <w:pPr>
-        <w:pStyle w:val="NoSpacing"/>
-        <w:rPr>
-          <w:sz w:val="24"/>
-          <w:szCs w:val="24"/>
+        <w:rPr>
           <w:lang w:val="en-US"/>
         </w:rPr>
       </w:pPr>
       <w:r>
         <w:rPr>
           <w:noProof/>
-          <w:sz w:val="24"/>
-          <w:szCs w:val="24"/>
         </w:rPr>
         <w:drawing>
-          <wp:inline distT="0" distB="0" distL="0" distR="0" wp14:anchorId="6D97543E" wp14:editId="40442B26">
-            <wp:extent cx="5759450" cy="3458210"/>
-            <wp:effectExtent l="19050" t="19050" r="12700" b="27940"/>
-            <wp:docPr id="15" name="Picture 15" descr="Graphical user interface, application&#10;&#10;Description automatically generated"/>
+          <wp:inline distT="0" distB="0" distL="0" distR="0" wp14:anchorId="25CDDBCC" wp14:editId="31754972">
+            <wp:extent cx="5759450" cy="3560445"/>
+            <wp:effectExtent l="19050" t="19050" r="12700" b="20955"/>
+            <wp:docPr id="2" name="Picture 2" descr="Graphical user interface, application&#10;&#10;Description automatically generated"/>
             <wp:cNvGraphicFramePr>
               <a:graphicFrameLocks xmlns:a="http://schemas.openxmlformats.org/drawingml/2006/main" noChangeAspect="1"/>
             </wp:cNvGraphicFramePr>
@@ -13851,7 +13871,7 @@
               <a:graphicData uri="http://schemas.openxmlformats.org/drawingml/2006/picture">
                 <pic:pic xmlns:pic="http://schemas.openxmlformats.org/drawingml/2006/picture">
                   <pic:nvPicPr>
-                    <pic:cNvPr id="15" name="Picture 15" descr="Graphical user interface, application&#10;&#10;Description automatically generated"/>
+                    <pic:cNvPr id="2" name="Picture 2" descr="Graphical user interface, application&#10;&#10;Description automatically generated"/>
                     <pic:cNvPicPr/>
                   </pic:nvPicPr>
                   <pic:blipFill>
@@ -13863,7 +13883,7 @@
                   <pic:spPr>
                     <a:xfrm>
                       <a:off x="0" y="0"/>
-                      <a:ext cx="5759450" cy="3458210"/>
+                      <a:ext cx="5759450" cy="3560445"/>
                     </a:xfrm>
                     <a:prstGeom prst="rect">
                       <a:avLst/>
@@ -14068,7 +14088,31 @@
         <w:rPr>
           <w:rFonts w:ascii="Times New Roman" w:hAnsi="Times New Roman"/>
         </w:rPr>
-        <w:t xml:space="preserve"> The use can also select which VM resource data to stream into the </w:t>
+        <w:t xml:space="preserve"> </w:t>
+      </w:r>
+      <w:r>
+        <w:rPr>
+          <w:rFonts w:ascii="Times New Roman" w:hAnsi="Times New Roman"/>
+        </w:rPr>
+        <w:t>Additionally. t</w:t>
+      </w:r>
+      <w:r>
+        <w:rPr>
+          <w:rFonts w:ascii="Times New Roman" w:hAnsi="Times New Roman"/>
+        </w:rPr>
+        <w:t>he use</w:t>
+      </w:r>
+      <w:r>
+        <w:rPr>
+          <w:rFonts w:ascii="Times New Roman" w:hAnsi="Times New Roman"/>
+        </w:rPr>
+        <w:t>r</w:t>
+      </w:r>
+      <w:r>
+        <w:rPr>
+          <w:rFonts w:ascii="Times New Roman" w:hAnsi="Times New Roman"/>
+        </w:rPr>
+        <w:t xml:space="preserve"> can select which VM resource data to stream into the </w:t>
       </w:r>
       <w:r>
         <w:rPr>
@@ -14092,7 +14136,13 @@
         <w:rPr>
           <w:rFonts w:ascii="Times New Roman" w:hAnsi="Times New Roman"/>
         </w:rPr>
-        <w:t xml:space="preserve"> Additionally, these options are </w:t>
+        <w:t xml:space="preserve"> Dropdown box</w:t>
+      </w:r>
+      <w:r>
+        <w:rPr>
+          <w:rFonts w:ascii="Times New Roman" w:hAnsi="Times New Roman"/>
+        </w:rPr>
+        <w:t xml:space="preserve"> options are </w:t>
       </w:r>
       <w:r>
         <w:rPr>
@@ -14396,7 +14446,13 @@
         <w:rPr>
           <w:rFonts w:ascii="Times New Roman" w:hAnsi="Times New Roman"/>
         </w:rPr>
-        <w:t xml:space="preserve"> This information may be useful for a Cloud Systems Administrator</w:t>
+        <w:t xml:space="preserve"> This information may be useful for Cloud Systems Administrator</w:t>
+      </w:r>
+      <w:r>
+        <w:rPr>
+          <w:rFonts w:ascii="Times New Roman" w:hAnsi="Times New Roman"/>
+        </w:rPr>
+        <w:t>s</w:t>
       </w:r>
       <w:r>
         <w:rPr>
@@ -14582,7 +14638,14 @@
         <w:rPr>
           <w:rFonts w:ascii="Times New Roman" w:hAnsi="Times New Roman"/>
         </w:rPr>
-        <w:t xml:space="preserve"> CPU usage is plotted on the Y axis against time, plotted on the X axis</w:t>
+        <w:t xml:space="preserve"> </w:t>
+      </w:r>
+      <w:r>
+        <w:rPr>
+          <w:rFonts w:ascii="Times New Roman" w:hAnsi="Times New Roman"/>
+          <w:color w:val="FF0000"/>
+        </w:rPr>
+        <w:t>CPU usage is plotted on the Y axis against time, plotted on the X axis</w:t>
       </w:r>
       <w:r>
         <w:rPr>
@@ -14929,7 +14992,19 @@
         <w:rPr>
           <w:rFonts w:ascii="Times New Roman" w:hAnsi="Times New Roman"/>
         </w:rPr>
-        <w:t xml:space="preserve"> The box labelled ‘Outlier Count’ displayed the number of outliers detected in the session</w:t>
+        <w:t xml:space="preserve"> The box labelled ‘Outlier Count’ display</w:t>
+      </w:r>
+      <w:r>
+        <w:rPr>
+          <w:rFonts w:ascii="Times New Roman" w:hAnsi="Times New Roman"/>
+        </w:rPr>
+        <w:t>s</w:t>
+      </w:r>
+      <w:r>
+        <w:rPr>
+          <w:rFonts w:ascii="Times New Roman" w:hAnsi="Times New Roman"/>
+        </w:rPr>
+        <w:t xml:space="preserve"> the number of outliers detected in the session</w:t>
       </w:r>
       <w:r>
         <w:rPr>
@@ -17701,6 +17776,11 @@
       </w:r>
     </w:p>
     <w:p>
+      <w:pPr>
+        <w:rPr>
+          <w:color w:val="FF0000"/>
+        </w:rPr>
+      </w:pPr>
       <w:r>
         <w:t>Python was selected as the implementation language for this software solu</w:t>
       </w:r>
@@ -17794,6 +17874,191 @@
     </w:p>
     <w:p>
       <w:pPr>
+        <w:pStyle w:val="CSC3002SubHead"/>
+      </w:pPr>
+      <w:r>
+        <w:t>Code Conventions</w:t>
+      </w:r>
+    </w:p>
+    <w:p>
+      <w:r>
+        <w:t>This applications code base follows the</w:t>
+      </w:r>
+      <w:r>
+        <w:t xml:space="preserve"> </w:t>
+      </w:r>
+      <w:r>
+        <w:t>‘Snake Case’</w:t>
+      </w:r>
+      <w:r>
+        <w:t xml:space="preserve"> naming convention</w:t>
+      </w:r>
+      <w:r>
+        <w:t xml:space="preserve"> (r</w:t>
+      </w:r>
+      <w:r>
+        <w:t>eferred to in the python style guide as “lower_case_with_underscores”</w:t>
+      </w:r>
+      <w:r>
+        <w:t>)</w:t>
+      </w:r>
+      <w:r>
+        <w:t xml:space="preserve"> [</w:t>
+      </w:r>
+      <w:r>
+        <w:t>4</w:t>
+      </w:r>
+      <w:r>
+        <w:t>]</w:t>
+      </w:r>
+      <w:r>
+        <w:t>.</w:t>
+      </w:r>
+      <w:r>
+        <w:t xml:space="preserve"> All function and variable names are consistent with this practice.</w:t>
+      </w:r>
+      <w:r>
+        <w:t xml:space="preserve"> Constant variables are written i</w:t>
+      </w:r>
+      <w:r>
+        <w:t>n</w:t>
+      </w:r>
+      <w:r>
+        <w:t xml:space="preserve"> a similar fashion, with underscores separating words</w:t>
+      </w:r>
+      <w:r>
+        <w:t>,</w:t>
+      </w:r>
+      <w:r>
+        <w:t xml:space="preserve"> but they are written with capit</w:t>
+      </w:r>
+      <w:r>
+        <w:t>a</w:t>
+      </w:r>
+      <w:r>
+        <w:t>l letters.</w:t>
+      </w:r>
+      <w:r>
+        <w:t xml:space="preserve"> None of the variables or functions in the code base are named by a single character</w:t>
+      </w:r>
+      <w:r>
+        <w:t>,</w:t>
+      </w:r>
+      <w:r>
+        <w:t xml:space="preserve"> with the exception</w:t>
+      </w:r>
+      <w:r>
+        <w:t xml:space="preserve"> of</w:t>
+      </w:r>
+      <w:r>
+        <w:t xml:space="preserve"> </w:t>
+      </w:r>
+      <w:r>
+        <w:t xml:space="preserve">counter variables such as ‘i’ or ‘j’ used </w:t>
+      </w:r>
+      <w:r>
+        <w:t xml:space="preserve">with </w:t>
+      </w:r>
+      <w:r>
+        <w:t>‘</w:t>
+      </w:r>
+      <w:r>
+        <w:t>while’ loops.</w:t>
+      </w:r>
+    </w:p>
+    <w:p>
+      <w:r>
+        <w:t>Tabs are used for code blocks that require indentation</w:t>
+      </w:r>
+      <w:r>
+        <w:t xml:space="preserve"> </w:t>
+      </w:r>
+      <w:r>
+        <w:t>and, in some cases,</w:t>
+      </w:r>
+      <w:r>
+        <w:t xml:space="preserve"> multi-line statements are used to shorten the length of code</w:t>
+      </w:r>
+      <w:r>
+        <w:t>.</w:t>
+      </w:r>
+      <w:r>
+        <w:t xml:space="preserve"> </w:t>
+      </w:r>
+      <w:r>
+        <w:t>Shortening</w:t>
+      </w:r>
+      <w:r>
+        <w:t xml:space="preserve"> the </w:t>
+      </w:r>
+      <w:r>
+        <w:t>length of long lines of code</w:t>
+      </w:r>
+      <w:r>
+        <w:t xml:space="preserve"> makes it</w:t>
+      </w:r>
+      <w:r>
+        <w:t xml:space="preserve"> possible to view several files side by test. </w:t>
+      </w:r>
+      <w:r>
+        <w:t xml:space="preserve">This is useful for </w:t>
+      </w:r>
+      <w:r>
+        <w:t xml:space="preserve">developing </w:t>
+      </w:r>
+      <w:r>
+        <w:t>unit test</w:t>
+      </w:r>
+      <w:r>
+        <w:t xml:space="preserve"> suites around a class</w:t>
+      </w:r>
+      <w:r>
+        <w:t>.</w:t>
+      </w:r>
+    </w:p>
+    <w:p>
+      <w:r>
+        <w:t>Docstrings are written as the first statement in all functions and classes.</w:t>
+      </w:r>
+      <w:r>
+        <w:t xml:space="preserve"> The docstring contains text explaining the purpose of the code</w:t>
+      </w:r>
+      <w:r>
+        <w:t xml:space="preserve"> [</w:t>
+      </w:r>
+      <w:r>
+        <w:t>5</w:t>
+      </w:r>
+      <w:r>
+        <w:t>]</w:t>
+      </w:r>
+      <w:r>
+        <w:t>.</w:t>
+      </w:r>
+      <w:r>
+        <w:t xml:space="preserve"> One-line docstrings are used where possible, these contain a one</w:t>
+      </w:r>
+      <w:r>
+        <w:t>-</w:t>
+      </w:r>
+      <w:r>
+        <w:t>line definition of the function</w:t>
+      </w:r>
+      <w:r>
+        <w:t>.</w:t>
+      </w:r>
+      <w:r>
+        <w:t xml:space="preserve"> When further detail is needed, multi-line docstrings are used. Multi-line docstrings contain details about a </w:t>
+      </w:r>
+      <w:r>
+        <w:t>function’s</w:t>
+      </w:r>
+      <w:r>
+        <w:t xml:space="preserve"> arguments, return values, error handling and optional arguments.</w:t>
+      </w:r>
+    </w:p>
+    <w:p>
+      <w:pPr>
         <w:rPr>
           <w:color w:val="FF0000"/>
         </w:rPr>
@@ -17802,79 +18067,366 @@
         <w:rPr>
           <w:color w:val="FF0000"/>
         </w:rPr>
-        <w:t>Clean code</w:t>
-      </w:r>
-    </w:p>
-    <w:p>
-      <w:pPr>
-        <w:ind w:left="720" w:hanging="720"/>
+        <w:lastRenderedPageBreak/>
+        <w:t>ERROR HANDLIN</w:t>
+      </w:r>
+      <w:r>
         <w:rPr>
           <w:color w:val="FF0000"/>
         </w:rPr>
-      </w:pPr>
-      <w:r>
+        <w:t>G</w:t>
+      </w:r>
+    </w:p>
+    <w:p>
+      <w:pPr>
         <w:rPr>
           <w:color w:val="FF0000"/>
         </w:rPr>
-        <w:t>[7]</w:t>
-      </w:r>
+      </w:pPr>
       <w:r>
         <w:rPr>
           <w:color w:val="FF0000"/>
         </w:rPr>
-        <w:tab/>
-        <w:t xml:space="preserve">B. Latte., S. Henning., M. Wojcieszak. (2019, Feb. 18) Clean Code: On the Use of Practices and Tools to Produce Maintainable Code for Long-Living. [Paper] </w:t>
-      </w:r>
-      <w:r>
-        <w:rPr>
-          <w:i/>
+        <w:t>Insert customer error handlers implemented</w:t>
+      </w:r>
+    </w:p>
+    <w:p>
+      <w:pPr>
+        <w:pStyle w:val="CSC3002SubHead"/>
+      </w:pPr>
+      <w:r>
+        <w:t>TDD (</w:t>
+      </w:r>
+      <w:r>
+        <w:t>Test Driven Development</w:t>
+      </w:r>
+      <w:r>
+        <w:t>)</w:t>
+      </w:r>
+    </w:p>
+    <w:p>
+      <w:r>
+        <w:t xml:space="preserve">TDD guided the </w:t>
+      </w:r>
+      <w:r>
+        <w:t>implementation</w:t>
+      </w:r>
+      <w:r>
+        <w:t xml:space="preserve"> of new functionality</w:t>
+      </w:r>
+      <w:r>
+        <w:t>.</w:t>
+      </w:r>
+      <w:r>
+        <w:t xml:space="preserve"> Classes and functions are kept short and concentrate on the task </w:t>
+      </w:r>
+      <w:r>
+        <w:t>they</w:t>
+      </w:r>
+      <w:r>
+        <w:t xml:space="preserve"> are designed to perform</w:t>
+      </w:r>
+      <w:r>
+        <w:t>.</w:t>
+      </w:r>
+      <w:r>
+        <w:t xml:space="preserve"> Unit</w:t>
+      </w:r>
+      <w:r>
+        <w:t xml:space="preserve"> tests</w:t>
+      </w:r>
+      <w:r>
+        <w:t xml:space="preserve"> </w:t>
+      </w:r>
+      <w:r>
+        <w:t>were</w:t>
+      </w:r>
+      <w:r>
+        <w:t xml:space="preserve"> written </w:t>
+      </w:r>
+      <w:r>
+        <w:t>in parallel</w:t>
+      </w:r>
+      <w:r>
+        <w:t xml:space="preserve"> with</w:t>
+      </w:r>
+      <w:r>
+        <w:t xml:space="preserve"> new code</w:t>
+      </w:r>
+      <w:r>
+        <w:t>, this ensure</w:t>
+      </w:r>
+      <w:r>
+        <w:t>s</w:t>
+      </w:r>
+      <w:r>
+        <w:t xml:space="preserve"> code changes that br</w:t>
+      </w:r>
+      <w:r>
+        <w:t>eak</w:t>
+      </w:r>
+      <w:r>
+        <w:t xml:space="preserve"> functionality </w:t>
+      </w:r>
+      <w:r>
+        <w:t>are</w:t>
+      </w:r>
+      <w:r>
+        <w:t xml:space="preserve"> detected and fixed early.</w:t>
+      </w:r>
+      <w:r>
+        <w:t xml:space="preserve"> Extensive test coverage is achieved with the TDD approach</w:t>
+      </w:r>
+      <w:r>
+        <w:t xml:space="preserve">, </w:t>
+      </w:r>
+      <w:r>
+        <w:t xml:space="preserve">paired </w:t>
+      </w:r>
+      <w:r>
+        <w:t>with</w:t>
+      </w:r>
+      <w:r>
+        <w:t xml:space="preserve"> the</w:t>
+      </w:r>
+      <w:r>
+        <w:t xml:space="preserve"> iterative development practices</w:t>
+      </w:r>
+      <w:r>
+        <w:t>,</w:t>
+      </w:r>
+      <w:r>
+        <w:t xml:space="preserve"> large scale refactoring </w:t>
+      </w:r>
+      <w:r>
+        <w:t xml:space="preserve">with </w:t>
+      </w:r>
+      <w:r>
+        <w:t>effective debugging</w:t>
+      </w:r>
+      <w:r>
+        <w:t xml:space="preserve"> was possible</w:t>
+      </w:r>
+      <w:r>
+        <w:t xml:space="preserve"> [6]</w:t>
+      </w:r>
+      <w:r>
+        <w:t>.</w:t>
+      </w:r>
+    </w:p>
+    <w:p>
+      <w:pPr>
+        <w:pStyle w:val="CSC3002SubHead"/>
+      </w:pPr>
+      <w:r>
+        <w:t>Development Environment</w:t>
+      </w:r>
+    </w:p>
+    <w:p>
+      <w:r>
+        <w:t>Visual Studio Code was selected as the development environment</w:t>
+      </w:r>
+      <w:r>
+        <w:t>.</w:t>
+      </w:r>
+      <w:r>
+        <w:t xml:space="preserve"> It has features such as automatic code completion, bracket matching, auto-indentation and an interactive debugger.</w:t>
+      </w:r>
+      <w:r>
+        <w:t xml:space="preserve"> Visual Studio Code has support for Git, source control is p</w:t>
+      </w:r>
+      <w:r>
+        <w:t>ossible without leaving the IDE and changes from previous commits are highlighted, making it easy for the developer to modify changes</w:t>
+      </w:r>
+      <w:r>
+        <w:t xml:space="preserve"> [</w:t>
+      </w:r>
+      <w:r>
+        <w:t>7</w:t>
+      </w:r>
+      <w:r>
+        <w:t>]</w:t>
+      </w:r>
+      <w:r>
+        <w:t>.</w:t>
+      </w:r>
+      <w:r>
+        <w:t xml:space="preserve"> </w:t>
+      </w:r>
+      <w:r>
+        <w:t>Additionally, ac</w:t>
+      </w:r>
+      <w:r>
+        <w:t>cording to a stackoverflow survey,</w:t>
+      </w:r>
+      <w:r>
+        <w:t xml:space="preserve"> Visual Studio Code is the most popular IDE</w:t>
+      </w:r>
+      <w:r>
+        <w:t xml:space="preserve"> </w:t>
+      </w:r>
+      <w:r>
+        <w:t>among professional developers</w:t>
+      </w:r>
+      <w:r>
+        <w:t xml:space="preserve"> [</w:t>
+      </w:r>
+      <w:r>
+        <w:t>8</w:t>
+      </w:r>
+      <w:r>
+        <w:t>]</w:t>
+      </w:r>
+      <w:r>
+        <w:t>.</w:t>
+      </w:r>
+    </w:p>
+    <w:p>
+      <w:pPr>
+        <w:pStyle w:val="CSC3002SubHead"/>
+      </w:pPr>
+      <w:r>
+        <w:t>Database Implementation</w:t>
+      </w:r>
+    </w:p>
+    <w:p>
+      <w:r>
+        <w:t>The software solution required storage for the detection results so that complex, resource intensive processes did not need to run redundantly to generate pre-existing data. The sqlite3 software library is used to implement a server-less, self-contained database [9]. It is “small, fast, fully featured, SQL database” which serves as a perfect solution for the software’s storage needs.</w:t>
+      </w:r>
+      <w:r>
+        <w:t xml:space="preserve"> As part of this implementation, a schema was created using the entity relationship diagram from </w:t>
+      </w:r>
+      <w:r>
+        <w:rPr>
           <w:color w:val="FF0000"/>
         </w:rPr>
-        <w:t xml:space="preserve">In: EMLS 2019: 6th Collaborative Workshop on Evolution and Maintenance of Long-Living Systems. , Stuttgart. Proceedings of the Workshops of the Software Engineering Conference 2019. ; pp. 96-99. </w:t>
+        <w:t>C</w:t>
       </w:r>
       <w:r>
         <w:rPr>
           <w:color w:val="FF0000"/>
         </w:rPr>
-        <w:t xml:space="preserve">Available: </w:t>
-      </w:r>
-      <w:hyperlink r:id="rId87" w:history="1">
-        <w:r>
-          <w:rPr>
-            <w:rStyle w:val="Hyperlink"/>
-            <w:color w:val="FF0000"/>
-          </w:rPr>
-          <w:t>https://oceanrep.geomar.de/id/eprint/45829/</w:t>
-        </w:r>
-      </w:hyperlink>
-    </w:p>
-    <w:p/>
+        <w:t>hapter 3 Fig. 3.2.1</w:t>
+      </w:r>
+      <w:r>
+        <w:t>.</w:t>
+      </w:r>
+    </w:p>
+    <w:p>
+      <w:r>
+        <w:rPr>
+          <w:noProof/>
+        </w:rPr>
+        <w:lastRenderedPageBreak/>
+        <w:drawing>
+          <wp:inline distT="0" distB="0" distL="0" distR="0" wp14:anchorId="426D706E" wp14:editId="1D73B2E8">
+            <wp:extent cx="5759450" cy="5349875"/>
+            <wp:effectExtent l="19050" t="19050" r="12700" b="22225"/>
+            <wp:docPr id="4" name="Picture 4" descr="A picture containing text&#10;&#10;Description automatically generated"/>
+            <wp:cNvGraphicFramePr>
+              <a:graphicFrameLocks xmlns:a="http://schemas.openxmlformats.org/drawingml/2006/main" noChangeAspect="1"/>
+            </wp:cNvGraphicFramePr>
+            <a:graphic xmlns:a="http://schemas.openxmlformats.org/drawingml/2006/main">
+              <a:graphicData uri="http://schemas.openxmlformats.org/drawingml/2006/picture">
+                <pic:pic xmlns:pic="http://schemas.openxmlformats.org/drawingml/2006/picture">
+                  <pic:nvPicPr>
+                    <pic:cNvPr id="4" name="Picture 4" descr="A picture containing text&#10;&#10;Description automatically generated"/>
+                    <pic:cNvPicPr/>
+                  </pic:nvPicPr>
+                  <pic:blipFill>
+                    <a:blip r:embed="rId87"/>
+                    <a:stretch>
+                      <a:fillRect/>
+                    </a:stretch>
+                  </pic:blipFill>
+                  <pic:spPr>
+                    <a:xfrm>
+                      <a:off x="0" y="0"/>
+                      <a:ext cx="5759450" cy="5349875"/>
+                    </a:xfrm>
+                    <a:prstGeom prst="rect">
+                      <a:avLst/>
+                    </a:prstGeom>
+                    <a:ln>
+                      <a:solidFill>
+                        <a:schemeClr val="tx1"/>
+                      </a:solidFill>
+                    </a:ln>
+                  </pic:spPr>
+                </pic:pic>
+              </a:graphicData>
+            </a:graphic>
+          </wp:inline>
+        </w:drawing>
+      </w:r>
+    </w:p>
+    <w:p>
+      <w:pPr>
+        <w:jc w:val="center"/>
+      </w:pPr>
+      <w:r>
+        <w:t>Fig. 4.5.1</w:t>
+      </w:r>
+      <w:r>
+        <w:t xml:space="preserve"> Detection Database Schema</w:t>
+      </w:r>
+      <w:r>
+        <w:t>.</w:t>
+      </w:r>
+    </w:p>
     <w:p>
       <w:pPr>
         <w:pStyle w:val="CSC3002SubHead"/>
       </w:pPr>
       <w:r>
-        <w:t>Development Environment</w:t>
-      </w:r>
-    </w:p>
-    <w:p>
-      <w:r>
-        <w:t>Visual Studio Code was selected as the development environment</w:t>
+        <w:t>Server Implementation</w:t>
+      </w:r>
+    </w:p>
+    <w:p>
+      <w:r>
+        <w:t xml:space="preserve">The design chapter described a method of simulating a real time stream of data using an external server that </w:t>
+      </w:r>
+      <w:r>
+        <w:t>periodically</w:t>
+      </w:r>
+      <w:r>
+        <w:t xml:space="preserve"> posts</w:t>
+      </w:r>
+      <w:r>
+        <w:t xml:space="preserve"> a value for</w:t>
+      </w:r>
+      <w:r>
+        <w:t xml:space="preserve"> CPU usage.</w:t>
+      </w:r>
+      <w:r>
+        <w:t xml:space="preserve"> </w:t>
+      </w:r>
+      <w:r>
+        <w:t>This was implemented using the Python ‘http.server’ library</w:t>
       </w:r>
       <w:r>
         <w:t>.</w:t>
       </w:r>
       <w:r>
-        <w:t xml:space="preserve"> It has features such as automatic code completion, bracket matching, auto-indentation and an interactive debugger.</w:t>
-      </w:r>
-      <w:r>
-        <w:t xml:space="preserve"> Visual Studio Code has support for Git, source control is p</w:t>
-      </w:r>
-      <w:r>
-        <w:t>ossible without leaving the IDE and changes from previous commits are highlighted, making it easy for the developer to modify changes</w:t>
-      </w:r>
-      <w:r>
-        <w:t xml:space="preserve"> [4]</w:t>
+        <w:t xml:space="preserve"> Separately to Outlier Detection </w:t>
+      </w:r>
+      <w:r>
+        <w:t>Dashboard</w:t>
+      </w:r>
+      <w:r>
+        <w:t xml:space="preserve">, a </w:t>
+      </w:r>
+      <w:r>
+        <w:t>HTTP</w:t>
+      </w:r>
+      <w:r>
+        <w:t xml:space="preserve"> server runs </w:t>
+      </w:r>
+      <w:r>
+        <w:t>handling</w:t>
+      </w:r>
+      <w:r>
+        <w:t xml:space="preserve"> GET requests</w:t>
       </w:r>
       <w:r>
         <w:t>.</w:t>
@@ -17883,459 +18435,226 @@
         <w:t xml:space="preserve"> </w:t>
       </w:r>
       <w:r>
-        <w:t>Additionally, ac</w:t>
-      </w:r>
-      <w:r>
-        <w:t>cording to a stackoverflow survey,</w:t>
-      </w:r>
-      <w:r>
-        <w:t xml:space="preserve"> Visual Studio Code is the most popular IDE</w:t>
+        <w:t xml:space="preserve">The server has access to multiple datasets </w:t>
+      </w:r>
+      <w:r>
+        <w:t>representing</w:t>
       </w:r>
       <w:r>
         <w:t xml:space="preserve"> </w:t>
       </w:r>
       <w:r>
-        <w:t>among professional developers</w:t>
-      </w:r>
-      <w:r>
-        <w:t xml:space="preserve"> [5]</w:t>
+        <w:t>real-world</w:t>
+      </w:r>
+      <w:r>
+        <w:t xml:space="preserve"> cloud CPU usage utilisation</w:t>
+      </w:r>
+      <w:r>
+        <w:t xml:space="preserve"> over time</w:t>
       </w:r>
       <w:r>
         <w:t>.</w:t>
       </w:r>
+      <w:r>
+        <w:t xml:space="preserve"> On each request, a new value of CPU usage is returned</w:t>
+      </w:r>
+      <w:r>
+        <w:t xml:space="preserve"> as if it were a real time stream of dat</w:t>
+      </w:r>
+      <w:r>
+        <w:t>a</w:t>
+      </w:r>
+      <w:r>
+        <w:t>.</w:t>
+      </w:r>
+      <w:r>
+        <w:t xml:space="preserve"> </w:t>
+      </w:r>
+      <w:r>
+        <w:t>This is accessed by the software using the ‘Requests’ library. ‘Requests’ allows HTTP requests to be sent and the return data can be stored as a variable and used in the application [1</w:t>
+      </w:r>
+      <w:r>
+        <w:t>0</w:t>
+      </w:r>
+      <w:r>
+        <w:t>].</w:t>
+      </w:r>
     </w:p>
     <w:p>
       <w:pPr>
         <w:pStyle w:val="CSC3002SubHead"/>
       </w:pPr>
       <w:r>
-        <w:t>Software Libraries</w:t>
-      </w:r>
-    </w:p>
-    <w:p>
-      <w:r>
-        <w:t>To aid the implementation of this solution, a number of software libraries were imported.</w:t>
-      </w:r>
-    </w:p>
-    <w:p>
-      <w:pPr>
-        <w:rPr>
-          <w:b/>
-        </w:rPr>
-      </w:pPr>
-      <w:r>
-        <w:rPr>
-          <w:b/>
-        </w:rPr>
+        <w:t>Web Application Implementation</w:t>
+      </w:r>
+    </w:p>
+    <w:p>
+      <w:r>
         <w:lastRenderedPageBreak/>
-        <w:t>Pandas</w:t>
-      </w:r>
-    </w:p>
-    <w:p>
-      <w:r>
-        <w:t>This software library is used for data analysis and manipulation</w:t>
-      </w:r>
-      <w:r>
-        <w:t xml:space="preserve"> [6]</w:t>
+        <w:t>An i</w:t>
+      </w:r>
+      <w:r>
+        <w:t>nteractive dashboard application</w:t>
+      </w:r>
+      <w:r>
+        <w:t xml:space="preserve"> that runs in most browsers was implemented using the </w:t>
+      </w:r>
+      <w:r>
+        <w:t xml:space="preserve">Dash library. The front end </w:t>
+      </w:r>
+      <w:r>
+        <w:t>was implemented</w:t>
+      </w:r>
+      <w:r>
+        <w:t xml:space="preserve"> by defining the ‘layout’ of the web-</w:t>
+      </w:r>
+      <w:r>
+        <w:t>app</w:t>
+      </w:r>
+      <w:r>
+        <w:t>lication</w:t>
+      </w:r>
+      <w:r>
+        <w:t xml:space="preserve"> using “Dash HTML components”. </w:t>
+      </w:r>
+      <w:r>
+        <w:t>Back-end</w:t>
+      </w:r>
+      <w:r>
+        <w:t xml:space="preserve"> functionality is implemented using “Callback” functions [</w:t>
+      </w:r>
+      <w:r>
+        <w:t>11</w:t>
+      </w:r>
+      <w:r>
+        <w:t>]. ‘Callback’ functions were used to bridge the front end to the data generated by the detection algorithms.</w:t>
+      </w:r>
+    </w:p>
+    <w:p>
+      <w:r>
+        <w:t>‘Plotly’</w:t>
+      </w:r>
+      <w:r>
+        <w:t xml:space="preserve"> is used for generating interactive graphs [</w:t>
+      </w:r>
+      <w:r>
+        <w:t>12</w:t>
+      </w:r>
+      <w:r>
+        <w:t xml:space="preserve">]. The software solution is a monitoring tool thus graphs are an important component in aiding with data readability. Line plots, scatter plots and pie charts are implemented throughout the software solution using this library. Additionally, interactive live update graphs are possibly with Plotly, this feature </w:t>
+      </w:r>
+      <w:r>
+        <w:t>is</w:t>
+      </w:r>
+      <w:r>
+        <w:t xml:space="preserve"> used to display the real time detection of outliers.</w:t>
+      </w:r>
+    </w:p>
+    <w:p>
+      <w:pPr>
+        <w:pStyle w:val="CSC3002SubHead"/>
+      </w:pPr>
+      <w:r>
+        <w:t>Detection Algorithm Implementation</w:t>
+      </w:r>
+    </w:p>
+    <w:p>
+      <w:r>
+        <w:t>ESMOD was implemented using python</w:t>
+      </w:r>
+      <w:r>
+        <w:t>. The four detection techniques in ESMOD’s ensemble follow a similar class structure.</w:t>
+      </w:r>
+      <w:r>
+        <w:t xml:space="preserve"> The dataset and any thresholds are required are passed to the detection</w:t>
+      </w:r>
+      <w:r>
+        <w:t xml:space="preserve"> methods and a ‘pandas </w:t>
+      </w:r>
+      <w:r>
+        <w:t>Data</w:t>
+      </w:r>
+      <w:r>
+        <w:t>F</w:t>
+      </w:r>
+      <w:r>
+        <w:t>rame’</w:t>
+      </w:r>
+      <w:r>
+        <w:t xml:space="preserve"> </w:t>
+      </w:r>
+      <w:r>
+        <w:t>containing the outliers detected is returned</w:t>
+      </w:r>
+      <w:r>
+        <w:t xml:space="preserve"> [13]</w:t>
       </w:r>
       <w:r>
         <w:t>.</w:t>
       </w:r>
       <w:r>
-        <w:t xml:space="preserve"> The ‘Dataframe’ objects created using this library played a fundamental role in this software implementation</w:t>
+        <w:t xml:space="preserve"> For real time detection, a window of data points is passed to the detector along with the next data</w:t>
+      </w:r>
+      <w:r>
+        <w:t xml:space="preserve"> value</w:t>
       </w:r>
       <w:r>
         <w:t>.</w:t>
       </w:r>
       <w:r>
-        <w:t xml:space="preserve"> Dataframes are especially useful for temporarily storing data coordinates and outlier detection results. As such,</w:t>
-      </w:r>
-      <w:r>
-        <w:t xml:space="preserve"> a</w:t>
-      </w:r>
-      <w:r>
-        <w:t xml:space="preserve">lmost all data flowing through the system </w:t>
-      </w:r>
-      <w:r>
-        <w:t>is</w:t>
-      </w:r>
-      <w:r>
-        <w:t xml:space="preserve"> in a pandas Dataframe object</w:t>
+        <w:t xml:space="preserve"> The detector returns a confidence score</w:t>
       </w:r>
       <w:r>
         <w:t>.</w:t>
       </w:r>
     </w:p>
     <w:p>
-      <w:pPr>
-        <w:rPr>
-          <w:b/>
-        </w:rPr>
-      </w:pPr>
-      <w:r>
-        <w:rPr>
-          <w:b/>
-        </w:rPr>
-        <w:t>Plotly</w:t>
-      </w:r>
-    </w:p>
-    <w:p>
-      <w:r>
-        <w:t xml:space="preserve">This library is used for generating </w:t>
-      </w:r>
-      <w:r>
-        <w:t xml:space="preserve">interactive </w:t>
-      </w:r>
-      <w:r>
-        <w:t>graphs</w:t>
-      </w:r>
-      <w:r>
-        <w:t xml:space="preserve"> [7].</w:t>
-      </w:r>
-      <w:r>
-        <w:t xml:space="preserve"> Th</w:t>
-      </w:r>
-      <w:r>
-        <w:t>e</w:t>
-      </w:r>
-      <w:r>
-        <w:t xml:space="preserve"> software solution is a monitoring tool thus graphs are an important component</w:t>
-      </w:r>
-      <w:r>
-        <w:t xml:space="preserve"> in aiding with data readability.</w:t>
-      </w:r>
-      <w:r>
-        <w:t xml:space="preserve"> Line plots, scatter plots</w:t>
-      </w:r>
-      <w:r>
-        <w:t xml:space="preserve"> and</w:t>
-      </w:r>
-      <w:r>
-        <w:t xml:space="preserve"> pie charts </w:t>
-      </w:r>
-      <w:r>
-        <w:t>are implemented throughout the software solution using this library</w:t>
-      </w:r>
-      <w:r>
-        <w:t>.</w:t>
-      </w:r>
-      <w:r>
-        <w:t xml:space="preserve"> Additionally, interactive live update graphs</w:t>
-      </w:r>
-      <w:r>
-        <w:t xml:space="preserve"> are possibly with Plotly, this feature was used to display the real time detection of outliers.</w:t>
-      </w:r>
-    </w:p>
-    <w:p>
-      <w:pPr>
-        <w:rPr>
-          <w:b/>
-        </w:rPr>
-      </w:pPr>
-      <w:r>
-        <w:rPr>
-          <w:b/>
-        </w:rPr>
-        <w:t>Dash</w:t>
-      </w:r>
-    </w:p>
-    <w:p>
-      <w:r>
-        <w:t xml:space="preserve">Interactive dashboard applications can be created </w:t>
-      </w:r>
-      <w:r>
-        <w:t>with the</w:t>
-      </w:r>
-      <w:r>
-        <w:t xml:space="preserve"> Dash</w:t>
-      </w:r>
-      <w:r>
-        <w:t xml:space="preserve"> library</w:t>
-      </w:r>
-      <w:r>
-        <w:t>.</w:t>
-      </w:r>
-      <w:r>
-        <w:t xml:space="preserve"> The front end can be implemented by defining the ‘layout’ of the web</w:t>
-      </w:r>
-      <w:r>
-        <w:t>-</w:t>
-      </w:r>
-      <w:r>
-        <w:t>app</w:t>
-      </w:r>
-      <w:r>
-        <w:t xml:space="preserve"> using “Dash HTML components”.</w:t>
-      </w:r>
-      <w:r>
-        <w:t xml:space="preserve"> Back end functionality is implemented using “Callback” functions</w:t>
-      </w:r>
-      <w:r>
-        <w:t xml:space="preserve"> [8]</w:t>
-      </w:r>
-      <w:r>
-        <w:t>.</w:t>
-      </w:r>
-      <w:r>
-        <w:t xml:space="preserve"> This library was used to implement the front end (user interface) and the ‘</w:t>
-      </w:r>
-      <w:r>
-        <w:t>Callback</w:t>
-      </w:r>
-      <w:r>
-        <w:t>’ functions were used to bridge the front end to the data generated by the detection algorithms.</w:t>
-      </w:r>
-    </w:p>
-    <w:p>
-      <w:pPr>
-        <w:rPr>
-          <w:b/>
-        </w:rPr>
-      </w:pPr>
-      <w:r>
-        <w:rPr>
-          <w:b/>
-        </w:rPr>
-        <w:t>Sqlite3</w:t>
-      </w:r>
-    </w:p>
-    <w:p>
-      <w:r>
-        <w:t xml:space="preserve">The software solution required </w:t>
-      </w:r>
-      <w:r>
-        <w:t>storage for the detection</w:t>
-      </w:r>
-      <w:r>
-        <w:t xml:space="preserve"> results</w:t>
-      </w:r>
-      <w:r>
-        <w:t xml:space="preserve"> so that complex, resource intensive processes did not need to run redundantly to </w:t>
-      </w:r>
-      <w:r>
-        <w:t>generate</w:t>
-      </w:r>
-      <w:r>
-        <w:t xml:space="preserve"> pre-</w:t>
-      </w:r>
-      <w:r>
-        <w:t>existing</w:t>
-      </w:r>
-      <w:r>
-        <w:t xml:space="preserve"> data.</w:t>
-      </w:r>
-      <w:r>
-        <w:t xml:space="preserve"> Th</w:t>
-      </w:r>
-      <w:r>
-        <w:t>e sqlite3</w:t>
-      </w:r>
-      <w:r>
-        <w:t xml:space="preserve"> software library is used to implement a server-less, self-contained database [9].</w:t>
-      </w:r>
-      <w:r>
-        <w:t xml:space="preserve"> It is “small, fast, fully featured, SQL database” which serves as a perfect solution for the software’s storage needs.</w:t>
-      </w:r>
-    </w:p>
-    <w:p>
-      <w:pPr>
-        <w:rPr>
-          <w:b/>
-        </w:rPr>
-      </w:pPr>
-      <w:r>
-        <w:rPr>
-          <w:b/>
-        </w:rPr>
-        <w:t>Pycaret</w:t>
-      </w:r>
-    </w:p>
-    <w:p>
-      <w:r>
-        <w:t xml:space="preserve">The Pycaret Anomaly Detection module was </w:t>
-      </w:r>
-      <w:r>
-        <w:t>implemented</w:t>
-      </w:r>
-      <w:r>
-        <w:t xml:space="preserve"> early in the development of this project.</w:t>
-      </w:r>
-      <w:r>
-        <w:t xml:space="preserve"> It contains an array of unsupervised traditional detection techniques </w:t>
-      </w:r>
-      <w:r>
-        <w:t>such as SVM and KNN</w:t>
-      </w:r>
-      <w:r>
-        <w:t>.</w:t>
-      </w:r>
-      <w:r>
-        <w:t xml:space="preserve"> </w:t>
-      </w:r>
-      <w:r>
-        <w:t>The detection</w:t>
-      </w:r>
-      <w:r>
-        <w:t xml:space="preserve"> techniques</w:t>
-      </w:r>
-      <w:r>
-        <w:t xml:space="preserve"> </w:t>
-      </w:r>
-      <w:r>
-        <w:t xml:space="preserve">can be applied to a dataset and outliers are </w:t>
-      </w:r>
-      <w:r>
-        <w:t>predicted</w:t>
-      </w:r>
-      <w:r>
-        <w:t xml:space="preserve"> [10]</w:t>
-      </w:r>
-      <w:r>
-        <w:t>.</w:t>
-      </w:r>
-      <w:r>
-        <w:t xml:space="preserve"> </w:t>
-      </w:r>
-      <w:r>
-        <w:t>The techniques in this library were used to build the simple graphing a</w:t>
-      </w:r>
-      <w:r>
-        <w:t xml:space="preserve">nd scoring mechanisms behind the prototype </w:t>
-      </w:r>
-      <w:r>
-        <w:t>of this application</w:t>
-      </w:r>
-      <w:r>
-        <w:t>, they were also used a benchmark to test the ensemble technique proposed in this dissertation.</w:t>
-      </w:r>
-    </w:p>
-    <w:p>
-      <w:pPr>
-        <w:rPr>
-          <w:b/>
-        </w:rPr>
-      </w:pPr>
-      <w:r>
-        <w:rPr>
-          <w:b/>
-        </w:rPr>
+      <w:r>
+        <w:t xml:space="preserve">The </w:t>
+      </w:r>
+      <w:r>
+        <w:t>‘</w:t>
+      </w:r>
+      <w:r>
+        <w:t>Pycaret Anomaly Detection</w:t>
+      </w:r>
+      <w:r>
+        <w:t>’</w:t>
+      </w:r>
+      <w:r>
+        <w:t xml:space="preserve"> module was implemented early in the development of this project. It contains an array of unsupervised traditional detection techniques such as SVM and KNN. The detection techniques can be applied to a dataset and outliers are predicted [1</w:t>
+      </w:r>
+      <w:r>
+        <w:t>4</w:t>
+      </w:r>
+      <w:r>
+        <w:t>]. The techniques in this library were used to build the simple graphing and scoring mechanisms behind the prototype of this application, they were also used a benchmark to test the ensemble technique proposed in this dissertation.</w:t>
+      </w:r>
+    </w:p>
+    <w:p>
+      <w:r>
+        <w:t>Th</w:t>
+      </w:r>
+      <w:r>
+        <w:t xml:space="preserve">e </w:t>
+      </w:r>
+      <w:r>
+        <w:t>‘</w:t>
+      </w:r>
+      <w:r>
         <w:t>Sklearn</w:t>
       </w:r>
-    </w:p>
-    <w:p>
-      <w:r>
-        <w:t>This library is used for machine learning in python</w:t>
-      </w:r>
-      <w:r>
-        <w:t xml:space="preserve"> [11</w:t>
-      </w:r>
-      <w:r>
-        <w:t>]</w:t>
-      </w:r>
-      <w:r>
-        <w:t>.</w:t>
-      </w:r>
-      <w:r>
-        <w:t xml:space="preserve"> In the experimental space of the software, there is a section for supervised learning.</w:t>
-      </w:r>
-      <w:r>
-        <w:t xml:space="preserve"> The supervised learning methods in this section were </w:t>
-      </w:r>
-      <w:r>
-        <w:t>implemented</w:t>
-      </w:r>
-      <w:r>
-        <w:t xml:space="preserve"> using this library.</w:t>
-      </w:r>
-    </w:p>
-    <w:p>
-      <w:pPr>
-        <w:rPr>
-          <w:b/>
-        </w:rPr>
-      </w:pPr>
-      <w:r>
-        <w:rPr>
-          <w:b/>
-        </w:rPr>
-        <w:lastRenderedPageBreak/>
-        <w:t>Requests</w:t>
-      </w:r>
-    </w:p>
-    <w:p>
-      <w:r>
-        <w:t>To simulate a real time stream of data read</w:t>
-      </w:r>
-      <w:r>
-        <w:t xml:space="preserve"> in</w:t>
-      </w:r>
-      <w:r>
-        <w:t xml:space="preserve"> from </w:t>
-      </w:r>
-      <w:r>
-        <w:t xml:space="preserve">an external location, a server has been </w:t>
-      </w:r>
-      <w:r>
-        <w:t>implemented</w:t>
-      </w:r>
-      <w:r>
-        <w:t xml:space="preserve"> that handles GET requests and returns </w:t>
-      </w:r>
-      <w:r>
-        <w:t>CPU usage.</w:t>
-      </w:r>
-      <w:r>
-        <w:t xml:space="preserve"> T</w:t>
-      </w:r>
-      <w:r>
-        <w:t>his is accessed by the software</w:t>
-      </w:r>
-      <w:r>
-        <w:t xml:space="preserve"> using the ‘Requests’ library</w:t>
-      </w:r>
-      <w:r>
-        <w:t>.</w:t>
-      </w:r>
-      <w:r>
-        <w:t xml:space="preserve"> ‘Requests’ allows HTTP requests to be sent </w:t>
-      </w:r>
-      <w:r>
-        <w:t xml:space="preserve">and the return data can be stored as a variable and used in the </w:t>
-      </w:r>
-      <w:r>
-        <w:t>application</w:t>
-      </w:r>
-      <w:r>
-        <w:t xml:space="preserve"> [12]</w:t>
-      </w:r>
-      <w:r>
-        <w:t>.</w:t>
-      </w:r>
-    </w:p>
-    <w:p>
-      <w:pPr>
-        <w:rPr>
-          <w:color w:val="FF0000"/>
-        </w:rPr>
-      </w:pPr>
-      <w:r>
-        <w:rPr>
-          <w:color w:val="FF0000"/>
-        </w:rPr>
-        <w:t>DATABASE IMPLEMENTATION</w:t>
-      </w:r>
-    </w:p>
-    <w:p>
-      <w:pPr>
-        <w:rPr>
-          <w:color w:val="FF0000"/>
-        </w:rPr>
-      </w:pPr>
-      <w:r>
-        <w:rPr>
-          <w:color w:val="FF0000"/>
-        </w:rPr>
-        <w:t>SERVER IMPLEMENTATION</w:t>
+      <w:r>
+        <w:t>’</w:t>
+      </w:r>
+      <w:r>
+        <w:t xml:space="preserve"> library is used for machine learning in python [1</w:t>
+      </w:r>
+      <w:r>
+        <w:t>5</w:t>
+      </w:r>
+      <w:r>
+        <w:t>]. In the experimental space of the software, there is a section for supervised learning. The supervised learning methods in this section were implemented using this library.</w:t>
       </w:r>
     </w:p>
     <w:p>
@@ -18522,7 +18841,7 @@
         <w:t>.</w:t>
       </w:r>
       <w:r>
-        <w:t>3</w:t>
+        <w:t>5</w:t>
       </w:r>
       <w:r>
         <w:t>.1)</w:t>
@@ -18673,31 +18992,188 @@
         <w:ind w:left="720" w:hanging="720"/>
       </w:pPr>
       <w:r>
-        <w:t>[4]</w:t>
+        <w:t>[</w:t>
+      </w:r>
+      <w:r>
+        <w:t>4</w:t>
+      </w:r>
+      <w:r>
+        <w:t>]</w:t>
       </w:r>
       <w:r>
         <w:tab/>
-        <w:t>Visual Studio Code</w:t>
-      </w:r>
-      <w:r>
-        <w:t>. (n.d.)</w:t>
+      </w:r>
+      <w:r>
+        <w:t xml:space="preserve">D. Goodger., </w:t>
+      </w:r>
+      <w:r>
+        <w:t>G</w:t>
+      </w:r>
+      <w:r>
+        <w:t>.</w:t>
       </w:r>
       <w:r>
         <w:t xml:space="preserve"> </w:t>
       </w:r>
       <w:r>
+        <w:t>V</w:t>
+      </w:r>
+      <w:r>
+        <w:t>an Rossum</w:t>
+      </w:r>
+      <w:r>
+        <w:t>.</w:t>
+      </w:r>
+      <w:r>
+        <w:t xml:space="preserve"> </w:t>
+      </w:r>
+      <w:r>
+        <w:t>(2001</w:t>
+      </w:r>
+      <w:r>
+        <w:t>, Jul. 5</w:t>
+      </w:r>
+      <w:r>
+        <w:t>)</w:t>
+      </w:r>
+      <w:r>
+        <w:t xml:space="preserve"> PEP 8 – Style Guide for Python Code [Online]. Available:</w:t>
+      </w:r>
+      <w:r>
+        <w:t xml:space="preserve"> </w:t>
+      </w:r>
+      <w:hyperlink r:id="rId92" w:history="1">
+        <w:r>
+          <w:rPr>
+            <w:rStyle w:val="Hyperlink"/>
+          </w:rPr>
+          <w:t>PEP 8 – Style Guide for Python Code | peps.python.org</w:t>
+        </w:r>
+      </w:hyperlink>
+      <w:r>
+        <w:t xml:space="preserve"> (Accessed 18/4/2022)</w:t>
+      </w:r>
+    </w:p>
+    <w:p>
+      <w:pPr>
+        <w:ind w:left="720" w:hanging="720"/>
+      </w:pPr>
+      <w:r>
+        <w:t>[</w:t>
+      </w:r>
+      <w:r>
+        <w:t>5</w:t>
+      </w:r>
+      <w:r>
+        <w:t>]</w:t>
+      </w:r>
+      <w:r>
+        <w:tab/>
+      </w:r>
+      <w:r>
+        <w:t>Guido van Rossum, Barry Warsaw, Nick Coghlan.</w:t>
+      </w:r>
+      <w:r>
+        <w:t xml:space="preserve"> </w:t>
+      </w:r>
+      <w:r>
+        <w:t>(2001</w:t>
+      </w:r>
+      <w:r>
+        <w:t>, May. 29</w:t>
+      </w:r>
+      <w:r>
+        <w:t>)</w:t>
+      </w:r>
+      <w:r>
+        <w:t xml:space="preserve"> </w:t>
+      </w:r>
+      <w:r>
+        <w:t>PEP 257 – Docstring Conventions</w:t>
+      </w:r>
+      <w:r>
+        <w:t xml:space="preserve"> </w:t>
+      </w:r>
+      <w:r>
+        <w:t>[Online]. Available:</w:t>
+      </w:r>
+      <w:r>
+        <w:t xml:space="preserve"> </w:t>
+      </w:r>
+      <w:hyperlink r:id="rId93" w:history="1">
+        <w:r>
+          <w:rPr>
+            <w:rStyle w:val="Hyperlink"/>
+          </w:rPr>
+          <w:t>PEP 257 – Docstring Conventions | peps.python.org</w:t>
+        </w:r>
+      </w:hyperlink>
+      <w:r>
+        <w:t xml:space="preserve"> (Accessed 18/4/2022)</w:t>
+      </w:r>
+    </w:p>
+    <w:p>
+      <w:pPr>
+        <w:ind w:left="720" w:hanging="720"/>
+      </w:pPr>
+      <w:r>
+        <w:t>[6]</w:t>
+      </w:r>
+      <w:r>
+        <w:tab/>
+        <w:t xml:space="preserve">B. Latte., S. Henning., M. Wojcieszak. (2019, Feb. 18) Clean Code: On the Use of Practices and Tools to Produce Maintainable Code for Long-Living. [Paper] </w:t>
+      </w:r>
+      <w:r>
+        <w:rPr>
+          <w:i/>
+        </w:rPr>
+        <w:t xml:space="preserve">In: EMLS 2019: 6th Collaborative Workshop on Evolution and Maintenance of Long-Living Systems. , Stuttgart. Proceedings of the Workshops of the Software Engineering Conference 2019. ; pp. 96-99. </w:t>
+      </w:r>
+      <w:r>
+        <w:t xml:space="preserve">Available: </w:t>
+      </w:r>
+      <w:hyperlink r:id="rId94" w:history="1">
+        <w:r>
+          <w:rPr>
+            <w:rStyle w:val="Hyperlink"/>
+            <w:color w:val="auto"/>
+          </w:rPr>
+          <w:t>https://ocean</w:t>
+        </w:r>
+        <w:r>
+          <w:rPr>
+            <w:rStyle w:val="Hyperlink"/>
+            <w:color w:val="auto"/>
+          </w:rPr>
+          <w:t>r</w:t>
+        </w:r>
+        <w:r>
+          <w:rPr>
+            <w:rStyle w:val="Hyperlink"/>
+            <w:color w:val="auto"/>
+          </w:rPr>
+          <w:t>ep.geomar.de/id/eprint/45829/</w:t>
+        </w:r>
+      </w:hyperlink>
+    </w:p>
+    <w:p>
+      <w:pPr>
+        <w:ind w:left="720" w:hanging="720"/>
+      </w:pPr>
+      <w:r>
+        <w:t>[7]</w:t>
+      </w:r>
+      <w:r>
+        <w:tab/>
+        <w:t xml:space="preserve">Visual Studio Code. (n.d.) </w:t>
+      </w:r>
+      <w:r>
         <w:t>Why did we build Visual Studio Code?</w:t>
       </w:r>
       <w:r>
-        <w:t xml:space="preserve"> [Online]</w:t>
-      </w:r>
-      <w:r>
-        <w:t>. Available:</w:t>
-      </w:r>
-      <w:r>
-        <w:t xml:space="preserve"> </w:t>
-      </w:r>
-      <w:hyperlink r:id="rId92" w:history="1">
+        <w:t xml:space="preserve"> [Online]. Available: </w:t>
+      </w:r>
+      <w:hyperlink r:id="rId95" w:history="1">
         <w:r>
           <w:rPr>
             <w:rStyle w:val="Hyperlink"/>
@@ -18714,28 +19190,13 @@
         <w:ind w:left="720" w:hanging="720"/>
       </w:pPr>
       <w:r>
-        <w:t>[5]</w:t>
+        <w:t>[8]</w:t>
       </w:r>
       <w:r>
         <w:tab/>
-        <w:t>Insights – Stack</w:t>
-      </w:r>
-      <w:r>
-        <w:t>o</w:t>
-      </w:r>
-      <w:r>
-        <w:t xml:space="preserve">verflow. (2021) </w:t>
-      </w:r>
-      <w:r>
-        <w:t>Stack Overflow Developer Survey 2021 – Most Popular Technologies</w:t>
-      </w:r>
-      <w:r>
-        <w:t>. [Online]</w:t>
-      </w:r>
-      <w:r>
-        <w:t xml:space="preserve">. Available: </w:t>
-      </w:r>
-      <w:hyperlink r:id="rId93" w:anchor="technology" w:history="1">
+        <w:t xml:space="preserve">Insights – Stackoverflow. (2021) Stack Overflow Developer Survey 2021 – Most Popular Technologies. [Online]. Available: </w:t>
+      </w:r>
+      <w:hyperlink r:id="rId96" w:history="1">
         <w:r>
           <w:rPr>
             <w:rStyle w:val="Hyperlink"/>
@@ -18750,135 +19211,16 @@
     <w:p>
       <w:pPr>
         <w:ind w:left="720" w:hanging="720"/>
-      </w:pPr>
-      <w:r>
-        <w:t>[6]</w:t>
+        <w:rPr>
+          <w:rStyle w:val="Hyperlink"/>
+        </w:rPr>
+      </w:pPr>
+      <w:r>
+        <w:t>[9]</w:t>
       </w:r>
       <w:r>
         <w:tab/>
-      </w:r>
-      <w:r>
-        <w:t>Pandas. (2022)</w:t>
-      </w:r>
-      <w:r>
-        <w:t xml:space="preserve"> Pandas Documentation</w:t>
-      </w:r>
-      <w:r>
-        <w:t>. [Online]. Available</w:t>
-      </w:r>
-      <w:r>
-        <w:t xml:space="preserve">: </w:t>
-      </w:r>
-      <w:hyperlink r:id="rId94" w:history="1">
-        <w:r>
-          <w:rPr>
-            <w:rStyle w:val="Hyperlink"/>
-          </w:rPr>
-          <w:t>https://pandas.pydata.org/docs/</w:t>
-        </w:r>
-      </w:hyperlink>
-      <w:r>
-        <w:t xml:space="preserve"> </w:t>
-      </w:r>
-    </w:p>
-    <w:p>
-      <w:pPr>
-        <w:ind w:left="720" w:hanging="720"/>
-      </w:pPr>
-      <w:r>
-        <w:t>[7]</w:t>
-      </w:r>
-      <w:r>
-        <w:tab/>
-      </w:r>
-      <w:r>
-        <w:t>Plotly</w:t>
-      </w:r>
-      <w:r>
-        <w:t>. (n.d.)</w:t>
-      </w:r>
-      <w:r>
-        <w:t xml:space="preserve"> </w:t>
-      </w:r>
-      <w:r>
-        <w:t>Plotly Python Open Source Graphing Library</w:t>
-      </w:r>
-      <w:r>
-        <w:t>. [Online]. Available</w:t>
-      </w:r>
-      <w:r>
-        <w:t xml:space="preserve">: </w:t>
-      </w:r>
-      <w:hyperlink r:id="rId95" w:history="1">
-        <w:r>
-          <w:rPr>
-            <w:rStyle w:val="Hyperlink"/>
-          </w:rPr>
-          <w:t>https://plotly.com/python/</w:t>
-        </w:r>
-      </w:hyperlink>
-      <w:r>
-        <w:t xml:space="preserve"> </w:t>
-      </w:r>
-    </w:p>
-    <w:p>
-      <w:pPr>
-        <w:ind w:left="720" w:hanging="720"/>
-      </w:pPr>
-      <w:r>
-        <w:t>[8]</w:t>
-      </w:r>
-      <w:r>
-        <w:tab/>
-      </w:r>
-      <w:r>
-        <w:t>A. Tomar. (2021, Mar. 17)</w:t>
-      </w:r>
-      <w:r>
-        <w:t xml:space="preserve"> </w:t>
-      </w:r>
-      <w:r>
-        <w:t>Dash for Beginners: Create Interactive Python Dashboards</w:t>
-      </w:r>
-      <w:r>
-        <w:t>. [Online]</w:t>
-      </w:r>
-      <w:r>
-        <w:t>. Available:</w:t>
-      </w:r>
-      <w:r>
-        <w:t xml:space="preserve"> </w:t>
-      </w:r>
-      <w:hyperlink r:id="rId96" w:history="1">
-        <w:r>
-          <w:rPr>
-            <w:rStyle w:val="Hyperlink"/>
-          </w:rPr>
-          <w:t>https://towardsdatascience.com/dash-for-beginners-create-interactive-python-dashboards-338bfcb6ffa4</w:t>
-        </w:r>
-      </w:hyperlink>
-      <w:r>
-        <w:t xml:space="preserve"> </w:t>
-      </w:r>
-    </w:p>
-    <w:p>
-      <w:pPr>
-        <w:ind w:left="720" w:hanging="720"/>
-      </w:pPr>
-      <w:r>
-        <w:t>[9]</w:t>
-      </w:r>
-      <w:r>
-        <w:tab/>
-      </w:r>
-      <w:r>
-        <w:t>SQLite</w:t>
-      </w:r>
-      <w:r>
-        <w:t>. (n.d.)</w:t>
-      </w:r>
-      <w:r>
-        <w:t xml:space="preserve"> </w:t>
+        <w:t xml:space="preserve">SQLite. (n.d.) </w:t>
       </w:r>
       <w:r>
         <w:t>What Is SQLite?</w:t>
@@ -18904,6 +19246,142 @@
       </w:r>
       <w:r>
         <w:tab/>
+        <w:t xml:space="preserve">Python-Requests. (n.d.) </w:t>
+      </w:r>
+      <w:r>
+        <w:t>Requests: HTTP for Humans</w:t>
+      </w:r>
+      <w:r>
+        <w:t xml:space="preserve">. [Online]. Available: </w:t>
+      </w:r>
+      <w:hyperlink r:id="rId98" w:history="1">
+        <w:r>
+          <w:rPr>
+            <w:rStyle w:val="Hyperlink"/>
+          </w:rPr>
+          <w:t>https://docs.python-requests.org/en/latest/</w:t>
+        </w:r>
+      </w:hyperlink>
+      <w:r>
+        <w:t xml:space="preserve"> </w:t>
+      </w:r>
+    </w:p>
+    <w:p>
+      <w:pPr>
+        <w:ind w:left="720" w:hanging="720"/>
+      </w:pPr>
+      <w:r>
+        <w:t>[</w:t>
+      </w:r>
+      <w:r>
+        <w:t>11</w:t>
+      </w:r>
+      <w:r>
+        <w:t>]</w:t>
+      </w:r>
+      <w:r>
+        <w:tab/>
+      </w:r>
+      <w:r>
+        <w:t>A. Tomar. (2021, Mar. 17)</w:t>
+      </w:r>
+      <w:r>
+        <w:t xml:space="preserve"> </w:t>
+      </w:r>
+      <w:r>
+        <w:t>Dash for Beginners: Create Interactive Python Dashboards</w:t>
+      </w:r>
+      <w:r>
+        <w:t>. [Online]</w:t>
+      </w:r>
+      <w:r>
+        <w:t>. Available:</w:t>
+      </w:r>
+      <w:r>
+        <w:t xml:space="preserve"> </w:t>
+      </w:r>
+      <w:hyperlink r:id="rId99" w:history="1">
+        <w:r>
+          <w:rPr>
+            <w:rStyle w:val="Hyperlink"/>
+          </w:rPr>
+          <w:t>https://towardsdatascience.com/dash-for-beginners-create-interactive-python-dashboards-338bfcb6ffa4</w:t>
+        </w:r>
+      </w:hyperlink>
+      <w:r>
+        <w:t xml:space="preserve"> </w:t>
+      </w:r>
+    </w:p>
+    <w:p>
+      <w:pPr>
+        <w:ind w:left="720" w:hanging="720"/>
+      </w:pPr>
+      <w:r>
+        <w:lastRenderedPageBreak/>
+        <w:t>[12]</w:t>
+      </w:r>
+      <w:r>
+        <w:tab/>
+        <w:t xml:space="preserve">Plotly. (n.d.) </w:t>
+      </w:r>
+      <w:r>
+        <w:t>Plotly Python Open Source Graphing Library</w:t>
+      </w:r>
+      <w:r>
+        <w:t xml:space="preserve">. [Online]. Available: </w:t>
+      </w:r>
+      <w:hyperlink r:id="rId100" w:history="1">
+        <w:r>
+          <w:rPr>
+            <w:rStyle w:val="Hyperlink"/>
+          </w:rPr>
+          <w:t>https://plotly.com/python/</w:t>
+        </w:r>
+      </w:hyperlink>
+      <w:r>
+        <w:t xml:space="preserve"> </w:t>
+      </w:r>
+    </w:p>
+    <w:p>
+      <w:pPr>
+        <w:ind w:left="720" w:hanging="720"/>
+      </w:pPr>
+      <w:r>
+        <w:t>[13]</w:t>
+      </w:r>
+      <w:r>
+        <w:tab/>
+      </w:r>
+      <w:r>
+        <w:t xml:space="preserve">Pandas. (2022) Pandas Documentation. [Online]. Available: </w:t>
+      </w:r>
+      <w:hyperlink r:id="rId101" w:history="1">
+        <w:r>
+          <w:rPr>
+            <w:rStyle w:val="Hyperlink"/>
+          </w:rPr>
+          <w:t>https://pandas.pydata.org/docs/</w:t>
+        </w:r>
+      </w:hyperlink>
+      <w:r>
+        <w:t xml:space="preserve"> </w:t>
+      </w:r>
+    </w:p>
+    <w:p>
+      <w:pPr>
+        <w:ind w:left="720" w:hanging="720"/>
+      </w:pPr>
+      <w:r>
+        <w:t>[1</w:t>
+      </w:r>
+      <w:r>
+        <w:t>4</w:t>
+      </w:r>
+      <w:r>
+        <w:t>]</w:t>
+      </w:r>
+      <w:r>
+        <w:tab/>
       </w:r>
       <w:r>
         <w:t>Pycaret. (n.d.)</w:t>
@@ -18926,7 +19404,7 @@
       <w:r>
         <w:t xml:space="preserve">: </w:t>
       </w:r>
-      <w:hyperlink r:id="rId98" w:anchor="anomaly-detection" w:history="1">
+      <w:hyperlink r:id="rId102" w:anchor="anomaly-detection" w:history="1">
         <w:r>
           <w:rPr>
             <w:rStyle w:val="Hyperlink"/>
@@ -18940,7 +19418,10 @@
         <w:ind w:left="720" w:hanging="720"/>
       </w:pPr>
       <w:r>
-        <w:t>[11</w:t>
+        <w:t>[1</w:t>
+      </w:r>
+      <w:r>
+        <w:t>5</w:t>
       </w:r>
       <w:r>
         <w:t>]</w:t>
@@ -18952,52 +19433,12 @@
       <w:r>
         <w:t xml:space="preserve"> (n.d.) Scikit-learn – Getting Started [Online]. Available: </w:t>
       </w:r>
-      <w:hyperlink r:id="rId99" w:history="1">
+      <w:hyperlink r:id="rId103" w:history="1">
         <w:r>
           <w:rPr>
             <w:rStyle w:val="Hyperlink"/>
           </w:rPr>
           <w:t>https://scikit-learn.org/stable/getting_started.html</w:t>
-        </w:r>
-      </w:hyperlink>
-      <w:r>
-        <w:t xml:space="preserve"> </w:t>
-      </w:r>
-    </w:p>
-    <w:p>
-      <w:pPr>
-        <w:ind w:left="720" w:hanging="720"/>
-      </w:pPr>
-      <w:r>
-        <w:t>[12]</w:t>
-      </w:r>
-      <w:r>
-        <w:tab/>
-      </w:r>
-      <w:r>
-        <w:t>Python-Requests</w:t>
-      </w:r>
-      <w:r>
-        <w:t>. (n.d.)</w:t>
-      </w:r>
-      <w:r>
-        <w:t xml:space="preserve"> </w:t>
-      </w:r>
-      <w:r>
-        <w:t>Requests: HTTP for Humans</w:t>
-      </w:r>
-      <w:r>
-        <w:t>. [Online]. Available:</w:t>
-      </w:r>
-      <w:r>
-        <w:t xml:space="preserve"> </w:t>
-      </w:r>
-      <w:hyperlink r:id="rId100" w:history="1">
-        <w:r>
-          <w:rPr>
-            <w:rStyle w:val="Hyperlink"/>
-          </w:rPr>
-          <w:t>https://docs.python-requests.org/en/latest/</w:t>
         </w:r>
       </w:hyperlink>
       <w:r>
@@ -19117,7 +19558,6 @@
           <w:rFonts w:ascii="Times New Roman" w:hAnsi="Times New Roman"/>
           <w:color w:val="FF0000"/>
         </w:rPr>
-        <w:lastRenderedPageBreak/>
         <w:t>A description of how each component is implemented.</w:t>
       </w:r>
     </w:p>
@@ -19151,246 +19591,25 @@
     </w:p>
     <w:p>
       <w:pPr>
-        <w:pStyle w:val="ProjectsBody"/>
-        <w:ind w:left="0"/>
-        <w:rPr>
-          <w:color w:val="FF0000"/>
-        </w:rPr>
-      </w:pPr>
-    </w:p>
-    <w:p>
-      <w:pPr>
-        <w:pStyle w:val="ProjectsBody"/>
-        <w:ind w:left="0"/>
-        <w:rPr>
-          <w:color w:val="FF0000"/>
-        </w:rPr>
-      </w:pPr>
-    </w:p>
-    <w:p>
-      <w:pPr>
-        <w:pStyle w:val="ProjectsBody"/>
-        <w:ind w:left="0"/>
-        <w:rPr>
-          <w:color w:val="FF0000"/>
-        </w:rPr>
-      </w:pPr>
-    </w:p>
-    <w:p>
-      <w:pPr>
-        <w:pStyle w:val="ProjectsBody"/>
-        <w:ind w:left="0"/>
-        <w:rPr>
-          <w:color w:val="FF0000"/>
-        </w:rPr>
-      </w:pPr>
-    </w:p>
-    <w:p>
-      <w:pPr>
-        <w:pStyle w:val="ProjectsBody"/>
-        <w:ind w:left="0"/>
-        <w:rPr>
-          <w:color w:val="FF0000"/>
-        </w:rPr>
-      </w:pPr>
-    </w:p>
-    <w:p>
-      <w:pPr>
-        <w:pStyle w:val="ProjectsBody"/>
-        <w:ind w:left="0"/>
-        <w:rPr>
-          <w:color w:val="FF0000"/>
-        </w:rPr>
-      </w:pPr>
-    </w:p>
-    <w:p>
-      <w:pPr>
-        <w:pStyle w:val="ProjectsBody"/>
-        <w:ind w:left="0"/>
-        <w:rPr>
-          <w:color w:val="FF0000"/>
-        </w:rPr>
-      </w:pPr>
-    </w:p>
-    <w:p>
-      <w:pPr>
-        <w:pStyle w:val="ProjectsBody"/>
-        <w:ind w:left="0"/>
-        <w:rPr>
-          <w:color w:val="FF0000"/>
-        </w:rPr>
-      </w:pPr>
-    </w:p>
-    <w:p>
-      <w:pPr>
-        <w:pStyle w:val="ProjectsBody"/>
-        <w:ind w:left="0"/>
-        <w:rPr>
-          <w:color w:val="FF0000"/>
-        </w:rPr>
-      </w:pPr>
-    </w:p>
-    <w:p>
-      <w:pPr>
-        <w:pStyle w:val="ProjectsBody"/>
-        <w:ind w:left="0"/>
-        <w:rPr>
-          <w:color w:val="FF0000"/>
-        </w:rPr>
-      </w:pPr>
-    </w:p>
-    <w:p>
-      <w:pPr>
-        <w:pStyle w:val="ProjectsBody"/>
-        <w:ind w:left="0"/>
-        <w:rPr>
-          <w:color w:val="FF0000"/>
-        </w:rPr>
-      </w:pPr>
-    </w:p>
-    <w:p>
-      <w:pPr>
-        <w:pStyle w:val="ProjectsBody"/>
-        <w:ind w:left="0"/>
-        <w:rPr>
-          <w:color w:val="FF0000"/>
-        </w:rPr>
-      </w:pPr>
-    </w:p>
-    <w:p>
-      <w:pPr>
-        <w:pStyle w:val="ProjectsBody"/>
-        <w:ind w:left="0"/>
-        <w:rPr>
-          <w:color w:val="FF0000"/>
-        </w:rPr>
-      </w:pPr>
-    </w:p>
-    <w:p>
-      <w:pPr>
-        <w:pStyle w:val="ProjectsBody"/>
-        <w:ind w:left="0"/>
-        <w:rPr>
-          <w:color w:val="FF0000"/>
-        </w:rPr>
-      </w:pPr>
-    </w:p>
-    <w:p>
-      <w:pPr>
-        <w:pStyle w:val="ProjectsBody"/>
-        <w:ind w:left="0"/>
-        <w:rPr>
-          <w:color w:val="FF0000"/>
-        </w:rPr>
-      </w:pPr>
-    </w:p>
-    <w:p>
-      <w:pPr>
-        <w:pStyle w:val="ProjectsBody"/>
-        <w:ind w:left="0"/>
-        <w:rPr>
-          <w:color w:val="FF0000"/>
-        </w:rPr>
-      </w:pPr>
-    </w:p>
-    <w:p>
-      <w:pPr>
-        <w:pStyle w:val="ProjectsBody"/>
-        <w:ind w:left="0"/>
-        <w:rPr>
-          <w:color w:val="FF0000"/>
-        </w:rPr>
-      </w:pPr>
-    </w:p>
-    <w:p>
-      <w:pPr>
-        <w:pStyle w:val="ProjectsBody"/>
-        <w:ind w:left="0"/>
-        <w:rPr>
-          <w:color w:val="FF0000"/>
-        </w:rPr>
-      </w:pPr>
-    </w:p>
-    <w:p>
-      <w:pPr>
-        <w:pStyle w:val="ProjectsBody"/>
-        <w:ind w:left="0"/>
-        <w:rPr>
-          <w:color w:val="FF0000"/>
-        </w:rPr>
-      </w:pPr>
-    </w:p>
-    <w:p>
-      <w:pPr>
-        <w:pStyle w:val="ProjectsBody"/>
-        <w:ind w:left="0"/>
-        <w:rPr>
-          <w:color w:val="FF0000"/>
-        </w:rPr>
-      </w:pPr>
-    </w:p>
-    <w:p>
-      <w:pPr>
-        <w:pStyle w:val="ProjectsBody"/>
-        <w:ind w:left="0"/>
-        <w:rPr>
-          <w:color w:val="FF0000"/>
-        </w:rPr>
-      </w:pPr>
-    </w:p>
-    <w:p>
-      <w:pPr>
-        <w:pStyle w:val="ProjectsBody"/>
-        <w:ind w:left="0"/>
-        <w:rPr>
-          <w:color w:val="FF0000"/>
-        </w:rPr>
-      </w:pPr>
-    </w:p>
-    <w:p>
-      <w:pPr>
-        <w:pStyle w:val="ProjectsBody"/>
-        <w:ind w:left="0"/>
-        <w:rPr>
-          <w:color w:val="FF0000"/>
-        </w:rPr>
-      </w:pPr>
-    </w:p>
-    <w:p>
-      <w:pPr>
-        <w:pStyle w:val="ProjectsBody"/>
-        <w:ind w:left="0"/>
-        <w:rPr>
-          <w:color w:val="FF0000"/>
-        </w:rPr>
-      </w:pPr>
-    </w:p>
-    <w:p>
-      <w:pPr>
-        <w:pStyle w:val="ProjectsBody"/>
-        <w:ind w:left="0"/>
-        <w:rPr>
-          <w:color w:val="FF0000"/>
-        </w:rPr>
-      </w:pPr>
-    </w:p>
-    <w:p>
-      <w:pPr>
-        <w:pStyle w:val="ProjectsBody"/>
-        <w:ind w:left="0"/>
-        <w:rPr>
-          <w:color w:val="FF0000"/>
-        </w:rPr>
-      </w:pPr>
-    </w:p>
-    <w:p>
-      <w:pPr>
-        <w:pStyle w:val="ProjectsBody"/>
-        <w:ind w:left="0"/>
-        <w:rPr>
-          <w:color w:val="FF0000"/>
-        </w:rPr>
-      </w:pPr>
+        <w:pStyle w:val="CSC3002MainHeading"/>
+        <w:numPr>
+          <w:ilvl w:val="0"/>
+          <w:numId w:val="0"/>
+        </w:numPr>
+      </w:pPr>
+    </w:p>
+    <w:p>
+      <w:pPr>
+        <w:pStyle w:val="CSC3002MainHeading"/>
+        <w:numPr>
+          <w:ilvl w:val="0"/>
+          <w:numId w:val="0"/>
+        </w:numPr>
+        <w:ind w:left="390"/>
+      </w:pPr>
+      <w:r>
+        <w:br w:type="page"/>
+      </w:r>
     </w:p>
     <w:p>
       <w:pPr>
@@ -20063,7 +20282,7 @@
         </w:rPr>
         <w:t xml:space="preserve">‘Coverage.py’ - </w:t>
       </w:r>
-      <w:hyperlink r:id="rId101" w:history="1">
+      <w:hyperlink r:id="rId104" w:history="1">
         <w:r>
           <w:rPr>
             <w:rStyle w:val="Hyperlink"/>
@@ -20408,9 +20627,9 @@
           <w:lang w:eastAsia="en-GB"/>
         </w:rPr>
         <w:drawing>
-          <wp:inline distT="0" distB="0" distL="0" distR="0" wp14:anchorId="0F6F0E1E" wp14:editId="1D2EFBBE">
-            <wp:extent cx="4123427" cy="3298742"/>
-            <wp:effectExtent l="19050" t="19050" r="10795" b="16510"/>
+          <wp:inline distT="0" distB="0" distL="0" distR="0" wp14:anchorId="0F6F0E1E" wp14:editId="64025F15">
+            <wp:extent cx="3743325" cy="2994660"/>
+            <wp:effectExtent l="19050" t="19050" r="28575" b="15240"/>
             <wp:docPr id="1" name="Picture 1"/>
             <wp:cNvGraphicFramePr>
               <a:graphicFrameLocks xmlns:a="http://schemas.openxmlformats.org/drawingml/2006/main" noChangeAspect="1"/>
@@ -20423,7 +20642,7 @@
                     <pic:cNvPicPr/>
                   </pic:nvPicPr>
                   <pic:blipFill>
-                    <a:blip r:embed="rId102"/>
+                    <a:blip r:embed="rId105"/>
                     <a:stretch>
                       <a:fillRect/>
                     </a:stretch>
@@ -20431,7 +20650,7 @@
                   <pic:spPr>
                     <a:xfrm>
                       <a:off x="0" y="0"/>
-                      <a:ext cx="4133322" cy="3306658"/>
+                      <a:ext cx="3752940" cy="3002352"/>
                     </a:xfrm>
                     <a:prstGeom prst="rect">
                       <a:avLst/>
@@ -20471,68 +20690,6 @@
           <w:rFonts w:ascii="Times New Roman" w:hAnsi="Times New Roman"/>
         </w:rPr>
       </w:pPr>
-      <w:r>
-        <w:rPr>
-          <w:rFonts w:ascii="Times New Roman" w:hAnsi="Times New Roman"/>
-        </w:rPr>
-        <w:lastRenderedPageBreak/>
-        <w:t>[1]</w:t>
-      </w:r>
-      <w:r>
-        <w:rPr>
-          <w:rFonts w:ascii="Times New Roman" w:hAnsi="Times New Roman"/>
-        </w:rPr>
-        <w:tab/>
-        <w:t>Gitlab Docs</w:t>
-      </w:r>
-      <w:r>
-        <w:rPr>
-          <w:rFonts w:ascii="Times New Roman" w:hAnsi="Times New Roman"/>
-        </w:rPr>
-        <w:t xml:space="preserve">. (n.d.) </w:t>
-      </w:r>
-      <w:r>
-        <w:rPr>
-          <w:rFonts w:ascii="Times New Roman" w:hAnsi="Times New Roman"/>
-        </w:rPr>
-        <w:t>CI/CD Concepts</w:t>
-      </w:r>
-      <w:r>
-        <w:rPr>
-          <w:rFonts w:ascii="Times New Roman" w:hAnsi="Times New Roman"/>
-        </w:rPr>
-        <w:t xml:space="preserve"> [Online]. Available:</w:t>
-      </w:r>
-      <w:r>
-        <w:rPr>
-          <w:rFonts w:ascii="Times New Roman" w:hAnsi="Times New Roman"/>
-        </w:rPr>
-        <w:t xml:space="preserve"> </w:t>
-      </w:r>
-      <w:hyperlink r:id="rId103" w:anchor="continuous-integration" w:history="1">
-        <w:r>
-          <w:rPr>
-            <w:rStyle w:val="Hyperlink"/>
-            <w:rFonts w:ascii="Times New Roman" w:hAnsi="Times New Roman"/>
-          </w:rPr>
-          <w:t>https://docs.gitlab.com/ee/ci/introduction/index.html#continuous-integration</w:t>
-        </w:r>
-      </w:hyperlink>
-      <w:r>
-        <w:rPr>
-          <w:rFonts w:ascii="Times New Roman" w:hAnsi="Times New Roman"/>
-        </w:rPr>
-        <w:t xml:space="preserve"> </w:t>
-      </w:r>
-    </w:p>
-    <w:p>
-      <w:pPr>
-        <w:spacing w:after="160" w:line="259" w:lineRule="auto"/>
-        <w:ind w:left="720" w:hanging="720"/>
-        <w:rPr>
-          <w:rFonts w:ascii="Times New Roman" w:hAnsi="Times New Roman"/>
-        </w:rPr>
-      </w:pPr>
     </w:p>
     <w:p>
       <w:pPr>
@@ -20548,6 +20705,7 @@
           <w:noProof/>
           <w:lang w:eastAsia="en-GB"/>
         </w:rPr>
+        <w:lastRenderedPageBreak/>
         <w:drawing>
           <wp:inline distT="0" distB="0" distL="0" distR="0" wp14:anchorId="21E3D94A" wp14:editId="01FCB9F6">
             <wp:extent cx="2639683" cy="1672057"/>
@@ -20564,7 +20722,7 @@
                     <pic:cNvPicPr/>
                   </pic:nvPicPr>
                   <pic:blipFill>
-                    <a:blip r:embed="rId104"/>
+                    <a:blip r:embed="rId106"/>
                     <a:stretch>
                       <a:fillRect/>
                     </a:stretch>
@@ -20688,7 +20846,7 @@
                     <pic:cNvPicPr/>
                   </pic:nvPicPr>
                   <pic:blipFill>
-                    <a:blip r:embed="rId105"/>
+                    <a:blip r:embed="rId107"/>
                     <a:stretch>
                       <a:fillRect/>
                     </a:stretch>
@@ -20746,11 +20904,47 @@
         <w:pStyle w:val="CSC3002SubSubHEad"/>
       </w:pPr>
     </w:p>
-    <w:p/>
-    <w:p>
-      <w:r>
+    <w:p>
+      <w:pPr>
+        <w:spacing w:after="160" w:line="259" w:lineRule="auto"/>
+        <w:ind w:left="720" w:hanging="720"/>
+        <w:rPr>
+          <w:rFonts w:ascii="Times New Roman" w:hAnsi="Times New Roman"/>
+        </w:rPr>
+      </w:pPr>
+      <w:r>
+        <w:rPr>
+          <w:rFonts w:ascii="Times New Roman" w:hAnsi="Times New Roman"/>
+        </w:rPr>
+        <w:t>[1]</w:t>
+      </w:r>
+      <w:r>
+        <w:rPr>
+          <w:rFonts w:ascii="Times New Roman" w:hAnsi="Times New Roman"/>
+        </w:rPr>
+        <w:tab/>
+        <w:t xml:space="preserve">Gitlab Docs. (n.d.) CI/CD Concepts [Online]. Available: </w:t>
+      </w:r>
+      <w:hyperlink r:id="rId108" w:anchor="continuous-integration" w:history="1">
+        <w:r>
+          <w:rPr>
+            <w:rStyle w:val="Hyperlink"/>
+            <w:rFonts w:ascii="Times New Roman" w:hAnsi="Times New Roman"/>
+          </w:rPr>
+          <w:t>https://docs.gitlab.com/ee/ci/introduction/index.html#continuous-integration</w:t>
+        </w:r>
+      </w:hyperlink>
+      <w:r>
+        <w:rPr>
+          <w:rFonts w:ascii="Times New Roman" w:hAnsi="Times New Roman"/>
+        </w:rPr>
         <w:t xml:space="preserve"> </w:t>
       </w:r>
+    </w:p>
+    <w:p>
+      <w:pPr>
+        <w:ind w:left="720" w:hanging="660"/>
+      </w:pPr>
       <w:r>
         <w:t>[2]</w:t>
       </w:r>
@@ -20808,7 +21002,7 @@
       <w:r>
         <w:t xml:space="preserve">: </w:t>
       </w:r>
-      <w:hyperlink r:id="rId106" w:history="1">
+      <w:hyperlink r:id="rId109" w:history="1">
         <w:r>
           <w:rPr>
             <w:rStyle w:val="Hyperlink"/>
@@ -20818,6 +21012,9 @@
       </w:hyperlink>
     </w:p>
     <w:p>
+      <w:pPr>
+        <w:ind w:left="720" w:hanging="720"/>
+      </w:pPr>
       <w:r>
         <w:t>[3]</w:t>
       </w:r>
@@ -20846,7 +21043,7 @@
       <w:r>
         <w:t xml:space="preserve"> Available: </w:t>
       </w:r>
-      <w:hyperlink r:id="rId107" w:history="1">
+      <w:hyperlink r:id="rId110" w:history="1">
         <w:r>
           <w:rPr>
             <w:rStyle w:val="Hyperlink"/>
@@ -20948,11 +21145,7 @@
     <w:p>
       <w:pPr>
         <w:pStyle w:val="ProjectsBody"/>
-      </w:pPr>
-    </w:p>
-    <w:p>
-      <w:pPr>
-        <w:pStyle w:val="ProjectsBody"/>
+        <w:ind w:left="0"/>
       </w:pPr>
     </w:p>
     <w:p>
@@ -21204,7 +21397,7 @@
                     <pic:cNvPicPr/>
                   </pic:nvPicPr>
                   <pic:blipFill>
-                    <a:blip r:embed="rId108"/>
+                    <a:blip r:embed="rId111"/>
                     <a:stretch>
                       <a:fillRect/>
                     </a:stretch>
@@ -21451,7 +21644,7 @@
                     <pic:cNvPicPr/>
                   </pic:nvPicPr>
                   <pic:blipFill>
-                    <a:blip r:embed="rId109"/>
+                    <a:blip r:embed="rId112"/>
                     <a:stretch>
                       <a:fillRect/>
                     </a:stretch>
@@ -21516,7 +21709,7 @@
                     <pic:cNvPicPr/>
                   </pic:nvPicPr>
                   <pic:blipFill rotWithShape="1">
-                    <a:blip r:embed="rId110"/>
+                    <a:blip r:embed="rId113"/>
                     <a:srcRect r="13608"/>
                     <a:stretch/>
                   </pic:blipFill>
@@ -21869,7 +22062,7 @@
         </w:rPr>
         <w:t xml:space="preserve"> [Online]. Available: </w:t>
       </w:r>
-      <w:hyperlink r:id="rId111" w:history="1">
+      <w:hyperlink r:id="rId114" w:history="1">
         <w:r>
           <w:rPr>
             <w:rStyle w:val="Hyperlink"/>
@@ -21913,7 +22106,7 @@
         </w:rPr>
         <w:t xml:space="preserve"> [Online]. Available: </w:t>
       </w:r>
-      <w:hyperlink r:id="rId112" w:history="1">
+      <w:hyperlink r:id="rId115" w:history="1">
         <w:r>
           <w:rPr>
             <w:rStyle w:val="Hyperlink"/>
@@ -21957,7 +22150,7 @@
         </w:rPr>
         <w:t xml:space="preserve"> [Online]. Available: </w:t>
       </w:r>
-      <w:hyperlink r:id="rId113" w:history="1">
+      <w:hyperlink r:id="rId116" w:history="1">
         <w:r>
           <w:rPr>
             <w:rStyle w:val="Hyperlink"/>
@@ -21999,7 +22192,7 @@
         </w:rPr>
         <w:t xml:space="preserve"> Available: </w:t>
       </w:r>
-      <w:hyperlink r:id="rId114" w:history="1">
+      <w:hyperlink r:id="rId117" w:history="1">
         <w:r>
           <w:rPr>
             <w:rStyle w:val="Hyperlink"/>
@@ -22033,7 +22226,7 @@
       <w:r>
         <w:t xml:space="preserve"> 1. Available: </w:t>
       </w:r>
-      <w:hyperlink r:id="rId115" w:history="1">
+      <w:hyperlink r:id="rId118" w:history="1">
         <w:r>
           <w:rPr>
             <w:rStyle w:val="Hyperlink"/>
@@ -22076,7 +22269,7 @@
       <w:r>
         <w:t xml:space="preserve">[Online] Available: </w:t>
       </w:r>
-      <w:hyperlink r:id="rId116" w:history="1">
+      <w:hyperlink r:id="rId119" w:history="1">
         <w:r>
           <w:rPr>
             <w:rStyle w:val="Hyperlink"/>
@@ -22126,7 +22319,7 @@
         </w:rPr>
         <w:t xml:space="preserve"> [Online]. Available: </w:t>
       </w:r>
-      <w:hyperlink r:id="rId117" w:history="1">
+      <w:hyperlink r:id="rId120" w:history="1">
         <w:r>
           <w:rPr>
             <w:rStyle w:val="Hyperlink"/>
@@ -22385,7 +22578,7 @@
                     <pic:cNvPicPr/>
                   </pic:nvPicPr>
                   <pic:blipFill rotWithShape="1">
-                    <a:blip r:embed="rId118"/>
+                    <a:blip r:embed="rId121"/>
                     <a:srcRect t="9039" b="1653"/>
                     <a:stretch/>
                   </pic:blipFill>
@@ -22788,7 +22981,7 @@
         </w:rPr>
         <w:t xml:space="preserve">Dengue and Severe Dengue [Online]. Available: </w:t>
       </w:r>
-      <w:hyperlink r:id="rId119" w:history="1">
+      <w:hyperlink r:id="rId122" w:history="1">
         <w:r>
           <w:rPr>
             <w:rStyle w:val="Hyperlink"/>
@@ -22836,7 +23029,7 @@
         </w:rPr>
         <w:t xml:space="preserve"> Algorithm. [Online]. Available: </w:t>
       </w:r>
-      <w:hyperlink r:id="rId120" w:history="1">
+      <w:hyperlink r:id="rId123" w:history="1">
         <w:r>
           <w:rPr>
             <w:rStyle w:val="Hyperlink"/>
@@ -22958,7 +23151,7 @@
                           <pic:cNvPicPr/>
                         </pic:nvPicPr>
                         <pic:blipFill>
-                          <a:blip r:embed="rId121"/>
+                          <a:blip r:embed="rId124"/>
                           <a:stretch>
                             <a:fillRect/>
                           </a:stretch>
@@ -23012,7 +23205,7 @@
                           <pic:cNvPicPr/>
                         </pic:nvPicPr>
                         <pic:blipFill>
-                          <a:blip r:embed="rId122"/>
+                          <a:blip r:embed="rId125"/>
                           <a:stretch>
                             <a:fillRect/>
                           </a:stretch>
@@ -23156,7 +23349,7 @@
                           <pic:cNvPicPr/>
                         </pic:nvPicPr>
                         <pic:blipFill>
-                          <a:blip r:embed="rId123"/>
+                          <a:blip r:embed="rId126"/>
                           <a:stretch>
                             <a:fillRect/>
                           </a:stretch>
@@ -23210,7 +23403,7 @@
                           <pic:cNvPicPr/>
                         </pic:nvPicPr>
                         <pic:blipFill>
-                          <a:blip r:embed="rId124"/>
+                          <a:blip r:embed="rId127"/>
                           <a:stretch>
                             <a:fillRect/>
                           </a:stretch>
@@ -23366,7 +23559,7 @@
                           <pic:cNvPicPr/>
                         </pic:nvPicPr>
                         <pic:blipFill>
-                          <a:blip r:embed="rId125"/>
+                          <a:blip r:embed="rId128"/>
                           <a:stretch>
                             <a:fillRect/>
                           </a:stretch>
@@ -23420,7 +23613,7 @@
                           <pic:cNvPicPr/>
                         </pic:nvPicPr>
                         <pic:blipFill>
-                          <a:blip r:embed="rId126"/>
+                          <a:blip r:embed="rId129"/>
                           <a:stretch>
                             <a:fillRect/>
                           </a:stretch>
@@ -23565,7 +23758,7 @@
                           <pic:cNvPicPr/>
                         </pic:nvPicPr>
                         <pic:blipFill>
-                          <a:blip r:embed="rId127"/>
+                          <a:blip r:embed="rId130"/>
                           <a:stretch>
                             <a:fillRect/>
                           </a:stretch>
@@ -23619,7 +23812,7 @@
                           <pic:cNvPicPr/>
                         </pic:nvPicPr>
                         <pic:blipFill>
-                          <a:blip r:embed="rId128"/>
+                          <a:blip r:embed="rId131"/>
                           <a:stretch>
                             <a:fillRect/>
                           </a:stretch>
@@ -23759,7 +23952,7 @@
                     <pic:cNvPicPr/>
                   </pic:nvPicPr>
                   <pic:blipFill>
-                    <a:blip r:embed="rId129"/>
+                    <a:blip r:embed="rId132"/>
                     <a:stretch>
                       <a:fillRect/>
                     </a:stretch>
@@ -28485,7 +28678,7 @@
                           <pic:cNvPicPr/>
                         </pic:nvPicPr>
                         <pic:blipFill>
-                          <a:blip r:embed="rId130"/>
+                          <a:blip r:embed="rId133"/>
                           <a:stretch>
                             <a:fillRect/>
                           </a:stretch>
@@ -28545,7 +28738,7 @@
                           <pic:cNvPicPr/>
                         </pic:nvPicPr>
                         <pic:blipFill>
-                          <a:blip r:embed="rId131"/>
+                          <a:blip r:embed="rId134"/>
                           <a:stretch>
                             <a:fillRect/>
                           </a:stretch>
@@ -28692,7 +28885,7 @@
                           <pic:cNvPicPr/>
                         </pic:nvPicPr>
                         <pic:blipFill>
-                          <a:blip r:embed="rId132"/>
+                          <a:blip r:embed="rId135"/>
                           <a:stretch>
                             <a:fillRect/>
                           </a:stretch>
@@ -28754,7 +28947,7 @@
                           <pic:cNvPicPr/>
                         </pic:nvPicPr>
                         <pic:blipFill>
-                          <a:blip r:embed="rId133"/>
+                          <a:blip r:embed="rId136"/>
                           <a:stretch>
                             <a:fillRect/>
                           </a:stretch>
@@ -28901,7 +29094,7 @@
                           <pic:cNvPicPr/>
                         </pic:nvPicPr>
                         <pic:blipFill>
-                          <a:blip r:embed="rId134"/>
+                          <a:blip r:embed="rId137"/>
                           <a:stretch>
                             <a:fillRect/>
                           </a:stretch>
@@ -28963,7 +29156,7 @@
                           <pic:cNvPicPr/>
                         </pic:nvPicPr>
                         <pic:blipFill>
-                          <a:blip r:embed="rId135"/>
+                          <a:blip r:embed="rId138"/>
                           <a:stretch>
                             <a:fillRect/>
                           </a:stretch>
@@ -29124,7 +29317,7 @@
                           <pic:cNvPicPr/>
                         </pic:nvPicPr>
                         <pic:blipFill>
-                          <a:blip r:embed="rId136"/>
+                          <a:blip r:embed="rId139"/>
                           <a:stretch>
                             <a:fillRect/>
                           </a:stretch>
@@ -29184,7 +29377,7 @@
                           <pic:cNvPicPr/>
                         </pic:nvPicPr>
                         <pic:blipFill>
-                          <a:blip r:embed="rId137"/>
+                          <a:blip r:embed="rId140"/>
                           <a:stretch>
                             <a:fillRect/>
                           </a:stretch>
@@ -29339,7 +29532,7 @@
                           <pic:cNvPicPr/>
                         </pic:nvPicPr>
                         <pic:blipFill>
-                          <a:blip r:embed="rId138"/>
+                          <a:blip r:embed="rId141"/>
                           <a:stretch>
                             <a:fillRect/>
                           </a:stretch>
@@ -29400,7 +29593,7 @@
                           <pic:cNvPicPr/>
                         </pic:nvPicPr>
                         <pic:blipFill>
-                          <a:blip r:embed="rId139"/>
+                          <a:blip r:embed="rId142"/>
                           <a:stretch>
                             <a:fillRect/>
                           </a:stretch>
@@ -29556,7 +29749,7 @@
                           <pic:cNvPicPr/>
                         </pic:nvPicPr>
                         <pic:blipFill>
-                          <a:blip r:embed="rId140"/>
+                          <a:blip r:embed="rId143"/>
                           <a:stretch>
                             <a:fillRect/>
                           </a:stretch>
@@ -29617,7 +29810,7 @@
                           <pic:cNvPicPr/>
                         </pic:nvPicPr>
                         <pic:blipFill>
-                          <a:blip r:embed="rId141"/>
+                          <a:blip r:embed="rId144"/>
                           <a:stretch>
                             <a:fillRect/>
                           </a:stretch>
@@ -29777,7 +29970,7 @@
                           </pic:cNvPicPr>
                         </pic:nvPicPr>
                         <pic:blipFill>
-                          <a:blip r:embed="rId142" cstate="print">
+                          <a:blip r:embed="rId145" cstate="print">
                             <a:extLst>
                               <a:ext uri="{28A0092B-C50C-407E-A947-70E740481C1C}">
                                 <a14:useLocalDpi xmlns:a14="http://schemas.microsoft.com/office/drawing/2010/main" val="0"/>
@@ -29847,7 +30040,7 @@
                           </pic:cNvPicPr>
                         </pic:nvPicPr>
                         <pic:blipFill>
-                          <a:blip r:embed="rId143" cstate="print">
+                          <a:blip r:embed="rId146" cstate="print">
                             <a:extLst>
                               <a:ext uri="{28A0092B-C50C-407E-A947-70E740481C1C}">
                                 <a14:useLocalDpi xmlns:a14="http://schemas.microsoft.com/office/drawing/2010/main" val="0"/>
@@ -30004,7 +30197,7 @@
                           </pic:cNvPicPr>
                         </pic:nvPicPr>
                         <pic:blipFill>
-                          <a:blip r:embed="rId144" cstate="print">
+                          <a:blip r:embed="rId147" cstate="print">
                             <a:extLst>
                               <a:ext uri="{28A0092B-C50C-407E-A947-70E740481C1C}">
                                 <a14:useLocalDpi xmlns:a14="http://schemas.microsoft.com/office/drawing/2010/main" val="0"/>
@@ -30076,7 +30269,7 @@
                           </pic:cNvPicPr>
                         </pic:nvPicPr>
                         <pic:blipFill>
-                          <a:blip r:embed="rId145" cstate="print">
+                          <a:blip r:embed="rId148" cstate="print">
                             <a:extLst>
                               <a:ext uri="{28A0092B-C50C-407E-A947-70E740481C1C}">
                                 <a14:useLocalDpi xmlns:a14="http://schemas.microsoft.com/office/drawing/2010/main" val="0"/>
@@ -30233,7 +30426,7 @@
                           </pic:cNvPicPr>
                         </pic:nvPicPr>
                         <pic:blipFill>
-                          <a:blip r:embed="rId146" cstate="print">
+                          <a:blip r:embed="rId149" cstate="print">
                             <a:extLst>
                               <a:ext uri="{28A0092B-C50C-407E-A947-70E740481C1C}">
                                 <a14:useLocalDpi xmlns:a14="http://schemas.microsoft.com/office/drawing/2010/main" val="0"/>
@@ -30305,7 +30498,7 @@
                           </pic:cNvPicPr>
                         </pic:nvPicPr>
                         <pic:blipFill>
-                          <a:blip r:embed="rId147" cstate="print">
+                          <a:blip r:embed="rId150" cstate="print">
                             <a:extLst>
                               <a:ext uri="{28A0092B-C50C-407E-A947-70E740481C1C}">
                                 <a14:useLocalDpi xmlns:a14="http://schemas.microsoft.com/office/drawing/2010/main" val="0"/>
@@ -30490,7 +30683,7 @@
                           </pic:cNvPicPr>
                         </pic:nvPicPr>
                         <pic:blipFill>
-                          <a:blip r:embed="rId148" cstate="print">
+                          <a:blip r:embed="rId151" cstate="print">
                             <a:extLst>
                               <a:ext uri="{28A0092B-C50C-407E-A947-70E740481C1C}">
                                 <a14:useLocalDpi xmlns:a14="http://schemas.microsoft.com/office/drawing/2010/main" val="0"/>
@@ -30560,7 +30753,7 @@
                           </pic:cNvPicPr>
                         </pic:nvPicPr>
                         <pic:blipFill>
-                          <a:blip r:embed="rId149" cstate="print">
+                          <a:blip r:embed="rId152" cstate="print">
                             <a:extLst>
                               <a:ext uri="{28A0092B-C50C-407E-A947-70E740481C1C}">
                                 <a14:useLocalDpi xmlns:a14="http://schemas.microsoft.com/office/drawing/2010/main" val="0"/>
@@ -30726,7 +30919,7 @@
                           </pic:cNvPicPr>
                         </pic:nvPicPr>
                         <pic:blipFill>
-                          <a:blip r:embed="rId150" cstate="print">
+                          <a:blip r:embed="rId153" cstate="print">
                             <a:extLst>
                               <a:ext uri="{28A0092B-C50C-407E-A947-70E740481C1C}">
                                 <a14:useLocalDpi xmlns:a14="http://schemas.microsoft.com/office/drawing/2010/main" val="0"/>
@@ -30798,7 +30991,7 @@
                           </pic:cNvPicPr>
                         </pic:nvPicPr>
                         <pic:blipFill>
-                          <a:blip r:embed="rId151" cstate="print">
+                          <a:blip r:embed="rId154" cstate="print">
                             <a:extLst>
                               <a:ext uri="{28A0092B-C50C-407E-A947-70E740481C1C}">
                                 <a14:useLocalDpi xmlns:a14="http://schemas.microsoft.com/office/drawing/2010/main" val="0"/>
@@ -30964,7 +31157,7 @@
                           </pic:cNvPicPr>
                         </pic:nvPicPr>
                         <pic:blipFill>
-                          <a:blip r:embed="rId152" cstate="print">
+                          <a:blip r:embed="rId155" cstate="print">
                             <a:extLst>
                               <a:ext uri="{28A0092B-C50C-407E-A947-70E740481C1C}">
                                 <a14:useLocalDpi xmlns:a14="http://schemas.microsoft.com/office/drawing/2010/main" val="0"/>
@@ -31036,7 +31229,7 @@
                           </pic:cNvPicPr>
                         </pic:nvPicPr>
                         <pic:blipFill>
-                          <a:blip r:embed="rId153" cstate="print">
+                          <a:blip r:embed="rId156" cstate="print">
                             <a:extLst>
                               <a:ext uri="{28A0092B-C50C-407E-A947-70E740481C1C}">
                                 <a14:useLocalDpi xmlns:a14="http://schemas.microsoft.com/office/drawing/2010/main" val="0"/>
@@ -33918,6 +34111,27 @@
       <w:szCs w:val="20"/>
     </w:rPr>
   </w:style>
+  <w:style w:type="paragraph" w:styleId="Heading1">
+    <w:name w:val="heading 1"/>
+    <w:basedOn w:val="Normal"/>
+    <w:next w:val="Normal"/>
+    <w:link w:val="Heading1Char"/>
+    <w:uiPriority w:val="9"/>
+    <w:qFormat/>
+    <w:rsid w:val="00004645"/>
+    <w:pPr>
+      <w:keepNext/>
+      <w:keepLines/>
+      <w:spacing w:before="240"/>
+      <w:outlineLvl w:val="0"/>
+    </w:pPr>
+    <w:rPr>
+      <w:rFonts w:asciiTheme="majorHAnsi" w:eastAsiaTheme="majorEastAsia" w:hAnsiTheme="majorHAnsi" w:cstheme="majorBidi"/>
+      <w:color w:val="2E74B5" w:themeColor="accent1" w:themeShade="BF"/>
+      <w:sz w:val="32"/>
+      <w:szCs w:val="32"/>
+    </w:rPr>
+  </w:style>
   <w:style w:type="paragraph" w:styleId="Heading2">
     <w:name w:val="heading 2"/>
     <w:basedOn w:val="Normal"/>
@@ -33944,6 +34158,7 @@
   <w:style w:type="character" w:default="1" w:styleId="DefaultParagraphFont">
     <w:name w:val="Default Paragraph Font"/>
     <w:uiPriority w:val="1"/>
+    <w:semiHidden/>
     <w:unhideWhenUsed/>
   </w:style>
   <w:style w:type="table" w:default="1" w:styleId="TableNormal">
@@ -34492,6 +34707,19 @@
     <w:rPr>
       <w:color w:val="605E5C"/>
       <w:shd w:val="clear" w:color="auto" w:fill="E1DFDD"/>
+    </w:rPr>
+  </w:style>
+  <w:style w:type="character" w:customStyle="1" w:styleId="Heading1Char">
+    <w:name w:val="Heading 1 Char"/>
+    <w:basedOn w:val="DefaultParagraphFont"/>
+    <w:link w:val="Heading1"/>
+    <w:uiPriority w:val="9"/>
+    <w:rsid w:val="00004645"/>
+    <w:rPr>
+      <w:rFonts w:asciiTheme="majorHAnsi" w:eastAsiaTheme="majorEastAsia" w:hAnsiTheme="majorHAnsi" w:cstheme="majorBidi"/>
+      <w:color w:val="2E74B5" w:themeColor="accent1" w:themeShade="BF"/>
+      <w:sz w:val="32"/>
+      <w:szCs w:val="32"/>
     </w:rPr>
   </w:style>
 </w:styles>

</xml_diff>

<commit_message>
Updates to dissertation dicumetn
</commit_message>
<xml_diff>
--- a/resources/documents/Liam_Reid_Dissertation (2).docx
+++ b/resources/documents/Liam_Reid_Dissertation (2).docx
@@ -17885,333 +17885,350 @@
         <w:t>This applications code base follows the</w:t>
       </w:r>
       <w:r>
+        <w:t xml:space="preserve"> ‘Snake Case’</w:t>
+      </w:r>
+      <w:r>
+        <w:t xml:space="preserve"> naming convention</w:t>
+      </w:r>
+      <w:r>
+        <w:t xml:space="preserve"> (r</w:t>
+      </w:r>
+      <w:r>
+        <w:t>eferred to in the python style guide as “lower_case_with_underscores”</w:t>
+      </w:r>
+      <w:r>
+        <w:t>)</w:t>
+      </w:r>
+      <w:r>
+        <w:t xml:space="preserve"> [</w:t>
+      </w:r>
+      <w:r>
+        <w:t>4</w:t>
+      </w:r>
+      <w:r>
+        <w:t>]</w:t>
+      </w:r>
+      <w:r>
+        <w:t>.</w:t>
+      </w:r>
+      <w:r>
+        <w:t xml:space="preserve"> All function and variable names are consistent with this practice.</w:t>
+      </w:r>
+      <w:r>
+        <w:t xml:space="preserve"> Constant variables are written i</w:t>
+      </w:r>
+      <w:r>
+        <w:t>n</w:t>
+      </w:r>
+      <w:r>
+        <w:t xml:space="preserve"> a similar fashion, with underscores separating words</w:t>
+      </w:r>
+      <w:r>
+        <w:t>,</w:t>
+      </w:r>
+      <w:r>
+        <w:t xml:space="preserve"> but they are written with capit</w:t>
+      </w:r>
+      <w:r>
+        <w:t>a</w:t>
+      </w:r>
+      <w:r>
+        <w:t>l letters.</w:t>
+      </w:r>
+      <w:r>
+        <w:t xml:space="preserve"> None of the variables or functions in the code base are named by a single character</w:t>
+      </w:r>
+      <w:r>
+        <w:t>,</w:t>
+      </w:r>
+      <w:r>
+        <w:t xml:space="preserve"> with the exception</w:t>
+      </w:r>
+      <w:r>
+        <w:t xml:space="preserve"> of</w:t>
+      </w:r>
+      <w:r>
         <w:t xml:space="preserve"> </w:t>
       </w:r>
       <w:r>
-        <w:t>‘Snake Case’</w:t>
-      </w:r>
-      <w:r>
-        <w:t xml:space="preserve"> naming convention</w:t>
-      </w:r>
-      <w:r>
-        <w:t xml:space="preserve"> (r</w:t>
-      </w:r>
-      <w:r>
-        <w:t>eferred to in the python style guide as “lower_case_with_underscores”</w:t>
+        <w:t xml:space="preserve">counter variables such as ‘i’ or ‘j’ used with </w:t>
+      </w:r>
+      <w:r>
+        <w:t>‘</w:t>
+      </w:r>
+      <w:r>
+        <w:t>while’ loops.</w:t>
+      </w:r>
+    </w:p>
+    <w:p>
+      <w:r>
+        <w:t>Tabs are used for code blocks that require indentation</w:t>
+      </w:r>
+      <w:r>
+        <w:t xml:space="preserve"> </w:t>
+      </w:r>
+      <w:r>
+        <w:t>and, in some cases,</w:t>
+      </w:r>
+      <w:r>
+        <w:t xml:space="preserve"> multi-line statements are used to shorten the length of code</w:t>
+      </w:r>
+      <w:r>
+        <w:t>.</w:t>
+      </w:r>
+      <w:r>
+        <w:t xml:space="preserve"> </w:t>
+      </w:r>
+      <w:r>
+        <w:t>Shortening</w:t>
+      </w:r>
+      <w:r>
+        <w:t xml:space="preserve"> the </w:t>
+      </w:r>
+      <w:r>
+        <w:t>length of long lines of code</w:t>
+      </w:r>
+      <w:r>
+        <w:t xml:space="preserve"> makes it</w:t>
+      </w:r>
+      <w:r>
+        <w:t xml:space="preserve"> possible to view several files side by test. </w:t>
+      </w:r>
+      <w:r>
+        <w:t xml:space="preserve">This is useful for </w:t>
+      </w:r>
+      <w:r>
+        <w:t xml:space="preserve">developing </w:t>
+      </w:r>
+      <w:r>
+        <w:t>unit test</w:t>
+      </w:r>
+      <w:r>
+        <w:t xml:space="preserve"> suites around a class</w:t>
+      </w:r>
+      <w:r>
+        <w:t>.</w:t>
+      </w:r>
+    </w:p>
+    <w:p>
+      <w:r>
+        <w:t>Docstrings are written as the first statement in all functions and classes.</w:t>
+      </w:r>
+      <w:r>
+        <w:t xml:space="preserve"> The docstring contains text explaining the purpose of the code</w:t>
+      </w:r>
+      <w:r>
+        <w:t xml:space="preserve"> [</w:t>
+      </w:r>
+      <w:r>
+        <w:t>5</w:t>
+      </w:r>
+      <w:r>
+        <w:t>]</w:t>
+      </w:r>
+      <w:r>
+        <w:t>.</w:t>
+      </w:r>
+      <w:r>
+        <w:t xml:space="preserve"> One-line docstrings are used where possible, these contain a one</w:t>
+      </w:r>
+      <w:r>
+        <w:t>-</w:t>
+      </w:r>
+      <w:r>
+        <w:t>line definition of the function</w:t>
+      </w:r>
+      <w:r>
+        <w:t>.</w:t>
+      </w:r>
+      <w:r>
+        <w:t xml:space="preserve"> When further detail is needed, multi-line docstrings are used. Multi-line docstrings contain details about a </w:t>
+      </w:r>
+      <w:r>
+        <w:t>function’s</w:t>
+      </w:r>
+      <w:r>
+        <w:t xml:space="preserve"> arguments, return values, error handling and optional arguments.</w:t>
+      </w:r>
+    </w:p>
+    <w:p>
+      <w:pPr>
+        <w:pStyle w:val="CSC3002SubHead"/>
+      </w:pPr>
+      <w:r>
+        <w:lastRenderedPageBreak/>
+        <w:t>TDD (</w:t>
+      </w:r>
+      <w:r>
+        <w:t>Test Driven Development</w:t>
       </w:r>
       <w:r>
         <w:t>)</w:t>
       </w:r>
-      <w:r>
-        <w:t xml:space="preserve"> [</w:t>
-      </w:r>
-      <w:r>
-        <w:t>4</w:t>
-      </w:r>
-      <w:r>
-        <w:t>]</w:t>
+    </w:p>
+    <w:p>
+      <w:r>
+        <w:t xml:space="preserve">TDD guided the </w:t>
+      </w:r>
+      <w:r>
+        <w:t>implementation</w:t>
+      </w:r>
+      <w:r>
+        <w:t xml:space="preserve"> of new functionality</w:t>
       </w:r>
       <w:r>
         <w:t>.</w:t>
       </w:r>
       <w:r>
-        <w:t xml:space="preserve"> All function and variable names are consistent with this practice.</w:t>
-      </w:r>
-      <w:r>
-        <w:t xml:space="preserve"> Constant variables are written i</w:t>
-      </w:r>
-      <w:r>
-        <w:t>n</w:t>
-      </w:r>
-      <w:r>
-        <w:t xml:space="preserve"> a similar fashion, with underscores separating words</w:t>
+        <w:t xml:space="preserve"> Classes and functions are kept short and concentrate on the task </w:t>
+      </w:r>
+      <w:r>
+        <w:t>they</w:t>
+      </w:r>
+      <w:r>
+        <w:t xml:space="preserve"> are designed to perform</w:t>
+      </w:r>
+      <w:r>
+        <w:t>.</w:t>
+      </w:r>
+      <w:r>
+        <w:t xml:space="preserve"> Unit</w:t>
+      </w:r>
+      <w:r>
+        <w:t xml:space="preserve"> tests</w:t>
+      </w:r>
+      <w:r>
+        <w:t xml:space="preserve"> </w:t>
+      </w:r>
+      <w:r>
+        <w:t>were</w:t>
+      </w:r>
+      <w:r>
+        <w:t xml:space="preserve"> written </w:t>
+      </w:r>
+      <w:r>
+        <w:t>in parallel</w:t>
+      </w:r>
+      <w:r>
+        <w:t xml:space="preserve"> with</w:t>
+      </w:r>
+      <w:r>
+        <w:t xml:space="preserve"> new code</w:t>
+      </w:r>
+      <w:r>
+        <w:t>, this ensure</w:t>
+      </w:r>
+      <w:r>
+        <w:t>s</w:t>
+      </w:r>
+      <w:r>
+        <w:t xml:space="preserve"> code changes that br</w:t>
+      </w:r>
+      <w:r>
+        <w:t>eak</w:t>
+      </w:r>
+      <w:r>
+        <w:t xml:space="preserve"> functionality </w:t>
+      </w:r>
+      <w:r>
+        <w:t>are</w:t>
+      </w:r>
+      <w:r>
+        <w:t xml:space="preserve"> detected and fixed early.</w:t>
+      </w:r>
+      <w:r>
+        <w:t xml:space="preserve"> Extensive test coverage is achieved with the TDD approach</w:t>
+      </w:r>
+      <w:r>
+        <w:t xml:space="preserve">, </w:t>
+      </w:r>
+      <w:r>
+        <w:t xml:space="preserve">paired </w:t>
+      </w:r>
+      <w:r>
+        <w:t>with</w:t>
+      </w:r>
+      <w:r>
+        <w:t xml:space="preserve"> the</w:t>
+      </w:r>
+      <w:r>
+        <w:t xml:space="preserve"> iterative development practices</w:t>
       </w:r>
       <w:r>
         <w:t>,</w:t>
       </w:r>
       <w:r>
-        <w:t xml:space="preserve"> but they are written with capit</w:t>
-      </w:r>
-      <w:r>
-        <w:t>a</w:t>
-      </w:r>
-      <w:r>
-        <w:t>l letters.</w:t>
-      </w:r>
-      <w:r>
-        <w:t xml:space="preserve"> None of the variables or functions in the code base are named by a single character</w:t>
-      </w:r>
-      <w:r>
-        <w:t>,</w:t>
-      </w:r>
-      <w:r>
-        <w:t xml:space="preserve"> with the exception</w:t>
-      </w:r>
-      <w:r>
-        <w:t xml:space="preserve"> of</w:t>
-      </w:r>
-      <w:r>
-        <w:t xml:space="preserve"> </w:t>
-      </w:r>
-      <w:r>
-        <w:t xml:space="preserve">counter variables such as ‘i’ or ‘j’ used </w:t>
+        <w:t xml:space="preserve"> large scale refactoring </w:t>
       </w:r>
       <w:r>
         <w:t xml:space="preserve">with </w:t>
       </w:r>
       <w:r>
-        <w:t>‘</w:t>
-      </w:r>
-      <w:r>
-        <w:t>while’ loops.</w:t>
-      </w:r>
-    </w:p>
-    <w:p>
-      <w:r>
-        <w:t>Tabs are used for code blocks that require indentation</w:t>
-      </w:r>
-      <w:r>
-        <w:t xml:space="preserve"> </w:t>
-      </w:r>
-      <w:r>
-        <w:t>and, in some cases,</w:t>
-      </w:r>
-      <w:r>
-        <w:t xml:space="preserve"> multi-line statements are used to shorten the length of code</w:t>
+        <w:t>effective debugging</w:t>
+      </w:r>
+      <w:r>
+        <w:t xml:space="preserve"> was possible</w:t>
+      </w:r>
+      <w:r>
+        <w:t xml:space="preserve"> [6]</w:t>
       </w:r>
       <w:r>
         <w:t>.</w:t>
       </w:r>
-      <w:r>
-        <w:t xml:space="preserve"> </w:t>
-      </w:r>
-      <w:r>
-        <w:t>Shortening</w:t>
-      </w:r>
-      <w:r>
-        <w:t xml:space="preserve"> the </w:t>
-      </w:r>
-      <w:r>
-        <w:t>length of long lines of code</w:t>
-      </w:r>
-      <w:r>
-        <w:t xml:space="preserve"> makes it</w:t>
-      </w:r>
-      <w:r>
-        <w:t xml:space="preserve"> possible to view several files side by test. </w:t>
-      </w:r>
-      <w:r>
-        <w:t xml:space="preserve">This is useful for </w:t>
-      </w:r>
-      <w:r>
-        <w:t xml:space="preserve">developing </w:t>
-      </w:r>
-      <w:r>
-        <w:t>unit test</w:t>
-      </w:r>
-      <w:r>
-        <w:t xml:space="preserve"> suites around a class</w:t>
+    </w:p>
+    <w:p>
+      <w:pPr>
+        <w:pStyle w:val="CSC3002SubHead"/>
+      </w:pPr>
+      <w:r>
+        <w:t>Error Handling</w:t>
+      </w:r>
+    </w:p>
+    <w:p>
+      <w:r>
+        <w:t>Custom error classes were implemented as part of this applications development.</w:t>
+      </w:r>
+      <w:r>
+        <w:t xml:space="preserve"> These were required </w:t>
+      </w:r>
+      <w:r>
+        <w:t xml:space="preserve">because the </w:t>
+      </w:r>
+      <w:r>
+        <w:t>built-in</w:t>
+      </w:r>
+      <w:r>
+        <w:t xml:space="preserve"> exceptions didn’t serve the purpose of describing the actual problem with the </w:t>
+      </w:r>
+      <w:r>
+        <w:t>application</w:t>
       </w:r>
       <w:r>
         <w:t>.</w:t>
       </w:r>
-    </w:p>
-    <w:p>
-      <w:r>
-        <w:t>Docstrings are written as the first statement in all functions and classes.</w:t>
-      </w:r>
-      <w:r>
-        <w:t xml:space="preserve"> The docstring contains text explaining the purpose of the code</w:t>
-      </w:r>
-      <w:r>
-        <w:t xml:space="preserve"> [</w:t>
-      </w:r>
-      <w:r>
-        <w:t>5</w:t>
-      </w:r>
-      <w:r>
-        <w:t>]</w:t>
-      </w:r>
-      <w:r>
-        <w:t>.</w:t>
-      </w:r>
-      <w:r>
-        <w:t xml:space="preserve"> One-line docstrings are used where possible, these contain a one</w:t>
-      </w:r>
-      <w:r>
-        <w:t>-</w:t>
-      </w:r>
-      <w:r>
-        <w:t>line definition of the function</w:t>
-      </w:r>
-      <w:r>
-        <w:t>.</w:t>
-      </w:r>
-      <w:r>
-        <w:t xml:space="preserve"> When further detail is needed, multi-line docstrings are used. Multi-line docstrings contain details about a </w:t>
-      </w:r>
-      <w:r>
-        <w:t>function’s</w:t>
-      </w:r>
-      <w:r>
-        <w:t xml:space="preserve"> arguments, return values, error handling and optional arguments.</w:t>
-      </w:r>
-    </w:p>
-    <w:p>
-      <w:pPr>
-        <w:rPr>
-          <w:color w:val="FF0000"/>
-        </w:rPr>
-      </w:pPr>
-      <w:r>
-        <w:rPr>
-          <w:color w:val="FF0000"/>
-        </w:rPr>
-        <w:lastRenderedPageBreak/>
-        <w:t>ERROR HANDLIN</w:t>
-      </w:r>
-      <w:r>
-        <w:rPr>
-          <w:color w:val="FF0000"/>
-        </w:rPr>
-        <w:t>G</w:t>
-      </w:r>
-    </w:p>
-    <w:p>
-      <w:pPr>
-        <w:rPr>
-          <w:color w:val="FF0000"/>
-        </w:rPr>
-      </w:pPr>
-      <w:r>
-        <w:rPr>
-          <w:color w:val="FF0000"/>
-        </w:rPr>
-        <w:t>Insert customer error handlers implemented</w:t>
-      </w:r>
-    </w:p>
-    <w:p>
-      <w:pPr>
-        <w:pStyle w:val="CSC3002SubHead"/>
-      </w:pPr>
-      <w:r>
-        <w:t>TDD (</w:t>
-      </w:r>
-      <w:r>
-        <w:t>Test Driven Development</w:t>
-      </w:r>
-      <w:r>
-        <w:t>)</w:t>
-      </w:r>
-    </w:p>
-    <w:p>
-      <w:r>
-        <w:t xml:space="preserve">TDD guided the </w:t>
-      </w:r>
-      <w:r>
-        <w:t>implementation</w:t>
-      </w:r>
-      <w:r>
-        <w:t xml:space="preserve"> of new functionality</w:t>
-      </w:r>
-      <w:r>
-        <w:t>.</w:t>
-      </w:r>
-      <w:r>
-        <w:t xml:space="preserve"> Classes and functions are kept short and concentrate on the task </w:t>
-      </w:r>
-      <w:r>
-        <w:t>they</w:t>
-      </w:r>
-      <w:r>
-        <w:t xml:space="preserve"> are designed to perform</w:t>
-      </w:r>
-      <w:r>
-        <w:t>.</w:t>
-      </w:r>
-      <w:r>
-        <w:t xml:space="preserve"> Unit</w:t>
-      </w:r>
-      <w:r>
-        <w:t xml:space="preserve"> tests</w:t>
-      </w:r>
-      <w:r>
-        <w:t xml:space="preserve"> </w:t>
-      </w:r>
-      <w:r>
-        <w:t>were</w:t>
-      </w:r>
-      <w:r>
-        <w:t xml:space="preserve"> written </w:t>
-      </w:r>
-      <w:r>
-        <w:t>in parallel</w:t>
-      </w:r>
-      <w:r>
-        <w:t xml:space="preserve"> with</w:t>
-      </w:r>
-      <w:r>
-        <w:t xml:space="preserve"> new code</w:t>
-      </w:r>
-      <w:r>
-        <w:t>, this ensure</w:t>
-      </w:r>
-      <w:r>
-        <w:t>s</w:t>
-      </w:r>
-      <w:r>
-        <w:t xml:space="preserve"> code changes that br</w:t>
-      </w:r>
-      <w:r>
-        <w:t>eak</w:t>
-      </w:r>
-      <w:r>
-        <w:t xml:space="preserve"> functionality </w:t>
-      </w:r>
-      <w:r>
-        <w:t>are</w:t>
-      </w:r>
-      <w:r>
-        <w:t xml:space="preserve"> detected and fixed early.</w:t>
-      </w:r>
-      <w:r>
-        <w:t xml:space="preserve"> Extensive test coverage is achieved with the TDD approach</w:t>
-      </w:r>
-      <w:r>
-        <w:t xml:space="preserve">, </w:t>
-      </w:r>
-      <w:r>
-        <w:t xml:space="preserve">paired </w:t>
-      </w:r>
-      <w:r>
-        <w:t>with</w:t>
-      </w:r>
-      <w:r>
-        <w:t xml:space="preserve"> the</w:t>
-      </w:r>
-      <w:r>
-        <w:t xml:space="preserve"> iterative development practices</w:t>
-      </w:r>
-      <w:r>
-        <w:t>,</w:t>
-      </w:r>
-      <w:r>
-        <w:t xml:space="preserve"> large scale refactoring </w:t>
-      </w:r>
-      <w:r>
-        <w:t xml:space="preserve">with </w:t>
-      </w:r>
-      <w:r>
-        <w:t>effective debugging</w:t>
-      </w:r>
-      <w:r>
-        <w:t xml:space="preserve"> was possible</w:t>
-      </w:r>
-      <w:r>
-        <w:t xml:space="preserve"> [6]</w:t>
-      </w:r>
-      <w:r>
-        <w:t>.</w:t>
+      <w:r>
+        <w:t xml:space="preserve"> For example</w:t>
+      </w:r>
+      <w:r>
+        <w:t>, an exception class named ‘</w:t>
+      </w:r>
+      <w:r>
+        <w:t>InvalidPercentageFloatValueError</w:t>
+      </w:r>
+      <w:r>
+        <w:t>’</w:t>
+      </w:r>
+      <w:r>
+        <w:t xml:space="preserve"> was developed.</w:t>
+      </w:r>
+      <w:r>
+        <w:t xml:space="preserve"> This exception is raised when a float value representing a percentage is passed to a function</w:t>
+      </w:r>
+      <w:r>
+        <w:t xml:space="preserve"> that is less than zero or greater than one.</w:t>
+      </w:r>
+      <w:r>
+        <w:t xml:space="preserve"> An invalid percentage value would result in data being miscalculated, raising this error prevents that from happening.</w:t>
       </w:r>
     </w:p>
     <w:p>
@@ -18365,7 +18382,13 @@
         <w:jc w:val="center"/>
       </w:pPr>
       <w:r>
-        <w:t>Fig. 4.5.1</w:t>
+        <w:t>Fig. 4.</w:t>
+      </w:r>
+      <w:r>
+        <w:t>7</w:t>
+      </w:r>
+      <w:r>
+        <w:t>.1</w:t>
       </w:r>
       <w:r>
         <w:t xml:space="preserve"> Detection Database Schema</w:t>
@@ -18432,10 +18455,7 @@
         <w:t>.</w:t>
       </w:r>
       <w:r>
-        <w:t xml:space="preserve"> </w:t>
-      </w:r>
-      <w:r>
-        <w:t xml:space="preserve">The server has access to multiple datasets </w:t>
+        <w:t xml:space="preserve"> The server has access to multiple datasets </w:t>
       </w:r>
       <w:r>
         <w:t>representing</w:t>
@@ -18572,13 +18592,7 @@
         <w:t xml:space="preserve"> methods and a ‘pandas </w:t>
       </w:r>
       <w:r>
-        <w:t>Data</w:t>
-      </w:r>
-      <w:r>
-        <w:t>F</w:t>
-      </w:r>
-      <w:r>
-        <w:t>rame’</w:t>
+        <w:t>DataFrame’</w:t>
       </w:r>
       <w:r>
         <w:t xml:space="preserve"> </w:t>
@@ -18642,10 +18656,7 @@
         <w:t>‘</w:t>
       </w:r>
       <w:r>
-        <w:t>Sklearn</w:t>
-      </w:r>
-      <w:r>
-        <w:t>’</w:t>
+        <w:t>Sklearn’</w:t>
       </w:r>
       <w:r>
         <w:t xml:space="preserve"> library is used for machine learning in python [1</w:t>
@@ -19089,10 +19100,7 @@
         <w:t xml:space="preserve"> </w:t>
       </w:r>
       <w:r>
-        <w:t>PEP 257 – Docstring Conventions</w:t>
-      </w:r>
-      <w:r>
-        <w:t xml:space="preserve"> </w:t>
+        <w:t xml:space="preserve">PEP 257 – Docstring Conventions </w:t>
       </w:r>
       <w:r>
         <w:t>[Online]. Available:</w:t>
@@ -19138,21 +19146,7 @@
             <w:rStyle w:val="Hyperlink"/>
             <w:color w:val="auto"/>
           </w:rPr>
-          <w:t>https://ocean</w:t>
-        </w:r>
-        <w:r>
-          <w:rPr>
-            <w:rStyle w:val="Hyperlink"/>
-            <w:color w:val="auto"/>
-          </w:rPr>
-          <w:t>r</w:t>
-        </w:r>
-        <w:r>
-          <w:rPr>
-            <w:rStyle w:val="Hyperlink"/>
-            <w:color w:val="auto"/>
-          </w:rPr>
-          <w:t>ep.geomar.de/id/eprint/45829/</w:t>
+          <w:t>https://oceanrep.geomar.de/id/eprint/45829/</w:t>
         </w:r>
       </w:hyperlink>
     </w:p>
@@ -19196,7 +19190,7 @@
         <w:tab/>
         <w:t xml:space="preserve">Insights – Stackoverflow. (2021) Stack Overflow Developer Survey 2021 – Most Popular Technologies. [Online]. Available: </w:t>
       </w:r>
-      <w:hyperlink r:id="rId96" w:history="1">
+      <w:hyperlink r:id="rId96" w:anchor="technology" w:history="1">
         <w:r>
           <w:rPr>
             <w:rStyle w:val="Hyperlink"/>
@@ -29078,6 +29072,7 @@
                 <w:sz w:val="20"/>
                 <w:lang w:eastAsia="en-GB"/>
               </w:rPr>
+              <w:lastRenderedPageBreak/>
               <w:drawing>
                 <wp:inline distT="0" distB="0" distL="0" distR="0" wp14:anchorId="326D56E4" wp14:editId="27AB4032">
                   <wp:extent cx="2674189" cy="1450272"/>

</xml_diff>